<commit_message>
udemy resources added. build & deploy artifacts completed.
</commit_message>
<xml_diff>
--- a/14_aws_cloud_for_project_setup.docx
+++ b/14_aws_cloud_for_project_setup.docx
@@ -564,19 +564,137 @@
           <w:rFonts w:hint="default" w:ascii="Bodoni MT" w:hAnsi="Bodoni MT" w:cs="Bodoni MT"/>
           <w:sz w:val="22"/>
           <w:szCs w:val="22"/>
-        </w:rPr>
-      </w:pPr>
-      <w:r>
-        <w:rPr>
-          <w:rFonts w:hint="default" w:ascii="Bodoni MT" w:hAnsi="Bodoni MT" w:cs="Bodoni MT"/>
-          <w:sz w:val="22"/>
-          <w:szCs w:val="22"/>
+          <w:highlight w:val="yellow"/>
+        </w:rPr>
+      </w:pPr>
+      <w:r>
+        <w:rPr>
+          <w:rFonts w:hint="default" w:ascii="Bodoni MT" w:hAnsi="Bodoni MT" w:cs="Bodoni MT"/>
+          <w:sz w:val="22"/>
+          <w:szCs w:val="22"/>
+          <w:highlight w:val="yellow"/>
+          <w:lang w:val="en-IN"/>
+        </w:rPr>
+        <w:t xml:space="preserve">Also add the </w:t>
+      </w:r>
+      <w:r>
+        <w:rPr>
+          <w:rFonts w:hint="default" w:ascii="Bodoni MT" w:hAnsi="Bodoni MT" w:cs="Bodoni MT"/>
+          <w:b/>
+          <w:bCs/>
+          <w:sz w:val="22"/>
+          <w:szCs w:val="22"/>
+          <w:highlight w:val="yellow"/>
+          <w:lang w:val="en-IN"/>
+        </w:rPr>
+        <w:t>vprofile-app-sg</w:t>
+      </w:r>
+      <w:r>
+        <w:rPr>
+          <w:rFonts w:hint="default" w:ascii="Bodoni MT" w:hAnsi="Bodoni MT" w:cs="Bodoni MT"/>
+          <w:b w:val="0"/>
+          <w:bCs w:val="0"/>
+          <w:sz w:val="22"/>
+          <w:szCs w:val="22"/>
+          <w:highlight w:val="yellow"/>
+          <w:lang w:val="en-IN"/>
+        </w:rPr>
+        <w:t xml:space="preserve"> in the inbound rule for </w:t>
+      </w:r>
+      <w:r>
+        <w:rPr>
+          <w:rFonts w:hint="default" w:ascii="Bodoni MT" w:hAnsi="Bodoni MT" w:cs="Bodoni MT"/>
+          <w:b/>
+          <w:bCs/>
+          <w:sz w:val="22"/>
+          <w:szCs w:val="22"/>
+          <w:highlight w:val="yellow"/>
+          <w:lang w:val="en-IN"/>
+        </w:rPr>
+        <w:t>All Traffic</w:t>
+      </w:r>
+      <w:r>
+        <w:rPr>
+          <w:rFonts w:hint="default" w:ascii="Bodoni MT" w:hAnsi="Bodoni MT" w:cs="Bodoni MT"/>
+          <w:b w:val="0"/>
+          <w:bCs w:val="0"/>
+          <w:sz w:val="22"/>
+          <w:szCs w:val="22"/>
+          <w:highlight w:val="yellow"/>
+          <w:lang w:val="en-IN"/>
+        </w:rPr>
+        <w:t xml:space="preserve">, otherwise you’ll not be able to ping it from the </w:t>
+      </w:r>
+      <w:r>
+        <w:rPr>
+          <w:rFonts w:hint="default" w:ascii="Bodoni MT" w:hAnsi="Bodoni MT" w:cs="Bodoni MT"/>
+          <w:b w:val="0"/>
+          <w:bCs w:val="0"/>
+          <w:i/>
+          <w:iCs/>
+          <w:sz w:val="22"/>
+          <w:szCs w:val="22"/>
+          <w:highlight w:val="yellow"/>
+          <w:lang w:val="en-IN"/>
+        </w:rPr>
+        <w:t xml:space="preserve">app </w:t>
+      </w:r>
+      <w:r>
+        <w:rPr>
+          <w:rFonts w:hint="default" w:ascii="Bodoni MT" w:hAnsi="Bodoni MT" w:cs="Bodoni MT"/>
+          <w:b w:val="0"/>
+          <w:bCs w:val="0"/>
+          <w:i w:val="0"/>
+          <w:iCs w:val="0"/>
+          <w:sz w:val="22"/>
+          <w:szCs w:val="22"/>
+          <w:highlight w:val="yellow"/>
+          <w:lang w:val="en-IN"/>
+        </w:rPr>
+        <w:t>instance.</w:t>
+      </w:r>
+      <w:r>
+        <w:rPr>
+          <w:rFonts w:hint="default" w:ascii="Bodoni MT" w:hAnsi="Bodoni MT" w:cs="Bodoni MT"/>
+          <w:b w:val="0"/>
+          <w:bCs w:val="0"/>
+          <w:i w:val="0"/>
+          <w:iCs w:val="0"/>
+          <w:sz w:val="22"/>
+          <w:szCs w:val="22"/>
+          <w:highlight w:val="none"/>
+          <w:lang w:val="en-IN"/>
+        </w:rPr>
+        <w:t xml:space="preserve">   </w:t>
+      </w:r>
+    </w:p>
+    <w:p>
+      <w:pPr>
+        <w:numPr>
+          <w:ilvl w:val="3"/>
+          <w:numId w:val="1"/>
+        </w:numPr>
+        <w:spacing w:line="360" w:lineRule="auto"/>
+        <w:ind w:left="1680" w:leftChars="0" w:hanging="420" w:firstLineChars="0"/>
+        <w:rPr>
+          <w:rFonts w:hint="default" w:ascii="Bodoni MT" w:hAnsi="Bodoni MT" w:cs="Bodoni MT"/>
+          <w:sz w:val="22"/>
+          <w:szCs w:val="22"/>
+          <w:highlight w:val="none"/>
+        </w:rPr>
+      </w:pPr>
+      <w:r>
+        <w:rPr>
+          <w:rFonts w:hint="default" w:ascii="Bodoni MT" w:hAnsi="Bodoni MT" w:cs="Bodoni MT"/>
+          <w:sz w:val="22"/>
+          <w:szCs w:val="22"/>
+          <w:highlight w:val="none"/>
         </w:rPr>
         <w:drawing>
           <wp:inline distT="0" distB="0" distL="114300" distR="114300">
-            <wp:extent cx="5316855" cy="1068705"/>
-            <wp:effectExtent l="0" t="0" r="4445" b="10795"/>
-            <wp:docPr id="2" name="Picture 2"/>
+            <wp:extent cx="4269740" cy="1174750"/>
+            <wp:effectExtent l="0" t="0" r="10160" b="6350"/>
+            <wp:docPr id="5" name="Picture 5"/>
             <wp:cNvGraphicFramePr>
               <a:graphicFrameLocks xmlns:a="http://schemas.openxmlformats.org/drawingml/2006/main" noChangeAspect="1"/>
             </wp:cNvGraphicFramePr>
@@ -584,7 +702,7 @@
               <a:graphicData uri="http://schemas.openxmlformats.org/drawingml/2006/picture">
                 <pic:pic xmlns:pic="http://schemas.openxmlformats.org/drawingml/2006/picture">
                   <pic:nvPicPr>
-                    <pic:cNvPr id="2" name="Picture 2"/>
+                    <pic:cNvPr id="5" name="Picture 5"/>
                     <pic:cNvPicPr>
                       <a:picLocks noChangeAspect="1"/>
                     </pic:cNvPicPr>
@@ -598,7 +716,7 @@
                   <pic:spPr>
                     <a:xfrm>
                       <a:off x="0" y="0"/>
-                      <a:ext cx="5316855" cy="1068705"/>
+                      <a:ext cx="4269740" cy="1174750"/>
                     </a:xfrm>
                     <a:prstGeom prst="rect">
                       <a:avLst/>
@@ -828,7 +946,18 @@
           <w:szCs w:val="22"/>
           <w:lang w:val="en-IN"/>
         </w:rPr>
-        <w:t>Route 53:</w:t>
+        <w:t xml:space="preserve">Route 53:  </w:t>
+      </w:r>
+      <w:r>
+        <w:rPr>
+          <w:rFonts w:hint="default" w:ascii="Bodoni MT" w:hAnsi="Bodoni MT" w:cs="Bodoni MT"/>
+          <w:b w:val="0"/>
+          <w:bCs w:val="0"/>
+          <w:sz w:val="22"/>
+          <w:szCs w:val="22"/>
+          <w:lang w:val="en-IN"/>
+        </w:rPr>
+        <w:t xml:space="preserve"> (for DNS related things, please refer to end of the document..)</w:t>
       </w:r>
     </w:p>
     <w:p>
@@ -1260,6 +1389,2111 @@
         </w:rPr>
         <w:t>VPC: default VPC</w:t>
       </w:r>
+    </w:p>
+    <w:p>
+      <w:pPr>
+        <w:numPr>
+          <w:ilvl w:val="2"/>
+          <w:numId w:val="1"/>
+        </w:numPr>
+        <w:spacing w:line="360" w:lineRule="auto"/>
+        <w:ind w:left="1260" w:leftChars="0" w:hanging="420" w:firstLineChars="0"/>
+        <w:rPr>
+          <w:rFonts w:hint="default" w:ascii="Bodoni MT" w:hAnsi="Bodoni MT" w:cs="Bodoni MT"/>
+          <w:sz w:val="22"/>
+          <w:szCs w:val="22"/>
+        </w:rPr>
+      </w:pPr>
+      <w:r>
+        <w:rPr>
+          <w:rFonts w:hint="default" w:ascii="Bodoni MT" w:hAnsi="Bodoni MT" w:cs="Bodoni MT"/>
+          <w:sz w:val="22"/>
+          <w:szCs w:val="22"/>
+          <w:lang w:val="en-IN"/>
+        </w:rPr>
+        <w:t xml:space="preserve">After creating the </w:t>
+      </w:r>
+      <w:r>
+        <w:rPr>
+          <w:rFonts w:hint="default" w:ascii="Bodoni MT" w:hAnsi="Bodoni MT" w:cs="Bodoni MT"/>
+          <w:i/>
+          <w:iCs/>
+          <w:sz w:val="22"/>
+          <w:szCs w:val="22"/>
+          <w:lang w:val="en-IN"/>
+        </w:rPr>
+        <w:t>hosted zone</w:t>
+      </w:r>
+      <w:r>
+        <w:rPr>
+          <w:rFonts w:hint="default" w:ascii="Bodoni MT" w:hAnsi="Bodoni MT" w:cs="Bodoni MT"/>
+          <w:b w:val="0"/>
+          <w:bCs w:val="0"/>
+          <w:i w:val="0"/>
+          <w:iCs w:val="0"/>
+          <w:sz w:val="22"/>
+          <w:szCs w:val="22"/>
+          <w:lang w:val="en-IN"/>
+        </w:rPr>
+        <w:t>, go inside that and create one record.</w:t>
+      </w:r>
+    </w:p>
+    <w:p>
+      <w:pPr>
+        <w:numPr>
+          <w:ilvl w:val="3"/>
+          <w:numId w:val="1"/>
+        </w:numPr>
+        <w:spacing w:line="360" w:lineRule="auto"/>
+        <w:ind w:left="1680" w:leftChars="0" w:hanging="420" w:firstLineChars="0"/>
+        <w:rPr>
+          <w:rFonts w:hint="default" w:ascii="Bodoni MT" w:hAnsi="Bodoni MT" w:cs="Bodoni MT"/>
+          <w:sz w:val="22"/>
+          <w:szCs w:val="22"/>
+        </w:rPr>
+      </w:pPr>
+      <w:r>
+        <w:rPr>
+          <w:rFonts w:hint="default" w:ascii="Bodoni MT" w:hAnsi="Bodoni MT" w:cs="Bodoni MT"/>
+          <w:b w:val="0"/>
+          <w:bCs w:val="0"/>
+          <w:i w:val="0"/>
+          <w:iCs w:val="0"/>
+          <w:sz w:val="22"/>
+          <w:szCs w:val="22"/>
+          <w:lang w:val="en-IN"/>
+        </w:rPr>
+        <w:t>For the vprofile-db01</w:t>
+      </w:r>
+    </w:p>
+    <w:p>
+      <w:pPr>
+        <w:numPr>
+          <w:ilvl w:val="4"/>
+          <w:numId w:val="1"/>
+        </w:numPr>
+        <w:spacing w:line="360" w:lineRule="auto"/>
+        <w:ind w:left="2100" w:leftChars="0" w:hanging="420" w:firstLineChars="0"/>
+        <w:rPr>
+          <w:rFonts w:hint="default" w:ascii="Bodoni MT" w:hAnsi="Bodoni MT" w:cs="Bodoni MT"/>
+          <w:sz w:val="22"/>
+          <w:szCs w:val="22"/>
+        </w:rPr>
+      </w:pPr>
+      <w:r>
+        <w:rPr>
+          <w:rFonts w:hint="default" w:ascii="Bodoni MT" w:hAnsi="Bodoni MT" w:cs="Bodoni MT"/>
+          <w:b w:val="0"/>
+          <w:bCs w:val="0"/>
+          <w:i w:val="0"/>
+          <w:iCs w:val="0"/>
+          <w:sz w:val="22"/>
+          <w:szCs w:val="22"/>
+          <w:lang w:val="en-IN"/>
+        </w:rPr>
+        <w:t>Enter the record name: db01</w:t>
+      </w:r>
+    </w:p>
+    <w:p>
+      <w:pPr>
+        <w:numPr>
+          <w:ilvl w:val="4"/>
+          <w:numId w:val="1"/>
+        </w:numPr>
+        <w:spacing w:line="360" w:lineRule="auto"/>
+        <w:ind w:left="2100" w:leftChars="0" w:hanging="420" w:firstLineChars="0"/>
+        <w:rPr>
+          <w:rFonts w:hint="default" w:ascii="Bodoni MT" w:hAnsi="Bodoni MT" w:cs="Bodoni MT"/>
+          <w:sz w:val="22"/>
+          <w:szCs w:val="22"/>
+        </w:rPr>
+      </w:pPr>
+      <w:r>
+        <w:rPr>
+          <w:rFonts w:hint="default" w:ascii="Bodoni MT" w:hAnsi="Bodoni MT" w:cs="Bodoni MT"/>
+          <w:b w:val="0"/>
+          <w:bCs w:val="0"/>
+          <w:i w:val="0"/>
+          <w:iCs w:val="0"/>
+          <w:sz w:val="22"/>
+          <w:szCs w:val="22"/>
+          <w:lang w:val="en-IN"/>
+        </w:rPr>
+        <w:t xml:space="preserve">Value: give the </w:t>
+      </w:r>
+      <w:r>
+        <w:rPr>
+          <w:rFonts w:hint="default" w:ascii="Bodoni MT" w:hAnsi="Bodoni MT" w:cs="Bodoni MT"/>
+          <w:b/>
+          <w:bCs/>
+          <w:i w:val="0"/>
+          <w:iCs w:val="0"/>
+          <w:color w:val="auto"/>
+          <w:sz w:val="22"/>
+          <w:szCs w:val="22"/>
+          <w:highlight w:val="yellow"/>
+          <w:lang w:val="en-IN"/>
+        </w:rPr>
+        <w:t>private IP</w:t>
+      </w:r>
+      <w:r>
+        <w:rPr>
+          <w:rFonts w:hint="default" w:ascii="Bodoni MT" w:hAnsi="Bodoni MT" w:cs="Bodoni MT"/>
+          <w:b w:val="0"/>
+          <w:bCs w:val="0"/>
+          <w:i w:val="0"/>
+          <w:iCs w:val="0"/>
+          <w:color w:val="auto"/>
+          <w:sz w:val="22"/>
+          <w:szCs w:val="22"/>
+          <w:highlight w:val="none"/>
+          <w:lang w:val="en-IN"/>
+        </w:rPr>
+        <w:t xml:space="preserve"> </w:t>
+      </w:r>
+      <w:r>
+        <w:rPr>
+          <w:rFonts w:hint="default" w:ascii="Bodoni MT" w:hAnsi="Bodoni MT" w:cs="Bodoni MT"/>
+          <w:b w:val="0"/>
+          <w:bCs w:val="0"/>
+          <w:i w:val="0"/>
+          <w:iCs w:val="0"/>
+          <w:sz w:val="22"/>
+          <w:szCs w:val="22"/>
+          <w:lang w:val="en-IN"/>
+        </w:rPr>
+        <w:t>of the instance vprofile-db01</w:t>
+      </w:r>
+    </w:p>
+    <w:p>
+      <w:pPr>
+        <w:numPr>
+          <w:ilvl w:val="4"/>
+          <w:numId w:val="1"/>
+        </w:numPr>
+        <w:spacing w:line="360" w:lineRule="auto"/>
+        <w:ind w:left="2100" w:leftChars="0" w:hanging="420" w:firstLineChars="0"/>
+        <w:rPr>
+          <w:rFonts w:hint="default" w:ascii="Bodoni MT" w:hAnsi="Bodoni MT" w:cs="Bodoni MT"/>
+          <w:sz w:val="22"/>
+          <w:szCs w:val="22"/>
+        </w:rPr>
+      </w:pPr>
+      <w:r>
+        <w:rPr>
+          <w:rFonts w:hint="default" w:ascii="Bodoni MT" w:hAnsi="Bodoni MT" w:cs="Bodoni MT"/>
+          <w:sz w:val="22"/>
+          <w:szCs w:val="22"/>
+          <w:lang w:val="en-IN"/>
+        </w:rPr>
+        <w:t>Type: A (means domain to IPv4 mapping)</w:t>
+      </w:r>
+    </w:p>
+    <w:p>
+      <w:pPr>
+        <w:numPr>
+          <w:ilvl w:val="3"/>
+          <w:numId w:val="1"/>
+        </w:numPr>
+        <w:spacing w:line="360" w:lineRule="auto"/>
+        <w:ind w:left="1680" w:leftChars="0" w:hanging="420" w:firstLineChars="0"/>
+        <w:rPr>
+          <w:rFonts w:hint="default" w:ascii="Bodoni MT" w:hAnsi="Bodoni MT" w:cs="Bodoni MT"/>
+          <w:sz w:val="22"/>
+          <w:szCs w:val="22"/>
+        </w:rPr>
+      </w:pPr>
+      <w:r>
+        <w:rPr>
+          <w:rFonts w:hint="default" w:ascii="Bodoni MT" w:hAnsi="Bodoni MT" w:cs="Bodoni MT"/>
+          <w:sz w:val="22"/>
+          <w:szCs w:val="22"/>
+          <w:lang w:val="en-IN"/>
+        </w:rPr>
+        <w:t>Do the same for the remaining instances (app01 is not mandatory, as we’ll be using load balancer).</w:t>
+      </w:r>
+    </w:p>
+    <w:p>
+      <w:pPr>
+        <w:numPr>
+          <w:ilvl w:val="2"/>
+          <w:numId w:val="1"/>
+        </w:numPr>
+        <w:spacing w:line="360" w:lineRule="auto"/>
+        <w:ind w:left="1260" w:leftChars="0" w:hanging="420" w:firstLineChars="0"/>
+        <w:rPr>
+          <w:rFonts w:hint="default" w:ascii="Bodoni MT" w:hAnsi="Bodoni MT" w:cs="Bodoni MT"/>
+          <w:sz w:val="22"/>
+          <w:szCs w:val="22"/>
+        </w:rPr>
+      </w:pPr>
+      <w:r>
+        <w:rPr>
+          <w:rFonts w:hint="default" w:ascii="Bodoni MT" w:hAnsi="Bodoni MT" w:cs="Bodoni MT"/>
+          <w:sz w:val="22"/>
+          <w:szCs w:val="22"/>
+        </w:rPr>
+        <w:drawing>
+          <wp:inline distT="0" distB="0" distL="114300" distR="114300">
+            <wp:extent cx="5079365" cy="4464050"/>
+            <wp:effectExtent l="0" t="0" r="635" b="6350"/>
+            <wp:docPr id="4" name="Picture 4"/>
+            <wp:cNvGraphicFramePr>
+              <a:graphicFrameLocks xmlns:a="http://schemas.openxmlformats.org/drawingml/2006/main" noChangeAspect="1"/>
+            </wp:cNvGraphicFramePr>
+            <a:graphic xmlns:a="http://schemas.openxmlformats.org/drawingml/2006/main">
+              <a:graphicData uri="http://schemas.openxmlformats.org/drawingml/2006/picture">
+                <pic:pic xmlns:pic="http://schemas.openxmlformats.org/drawingml/2006/picture">
+                  <pic:nvPicPr>
+                    <pic:cNvPr id="4" name="Picture 4"/>
+                    <pic:cNvPicPr>
+                      <a:picLocks noChangeAspect="1"/>
+                    </pic:cNvPicPr>
+                  </pic:nvPicPr>
+                  <pic:blipFill>
+                    <a:blip r:embed="rId6"/>
+                    <a:stretch>
+                      <a:fillRect/>
+                    </a:stretch>
+                  </pic:blipFill>
+                  <pic:spPr>
+                    <a:xfrm>
+                      <a:off x="0" y="0"/>
+                      <a:ext cx="5079365" cy="4464050"/>
+                    </a:xfrm>
+                    <a:prstGeom prst="rect">
+                      <a:avLst/>
+                    </a:prstGeom>
+                    <a:noFill/>
+                    <a:ln>
+                      <a:noFill/>
+                    </a:ln>
+                  </pic:spPr>
+                </pic:pic>
+              </a:graphicData>
+            </a:graphic>
+          </wp:inline>
+        </w:drawing>
+      </w:r>
+    </w:p>
+    <w:p>
+      <w:pPr>
+        <w:numPr>
+          <w:ilvl w:val="1"/>
+          <w:numId w:val="1"/>
+        </w:numPr>
+        <w:spacing w:line="360" w:lineRule="auto"/>
+        <w:ind w:left="840" w:leftChars="0" w:hanging="420" w:firstLineChars="0"/>
+        <w:rPr>
+          <w:rFonts w:hint="default" w:ascii="Bodoni MT" w:hAnsi="Bodoni MT" w:cs="Bodoni MT"/>
+          <w:b w:val="0"/>
+          <w:bCs w:val="0"/>
+          <w:sz w:val="22"/>
+          <w:szCs w:val="22"/>
+        </w:rPr>
+      </w:pPr>
+      <w:r>
+        <w:rPr>
+          <w:rFonts w:hint="default" w:ascii="Bodoni MT" w:hAnsi="Bodoni MT" w:cs="Bodoni MT"/>
+          <w:b/>
+          <w:bCs/>
+          <w:sz w:val="22"/>
+          <w:szCs w:val="22"/>
+          <w:lang w:val="en-IN"/>
+        </w:rPr>
+        <w:t>Build &amp; Deploy Artifacts:</w:t>
+      </w:r>
+    </w:p>
+    <w:p>
+      <w:pPr>
+        <w:numPr>
+          <w:ilvl w:val="2"/>
+          <w:numId w:val="1"/>
+        </w:numPr>
+        <w:spacing w:line="360" w:lineRule="auto"/>
+        <w:ind w:left="1260" w:leftChars="0" w:hanging="420" w:firstLineChars="0"/>
+        <w:rPr>
+          <w:rFonts w:hint="default" w:ascii="Bodoni MT" w:hAnsi="Bodoni MT" w:cs="Bodoni MT"/>
+          <w:b w:val="0"/>
+          <w:bCs w:val="0"/>
+          <w:sz w:val="22"/>
+          <w:szCs w:val="22"/>
+        </w:rPr>
+      </w:pPr>
+      <w:r>
+        <w:rPr>
+          <w:rFonts w:hint="default" w:ascii="Bodoni MT" w:hAnsi="Bodoni MT" w:cs="Bodoni MT"/>
+          <w:sz w:val="22"/>
+          <w:szCs w:val="22"/>
+        </w:rPr>
+        <w:drawing>
+          <wp:inline distT="0" distB="0" distL="114300" distR="114300">
+            <wp:extent cx="4793615" cy="2549525"/>
+            <wp:effectExtent l="0" t="0" r="0" b="3175"/>
+            <wp:docPr id="7" name="Picture 11"/>
+            <wp:cNvGraphicFramePr>
+              <a:graphicFrameLocks xmlns:a="http://schemas.openxmlformats.org/drawingml/2006/main" noChangeAspect="1"/>
+            </wp:cNvGraphicFramePr>
+            <a:graphic xmlns:a="http://schemas.openxmlformats.org/drawingml/2006/main">
+              <a:graphicData uri="http://schemas.openxmlformats.org/drawingml/2006/picture">
+                <pic:pic xmlns:pic="http://schemas.openxmlformats.org/drawingml/2006/picture">
+                  <pic:nvPicPr>
+                    <pic:cNvPr id="7" name="Picture 11"/>
+                    <pic:cNvPicPr>
+                      <a:picLocks noChangeAspect="1"/>
+                    </pic:cNvPicPr>
+                  </pic:nvPicPr>
+                  <pic:blipFill>
+                    <a:blip r:embed="rId7"/>
+                    <a:stretch>
+                      <a:fillRect/>
+                    </a:stretch>
+                  </pic:blipFill>
+                  <pic:spPr>
+                    <a:xfrm>
+                      <a:off x="0" y="0"/>
+                      <a:ext cx="4793615" cy="2549525"/>
+                    </a:xfrm>
+                    <a:prstGeom prst="rect">
+                      <a:avLst/>
+                    </a:prstGeom>
+                    <a:noFill/>
+                    <a:ln>
+                      <a:noFill/>
+                    </a:ln>
+                  </pic:spPr>
+                </pic:pic>
+              </a:graphicData>
+            </a:graphic>
+          </wp:inline>
+        </w:drawing>
+      </w:r>
+    </w:p>
+    <w:p>
+      <w:pPr>
+        <w:numPr>
+          <w:ilvl w:val="2"/>
+          <w:numId w:val="1"/>
+        </w:numPr>
+        <w:spacing w:line="360" w:lineRule="auto"/>
+        <w:ind w:left="1260" w:leftChars="0" w:hanging="420" w:firstLineChars="0"/>
+        <w:rPr>
+          <w:rFonts w:hint="default" w:ascii="Bodoni MT" w:hAnsi="Bodoni MT" w:cs="Bodoni MT"/>
+          <w:sz w:val="22"/>
+          <w:szCs w:val="22"/>
+        </w:rPr>
+      </w:pPr>
+      <w:r>
+        <w:rPr>
+          <w:rFonts w:hint="default" w:ascii="Bodoni MT" w:hAnsi="Bodoni MT" w:cs="Bodoni MT"/>
+          <w:b w:val="0"/>
+          <w:bCs w:val="0"/>
+          <w:sz w:val="22"/>
+          <w:szCs w:val="22"/>
+          <w:lang w:val="en-IN"/>
+        </w:rPr>
+        <w:t>We’ll build the artifact from the source code and push that to AWS S3 Bucket.</w:t>
+      </w:r>
+    </w:p>
+    <w:p>
+      <w:pPr>
+        <w:numPr>
+          <w:ilvl w:val="2"/>
+          <w:numId w:val="1"/>
+        </w:numPr>
+        <w:spacing w:line="360" w:lineRule="auto"/>
+        <w:ind w:left="1260" w:leftChars="0" w:hanging="420" w:firstLineChars="0"/>
+        <w:rPr>
+          <w:rFonts w:hint="default" w:ascii="Bodoni MT" w:hAnsi="Bodoni MT" w:cs="Bodoni MT"/>
+          <w:sz w:val="22"/>
+          <w:szCs w:val="22"/>
+        </w:rPr>
+      </w:pPr>
+      <w:r>
+        <w:rPr>
+          <w:rFonts w:hint="default" w:ascii="Bodoni MT" w:hAnsi="Bodoni MT" w:cs="Bodoni MT"/>
+          <w:sz w:val="22"/>
+          <w:szCs w:val="22"/>
+          <w:lang w:val="en-IN"/>
+        </w:rPr>
+        <w:t>And on the tomcat instance app01, we’ll fetch that artifact and deploy to the tomcat service.</w:t>
+      </w:r>
+    </w:p>
+    <w:p>
+      <w:pPr>
+        <w:numPr>
+          <w:ilvl w:val="2"/>
+          <w:numId w:val="1"/>
+        </w:numPr>
+        <w:spacing w:line="360" w:lineRule="auto"/>
+        <w:ind w:left="1260" w:leftChars="0" w:hanging="420" w:firstLineChars="0"/>
+        <w:rPr>
+          <w:rFonts w:hint="default" w:ascii="Bodoni MT" w:hAnsi="Bodoni MT" w:cs="Bodoni MT"/>
+          <w:sz w:val="22"/>
+          <w:szCs w:val="22"/>
+        </w:rPr>
+      </w:pPr>
+      <w:r>
+        <w:rPr>
+          <w:rFonts w:hint="default" w:ascii="Bodoni MT" w:hAnsi="Bodoni MT" w:cs="Bodoni MT"/>
+          <w:sz w:val="22"/>
+          <w:szCs w:val="22"/>
+          <w:lang w:val="en-IN"/>
+        </w:rPr>
+        <w:t xml:space="preserve">Build artifact using </w:t>
+      </w:r>
+      <w:r>
+        <w:rPr>
+          <w:rFonts w:hint="default" w:ascii="Bodoni MT" w:hAnsi="Bodoni MT" w:cs="Bodoni MT"/>
+          <w:b/>
+          <w:bCs/>
+          <w:sz w:val="22"/>
+          <w:szCs w:val="22"/>
+          <w:lang w:val="en-IN"/>
+        </w:rPr>
+        <w:t>Maven</w:t>
+      </w:r>
+      <w:r>
+        <w:rPr>
+          <w:rFonts w:hint="default" w:ascii="Bodoni MT" w:hAnsi="Bodoni MT" w:cs="Bodoni MT"/>
+          <w:sz w:val="22"/>
+          <w:szCs w:val="22"/>
+          <w:lang w:val="en-IN"/>
+        </w:rPr>
+        <w:t xml:space="preserve">, </w:t>
+      </w:r>
+      <w:r>
+        <w:rPr>
+          <w:rFonts w:hint="default" w:ascii="Bodoni MT" w:hAnsi="Bodoni MT" w:cs="Bodoni MT"/>
+          <w:b/>
+          <w:bCs/>
+          <w:sz w:val="22"/>
+          <w:szCs w:val="22"/>
+          <w:lang w:val="en-IN"/>
+        </w:rPr>
+        <w:t>AWSCLI</w:t>
+      </w:r>
+      <w:r>
+        <w:rPr>
+          <w:rFonts w:hint="default" w:ascii="Bodoni MT" w:hAnsi="Bodoni MT" w:cs="Bodoni MT"/>
+          <w:b w:val="0"/>
+          <w:bCs w:val="0"/>
+          <w:sz w:val="22"/>
+          <w:szCs w:val="22"/>
+          <w:lang w:val="en-IN"/>
+        </w:rPr>
+        <w:t xml:space="preserve"> </w:t>
+      </w:r>
+      <w:r>
+        <w:rPr>
+          <w:rFonts w:hint="default" w:ascii="Bodoni MT" w:hAnsi="Bodoni MT" w:cs="Bodoni MT"/>
+          <w:sz w:val="22"/>
+          <w:szCs w:val="22"/>
+          <w:lang w:val="en-IN"/>
+        </w:rPr>
+        <w:t>to communicate with S3 bucket.</w:t>
+      </w:r>
+    </w:p>
+    <w:p>
+      <w:pPr>
+        <w:numPr>
+          <w:ilvl w:val="2"/>
+          <w:numId w:val="1"/>
+        </w:numPr>
+        <w:spacing w:line="360" w:lineRule="auto"/>
+        <w:ind w:left="1260" w:leftChars="0" w:hanging="420" w:firstLineChars="0"/>
+        <w:rPr>
+          <w:rFonts w:hint="default" w:ascii="Bodoni MT" w:hAnsi="Bodoni MT" w:cs="Bodoni MT"/>
+          <w:sz w:val="22"/>
+          <w:szCs w:val="22"/>
+        </w:rPr>
+      </w:pPr>
+      <w:r>
+        <w:rPr>
+          <w:rFonts w:hint="default" w:ascii="Bodoni MT" w:hAnsi="Bodoni MT" w:cs="Bodoni MT"/>
+          <w:sz w:val="22"/>
+          <w:szCs w:val="22"/>
+          <w:lang w:val="en-IN"/>
+        </w:rPr>
+        <w:t>Create one S3 bucket keeping all the values default. Just give one unique name.</w:t>
+      </w:r>
+    </w:p>
+    <w:p>
+      <w:pPr>
+        <w:numPr>
+          <w:ilvl w:val="2"/>
+          <w:numId w:val="1"/>
+        </w:numPr>
+        <w:spacing w:line="360" w:lineRule="auto"/>
+        <w:ind w:left="1260" w:leftChars="0" w:hanging="420" w:firstLineChars="0"/>
+        <w:rPr>
+          <w:rFonts w:hint="default" w:ascii="Bodoni MT" w:hAnsi="Bodoni MT" w:cs="Bodoni MT"/>
+          <w:sz w:val="22"/>
+          <w:szCs w:val="22"/>
+        </w:rPr>
+      </w:pPr>
+      <w:r>
+        <w:rPr>
+          <w:rFonts w:hint="default" w:ascii="Bodoni MT" w:hAnsi="Bodoni MT" w:cs="Bodoni MT"/>
+          <w:sz w:val="22"/>
+          <w:szCs w:val="22"/>
+          <w:highlight w:val="yellow"/>
+          <w:lang w:val="en-IN"/>
+        </w:rPr>
+        <w:t>Create one IAM user</w:t>
+      </w:r>
+      <w:r>
+        <w:rPr>
+          <w:rFonts w:hint="default" w:ascii="Bodoni MT" w:hAnsi="Bodoni MT" w:cs="Bodoni MT"/>
+          <w:sz w:val="22"/>
+          <w:szCs w:val="22"/>
+          <w:lang w:val="en-IN"/>
+        </w:rPr>
+        <w:t xml:space="preserve">, select </w:t>
+      </w:r>
+      <w:r>
+        <w:rPr>
+          <w:rFonts w:hint="default" w:ascii="Bodoni MT" w:hAnsi="Bodoni MT" w:cs="Bodoni MT"/>
+          <w:i/>
+          <w:iCs/>
+          <w:sz w:val="22"/>
+          <w:szCs w:val="22"/>
+          <w:lang w:val="en-IN"/>
+        </w:rPr>
+        <w:t>Attach Policies Directly</w:t>
+      </w:r>
+      <w:r>
+        <w:rPr>
+          <w:rFonts w:hint="default" w:ascii="Bodoni MT" w:hAnsi="Bodoni MT" w:cs="Bodoni MT"/>
+          <w:i w:val="0"/>
+          <w:iCs w:val="0"/>
+          <w:sz w:val="22"/>
+          <w:szCs w:val="22"/>
+          <w:lang w:val="en-IN"/>
+        </w:rPr>
+        <w:t xml:space="preserve"> and choose </w:t>
+      </w:r>
+      <w:r>
+        <w:rPr>
+          <w:rFonts w:hint="default" w:ascii="Bodoni MT" w:hAnsi="Bodoni MT" w:cs="Bodoni MT"/>
+          <w:i/>
+          <w:iCs/>
+          <w:sz w:val="22"/>
+          <w:szCs w:val="22"/>
+          <w:lang w:val="en-IN"/>
+        </w:rPr>
+        <w:t>AmazonS3FullAccess</w:t>
+      </w:r>
+      <w:r>
+        <w:rPr>
+          <w:rFonts w:hint="default" w:ascii="Bodoni MT" w:hAnsi="Bodoni MT" w:cs="Bodoni MT"/>
+          <w:i w:val="0"/>
+          <w:iCs w:val="0"/>
+          <w:sz w:val="22"/>
+          <w:szCs w:val="22"/>
+          <w:lang w:val="en-IN"/>
+        </w:rPr>
+        <w:t>.</w:t>
+      </w:r>
+    </w:p>
+    <w:p>
+      <w:pPr>
+        <w:numPr>
+          <w:ilvl w:val="3"/>
+          <w:numId w:val="1"/>
+        </w:numPr>
+        <w:spacing w:line="360" w:lineRule="auto"/>
+        <w:ind w:left="1680" w:leftChars="0" w:hanging="420" w:firstLineChars="0"/>
+        <w:rPr>
+          <w:rFonts w:hint="default" w:ascii="Bodoni MT" w:hAnsi="Bodoni MT" w:cs="Bodoni MT"/>
+          <w:sz w:val="22"/>
+          <w:szCs w:val="22"/>
+        </w:rPr>
+      </w:pPr>
+      <w:r>
+        <w:rPr>
+          <w:rFonts w:hint="default" w:ascii="Bodoni MT" w:hAnsi="Bodoni MT" w:cs="Bodoni MT"/>
+          <w:i w:val="0"/>
+          <w:iCs w:val="0"/>
+          <w:sz w:val="22"/>
+          <w:szCs w:val="22"/>
+          <w:lang w:val="en-IN"/>
+        </w:rPr>
+        <w:t xml:space="preserve">Go to the user. Under </w:t>
+      </w:r>
+      <w:r>
+        <w:rPr>
+          <w:rFonts w:hint="default" w:ascii="Bodoni MT" w:hAnsi="Bodoni MT" w:cs="Bodoni MT"/>
+          <w:i/>
+          <w:iCs/>
+          <w:sz w:val="22"/>
+          <w:szCs w:val="22"/>
+          <w:lang w:val="en-IN"/>
+        </w:rPr>
+        <w:t>Security Credentials</w:t>
+      </w:r>
+      <w:r>
+        <w:rPr>
+          <w:rFonts w:hint="default" w:ascii="Bodoni MT" w:hAnsi="Bodoni MT" w:cs="Bodoni MT"/>
+          <w:i w:val="0"/>
+          <w:iCs w:val="0"/>
+          <w:sz w:val="22"/>
+          <w:szCs w:val="22"/>
+          <w:lang w:val="en-IN"/>
+        </w:rPr>
+        <w:t xml:space="preserve"> tab, create one </w:t>
+      </w:r>
+      <w:r>
+        <w:rPr>
+          <w:rFonts w:hint="default" w:ascii="Bodoni MT" w:hAnsi="Bodoni MT" w:cs="Bodoni MT"/>
+          <w:b/>
+          <w:bCs/>
+          <w:i w:val="0"/>
+          <w:iCs w:val="0"/>
+          <w:sz w:val="22"/>
+          <w:szCs w:val="22"/>
+          <w:lang w:val="en-IN"/>
+        </w:rPr>
+        <w:t>Access Key</w:t>
+      </w:r>
+      <w:r>
+        <w:rPr>
+          <w:rFonts w:hint="default" w:ascii="Bodoni MT" w:hAnsi="Bodoni MT" w:cs="Bodoni MT"/>
+          <w:b w:val="0"/>
+          <w:bCs w:val="0"/>
+          <w:i w:val="0"/>
+          <w:iCs w:val="0"/>
+          <w:sz w:val="22"/>
+          <w:szCs w:val="22"/>
+          <w:lang w:val="en-IN"/>
+        </w:rPr>
+        <w:t xml:space="preserve"> for the user for </w:t>
+      </w:r>
+      <w:r>
+        <w:rPr>
+          <w:rFonts w:hint="default" w:ascii="Bodoni MT" w:hAnsi="Bodoni MT" w:cs="Bodoni MT"/>
+          <w:b/>
+          <w:bCs/>
+          <w:i w:val="0"/>
+          <w:iCs w:val="0"/>
+          <w:sz w:val="22"/>
+          <w:szCs w:val="22"/>
+          <w:lang w:val="en-IN"/>
+        </w:rPr>
+        <w:t>CLI</w:t>
+      </w:r>
+      <w:r>
+        <w:rPr>
+          <w:rFonts w:hint="default" w:ascii="Bodoni MT" w:hAnsi="Bodoni MT" w:cs="Bodoni MT"/>
+          <w:b w:val="0"/>
+          <w:bCs w:val="0"/>
+          <w:i w:val="0"/>
+          <w:iCs w:val="0"/>
+          <w:sz w:val="22"/>
+          <w:szCs w:val="22"/>
+          <w:lang w:val="en-IN"/>
+        </w:rPr>
+        <w:t>.</w:t>
+      </w:r>
+    </w:p>
+    <w:p>
+      <w:pPr>
+        <w:numPr>
+          <w:ilvl w:val="2"/>
+          <w:numId w:val="1"/>
+        </w:numPr>
+        <w:spacing w:line="360" w:lineRule="auto"/>
+        <w:ind w:left="1260" w:leftChars="0" w:hanging="420" w:firstLineChars="0"/>
+        <w:rPr>
+          <w:rFonts w:hint="default" w:ascii="Bodoni MT" w:hAnsi="Bodoni MT" w:cs="Bodoni MT"/>
+          <w:sz w:val="22"/>
+          <w:szCs w:val="22"/>
+        </w:rPr>
+      </w:pPr>
+      <w:r>
+        <w:rPr>
+          <w:rFonts w:hint="default" w:ascii="Bodoni MT" w:hAnsi="Bodoni MT" w:cs="Bodoni MT"/>
+          <w:sz w:val="22"/>
+          <w:szCs w:val="22"/>
+          <w:highlight w:val="yellow"/>
+          <w:lang w:val="en-IN"/>
+        </w:rPr>
+        <w:t>Now, IAM Role</w:t>
+      </w:r>
+      <w:r>
+        <w:rPr>
+          <w:rFonts w:hint="default" w:ascii="Bodoni MT" w:hAnsi="Bodoni MT" w:cs="Bodoni MT"/>
+          <w:sz w:val="22"/>
+          <w:szCs w:val="22"/>
+          <w:lang w:val="en-IN"/>
+        </w:rPr>
+        <w:t>. For any EC2 instance, you can modify the IAM rule as below.</w:t>
+      </w:r>
+    </w:p>
+    <w:p>
+      <w:pPr>
+        <w:numPr>
+          <w:ilvl w:val="3"/>
+          <w:numId w:val="1"/>
+        </w:numPr>
+        <w:spacing w:line="360" w:lineRule="auto"/>
+        <w:ind w:left="1680" w:leftChars="0" w:hanging="420" w:firstLineChars="0"/>
+        <w:rPr>
+          <w:rFonts w:hint="default" w:ascii="Bodoni MT" w:hAnsi="Bodoni MT" w:cs="Bodoni MT"/>
+          <w:sz w:val="22"/>
+          <w:szCs w:val="22"/>
+        </w:rPr>
+      </w:pPr>
+      <w:r>
+        <w:rPr>
+          <w:rFonts w:hint="default" w:ascii="Bodoni MT" w:hAnsi="Bodoni MT" w:cs="Bodoni MT"/>
+          <w:sz w:val="22"/>
+          <w:szCs w:val="22"/>
+        </w:rPr>
+        <w:drawing>
+          <wp:inline distT="0" distB="0" distL="114300" distR="114300">
+            <wp:extent cx="2066290" cy="1074420"/>
+            <wp:effectExtent l="0" t="0" r="3810" b="5080"/>
+            <wp:docPr id="8" name="Picture 12"/>
+            <wp:cNvGraphicFramePr>
+              <a:graphicFrameLocks xmlns:a="http://schemas.openxmlformats.org/drawingml/2006/main" noChangeAspect="1"/>
+            </wp:cNvGraphicFramePr>
+            <a:graphic xmlns:a="http://schemas.openxmlformats.org/drawingml/2006/main">
+              <a:graphicData uri="http://schemas.openxmlformats.org/drawingml/2006/picture">
+                <pic:pic xmlns:pic="http://schemas.openxmlformats.org/drawingml/2006/picture">
+                  <pic:nvPicPr>
+                    <pic:cNvPr id="8" name="Picture 12"/>
+                    <pic:cNvPicPr>
+                      <a:picLocks noChangeAspect="1"/>
+                    </pic:cNvPicPr>
+                  </pic:nvPicPr>
+                  <pic:blipFill>
+                    <a:blip r:embed="rId8"/>
+                    <a:stretch>
+                      <a:fillRect/>
+                    </a:stretch>
+                  </pic:blipFill>
+                  <pic:spPr>
+                    <a:xfrm>
+                      <a:off x="0" y="0"/>
+                      <a:ext cx="2066290" cy="1074420"/>
+                    </a:xfrm>
+                    <a:prstGeom prst="rect">
+                      <a:avLst/>
+                    </a:prstGeom>
+                    <a:noFill/>
+                    <a:ln>
+                      <a:noFill/>
+                    </a:ln>
+                  </pic:spPr>
+                </pic:pic>
+              </a:graphicData>
+            </a:graphic>
+          </wp:inline>
+        </w:drawing>
+      </w:r>
+    </w:p>
+    <w:p>
+      <w:pPr>
+        <w:numPr>
+          <w:ilvl w:val="3"/>
+          <w:numId w:val="1"/>
+        </w:numPr>
+        <w:spacing w:line="360" w:lineRule="auto"/>
+        <w:ind w:left="1680" w:leftChars="0" w:hanging="420" w:firstLineChars="0"/>
+        <w:rPr>
+          <w:rFonts w:hint="default" w:ascii="Bodoni MT" w:hAnsi="Bodoni MT" w:cs="Bodoni MT"/>
+          <w:sz w:val="22"/>
+          <w:szCs w:val="22"/>
+        </w:rPr>
+      </w:pPr>
+      <w:r>
+        <w:rPr>
+          <w:rFonts w:hint="default" w:ascii="Bodoni MT" w:hAnsi="Bodoni MT" w:cs="Bodoni MT"/>
+          <w:sz w:val="22"/>
+          <w:szCs w:val="22"/>
+          <w:lang w:val="en-IN"/>
+        </w:rPr>
+        <w:t>You need to create Role to select inside the dropdown.</w:t>
+      </w:r>
+    </w:p>
+    <w:p>
+      <w:pPr>
+        <w:numPr>
+          <w:ilvl w:val="4"/>
+          <w:numId w:val="1"/>
+        </w:numPr>
+        <w:spacing w:line="360" w:lineRule="auto"/>
+        <w:ind w:left="2100" w:leftChars="0" w:hanging="420" w:firstLineChars="0"/>
+        <w:rPr>
+          <w:rFonts w:hint="default" w:ascii="Bodoni MT" w:hAnsi="Bodoni MT" w:cs="Bodoni MT"/>
+          <w:sz w:val="22"/>
+          <w:szCs w:val="22"/>
+        </w:rPr>
+      </w:pPr>
+      <w:r>
+        <w:rPr>
+          <w:rFonts w:hint="default" w:ascii="Bodoni MT" w:hAnsi="Bodoni MT" w:cs="Bodoni MT"/>
+          <w:sz w:val="22"/>
+          <w:szCs w:val="22"/>
+        </w:rPr>
+        <w:drawing>
+          <wp:inline distT="0" distB="0" distL="114300" distR="114300">
+            <wp:extent cx="1211580" cy="1223645"/>
+            <wp:effectExtent l="0" t="0" r="7620" b="8255"/>
+            <wp:docPr id="9" name="Picture 13"/>
+            <wp:cNvGraphicFramePr>
+              <a:graphicFrameLocks xmlns:a="http://schemas.openxmlformats.org/drawingml/2006/main" noChangeAspect="1"/>
+            </wp:cNvGraphicFramePr>
+            <a:graphic xmlns:a="http://schemas.openxmlformats.org/drawingml/2006/main">
+              <a:graphicData uri="http://schemas.openxmlformats.org/drawingml/2006/picture">
+                <pic:pic xmlns:pic="http://schemas.openxmlformats.org/drawingml/2006/picture">
+                  <pic:nvPicPr>
+                    <pic:cNvPr id="9" name="Picture 13"/>
+                    <pic:cNvPicPr>
+                      <a:picLocks noChangeAspect="1"/>
+                    </pic:cNvPicPr>
+                  </pic:nvPicPr>
+                  <pic:blipFill>
+                    <a:blip r:embed="rId9"/>
+                    <a:stretch>
+                      <a:fillRect/>
+                    </a:stretch>
+                  </pic:blipFill>
+                  <pic:spPr>
+                    <a:xfrm>
+                      <a:off x="0" y="0"/>
+                      <a:ext cx="1211580" cy="1223645"/>
+                    </a:xfrm>
+                    <a:prstGeom prst="rect">
+                      <a:avLst/>
+                    </a:prstGeom>
+                    <a:noFill/>
+                    <a:ln>
+                      <a:noFill/>
+                    </a:ln>
+                  </pic:spPr>
+                </pic:pic>
+              </a:graphicData>
+            </a:graphic>
+          </wp:inline>
+        </w:drawing>
+      </w:r>
+    </w:p>
+    <w:p>
+      <w:pPr>
+        <w:numPr>
+          <w:ilvl w:val="3"/>
+          <w:numId w:val="1"/>
+        </w:numPr>
+        <w:spacing w:line="360" w:lineRule="auto"/>
+        <w:ind w:left="1680" w:leftChars="0" w:hanging="420" w:firstLineChars="0"/>
+        <w:rPr>
+          <w:rFonts w:hint="default" w:ascii="Bodoni MT" w:hAnsi="Bodoni MT" w:cs="Bodoni MT"/>
+          <w:sz w:val="22"/>
+          <w:szCs w:val="22"/>
+        </w:rPr>
+      </w:pPr>
+      <w:r>
+        <w:rPr>
+          <w:rFonts w:hint="default" w:ascii="Bodoni MT" w:hAnsi="Bodoni MT" w:cs="Bodoni MT"/>
+          <w:sz w:val="22"/>
+          <w:szCs w:val="22"/>
+          <w:lang w:val="en-IN"/>
+        </w:rPr>
+        <w:t xml:space="preserve">Search for </w:t>
+      </w:r>
+      <w:r>
+        <w:rPr>
+          <w:rFonts w:hint="default" w:ascii="Bodoni MT" w:hAnsi="Bodoni MT" w:cs="Bodoni MT"/>
+          <w:b/>
+          <w:bCs/>
+          <w:sz w:val="22"/>
+          <w:szCs w:val="22"/>
+          <w:lang w:val="en-IN"/>
+        </w:rPr>
+        <w:t>IAM &gt;&gt; Roles &gt;&gt; Create Role</w:t>
+      </w:r>
+      <w:r>
+        <w:rPr>
+          <w:rFonts w:hint="default" w:ascii="Bodoni MT" w:hAnsi="Bodoni MT" w:cs="Bodoni MT"/>
+          <w:b w:val="0"/>
+          <w:bCs w:val="0"/>
+          <w:sz w:val="22"/>
+          <w:szCs w:val="22"/>
+          <w:lang w:val="en-IN"/>
+        </w:rPr>
+        <w:t xml:space="preserve"> :</w:t>
+      </w:r>
+    </w:p>
+    <w:p>
+      <w:pPr>
+        <w:numPr>
+          <w:ilvl w:val="4"/>
+          <w:numId w:val="1"/>
+        </w:numPr>
+        <w:spacing w:line="360" w:lineRule="auto"/>
+        <w:ind w:left="2100" w:leftChars="0" w:hanging="420" w:firstLineChars="0"/>
+        <w:rPr>
+          <w:rFonts w:hint="default" w:ascii="Bodoni MT" w:hAnsi="Bodoni MT" w:cs="Bodoni MT"/>
+          <w:sz w:val="22"/>
+          <w:szCs w:val="22"/>
+        </w:rPr>
+      </w:pPr>
+      <w:r>
+        <w:rPr>
+          <w:rFonts w:hint="default" w:ascii="Bodoni MT" w:hAnsi="Bodoni MT" w:cs="Bodoni MT"/>
+          <w:sz w:val="22"/>
+          <w:szCs w:val="22"/>
+          <w:lang w:val="en-IN"/>
+        </w:rPr>
+        <w:t>Trusted Entity Service  : AWS Service</w:t>
+      </w:r>
+    </w:p>
+    <w:p>
+      <w:pPr>
+        <w:numPr>
+          <w:ilvl w:val="4"/>
+          <w:numId w:val="1"/>
+        </w:numPr>
+        <w:spacing w:line="360" w:lineRule="auto"/>
+        <w:ind w:left="2100" w:leftChars="0" w:hanging="420" w:firstLineChars="0"/>
+        <w:rPr>
+          <w:rFonts w:hint="default" w:ascii="Bodoni MT" w:hAnsi="Bodoni MT" w:cs="Bodoni MT"/>
+          <w:sz w:val="22"/>
+          <w:szCs w:val="22"/>
+        </w:rPr>
+      </w:pPr>
+      <w:r>
+        <w:rPr>
+          <w:rFonts w:hint="default" w:ascii="Bodoni MT" w:hAnsi="Bodoni MT" w:cs="Bodoni MT"/>
+          <w:sz w:val="22"/>
+          <w:szCs w:val="22"/>
+          <w:lang w:val="en-IN"/>
+        </w:rPr>
+        <w:t>Services or Use cases      : EC2</w:t>
+      </w:r>
+    </w:p>
+    <w:p>
+      <w:pPr>
+        <w:numPr>
+          <w:ilvl w:val="4"/>
+          <w:numId w:val="1"/>
+        </w:numPr>
+        <w:spacing w:line="360" w:lineRule="auto"/>
+        <w:ind w:left="2100" w:leftChars="0" w:hanging="420" w:firstLineChars="0"/>
+        <w:rPr>
+          <w:rFonts w:hint="default" w:ascii="Bodoni MT" w:hAnsi="Bodoni MT" w:cs="Bodoni MT"/>
+          <w:sz w:val="22"/>
+          <w:szCs w:val="22"/>
+        </w:rPr>
+      </w:pPr>
+      <w:r>
+        <w:rPr>
+          <w:rFonts w:hint="default" w:ascii="Bodoni MT" w:hAnsi="Bodoni MT" w:cs="Bodoni MT"/>
+          <w:sz w:val="22"/>
+          <w:szCs w:val="22"/>
+          <w:lang w:val="en-IN"/>
+        </w:rPr>
+        <w:t>Permission Policies         : AmazonS3FullAccess</w:t>
+      </w:r>
+    </w:p>
+    <w:p>
+      <w:pPr>
+        <w:numPr>
+          <w:ilvl w:val="4"/>
+          <w:numId w:val="1"/>
+        </w:numPr>
+        <w:spacing w:line="360" w:lineRule="auto"/>
+        <w:ind w:left="2100" w:leftChars="0" w:hanging="420" w:firstLineChars="0"/>
+        <w:rPr>
+          <w:rFonts w:hint="default" w:ascii="Bodoni MT" w:hAnsi="Bodoni MT" w:cs="Bodoni MT"/>
+          <w:sz w:val="22"/>
+          <w:szCs w:val="22"/>
+        </w:rPr>
+      </w:pPr>
+      <w:r>
+        <w:rPr>
+          <w:rFonts w:hint="default" w:ascii="Bodoni MT" w:hAnsi="Bodoni MT" w:cs="Bodoni MT"/>
+          <w:sz w:val="22"/>
+          <w:szCs w:val="22"/>
+          <w:lang w:val="en-IN"/>
+        </w:rPr>
+        <w:t>Give any name and Create the role.</w:t>
+      </w:r>
+    </w:p>
+    <w:p>
+      <w:pPr>
+        <w:numPr>
+          <w:ilvl w:val="3"/>
+          <w:numId w:val="1"/>
+        </w:numPr>
+        <w:spacing w:line="360" w:lineRule="auto"/>
+        <w:ind w:left="1680" w:leftChars="0" w:hanging="420" w:firstLineChars="0"/>
+        <w:rPr>
+          <w:rFonts w:hint="default" w:ascii="Bodoni MT" w:hAnsi="Bodoni MT" w:cs="Bodoni MT"/>
+          <w:sz w:val="22"/>
+          <w:szCs w:val="22"/>
+        </w:rPr>
+      </w:pPr>
+      <w:r>
+        <w:rPr>
+          <w:rFonts w:hint="default" w:ascii="Bodoni MT" w:hAnsi="Bodoni MT" w:cs="Bodoni MT"/>
+          <w:sz w:val="22"/>
+          <w:szCs w:val="22"/>
+          <w:lang w:val="en-IN"/>
+        </w:rPr>
+        <w:t>IAM roles doesn’t list any IAM user, they just define a rule to make sure which can access the instance.</w:t>
+      </w:r>
+    </w:p>
+    <w:p>
+      <w:pPr>
+        <w:numPr>
+          <w:ilvl w:val="4"/>
+          <w:numId w:val="1"/>
+        </w:numPr>
+        <w:spacing w:line="360" w:lineRule="auto"/>
+        <w:ind w:left="2100" w:leftChars="0" w:hanging="420" w:firstLineChars="0"/>
+        <w:rPr>
+          <w:rFonts w:hint="default" w:ascii="Bodoni MT" w:hAnsi="Bodoni MT" w:cs="Bodoni MT"/>
+          <w:sz w:val="22"/>
+          <w:szCs w:val="22"/>
+        </w:rPr>
+      </w:pPr>
+      <w:r>
+        <w:drawing>
+          <wp:inline distT="0" distB="0" distL="114300" distR="114300">
+            <wp:extent cx="2212340" cy="2187575"/>
+            <wp:effectExtent l="0" t="0" r="10160" b="9525"/>
+            <wp:docPr id="10" name="Picture 14"/>
+            <wp:cNvGraphicFramePr>
+              <a:graphicFrameLocks xmlns:a="http://schemas.openxmlformats.org/drawingml/2006/main" noChangeAspect="1"/>
+            </wp:cNvGraphicFramePr>
+            <a:graphic xmlns:a="http://schemas.openxmlformats.org/drawingml/2006/main">
+              <a:graphicData uri="http://schemas.openxmlformats.org/drawingml/2006/picture">
+                <pic:pic xmlns:pic="http://schemas.openxmlformats.org/drawingml/2006/picture">
+                  <pic:nvPicPr>
+                    <pic:cNvPr id="10" name="Picture 14"/>
+                    <pic:cNvPicPr>
+                      <a:picLocks noChangeAspect="1"/>
+                    </pic:cNvPicPr>
+                  </pic:nvPicPr>
+                  <pic:blipFill>
+                    <a:blip r:embed="rId10"/>
+                    <a:stretch>
+                      <a:fillRect/>
+                    </a:stretch>
+                  </pic:blipFill>
+                  <pic:spPr>
+                    <a:xfrm>
+                      <a:off x="0" y="0"/>
+                      <a:ext cx="2212340" cy="2187575"/>
+                    </a:xfrm>
+                    <a:prstGeom prst="rect">
+                      <a:avLst/>
+                    </a:prstGeom>
+                    <a:noFill/>
+                    <a:ln>
+                      <a:noFill/>
+                    </a:ln>
+                  </pic:spPr>
+                </pic:pic>
+              </a:graphicData>
+            </a:graphic>
+          </wp:inline>
+        </w:drawing>
+      </w:r>
+    </w:p>
+    <w:p>
+      <w:pPr>
+        <w:numPr>
+          <w:ilvl w:val="5"/>
+          <w:numId w:val="1"/>
+        </w:numPr>
+        <w:spacing w:line="360" w:lineRule="auto"/>
+        <w:ind w:left="2520" w:leftChars="0" w:hanging="420" w:firstLineChars="0"/>
+        <w:rPr>
+          <w:rFonts w:hint="default" w:ascii="Bodoni MT" w:hAnsi="Bodoni MT" w:cs="Bodoni MT"/>
+          <w:b/>
+          <w:bCs/>
+          <w:i/>
+          <w:iCs/>
+          <w:sz w:val="22"/>
+          <w:szCs w:val="22"/>
+        </w:rPr>
+      </w:pPr>
+      <w:r>
+        <w:rPr>
+          <w:rFonts w:hint="default" w:ascii="Bodoni MT" w:hAnsi="Bodoni MT"/>
+          <w:b w:val="0"/>
+          <w:bCs w:val="0"/>
+          <w:i w:val="0"/>
+          <w:iCs w:val="0"/>
+          <w:sz w:val="22"/>
+          <w:szCs w:val="22"/>
+          <w:lang w:val="en-IN"/>
+        </w:rPr>
+        <w:t xml:space="preserve">It means: </w:t>
+      </w:r>
+      <w:r>
+        <w:rPr>
+          <w:rFonts w:hint="default" w:ascii="Bodoni MT" w:hAnsi="Bodoni MT"/>
+          <w:b/>
+          <w:bCs/>
+          <w:i/>
+          <w:iCs/>
+          <w:sz w:val="22"/>
+          <w:szCs w:val="22"/>
+        </w:rPr>
+        <w:t>Allow EC2 instances to assume this role</w:t>
+      </w:r>
+    </w:p>
+    <w:p>
+      <w:pPr>
+        <w:numPr>
+          <w:ilvl w:val="5"/>
+          <w:numId w:val="1"/>
+        </w:numPr>
+        <w:spacing w:line="360" w:lineRule="auto"/>
+        <w:ind w:left="2520" w:leftChars="0" w:hanging="420" w:firstLineChars="0"/>
+        <w:rPr>
+          <w:rFonts w:hint="default" w:ascii="Bodoni MT" w:hAnsi="Bodoni MT" w:cs="Bodoni MT"/>
+          <w:b/>
+          <w:bCs/>
+          <w:i/>
+          <w:iCs/>
+          <w:sz w:val="22"/>
+          <w:szCs w:val="22"/>
+          <w:highlight w:val="none"/>
+        </w:rPr>
+      </w:pPr>
+      <w:r>
+        <w:rPr>
+          <w:rFonts w:hint="default" w:ascii="Bodoni MT" w:hAnsi="Bodoni MT"/>
+          <w:b w:val="0"/>
+          <w:bCs w:val="0"/>
+          <w:i w:val="0"/>
+          <w:iCs w:val="0"/>
+          <w:sz w:val="22"/>
+          <w:szCs w:val="22"/>
+          <w:lang w:val="en-IN"/>
+        </w:rPr>
+        <w:t xml:space="preserve">Assumable means:  </w:t>
+      </w:r>
+      <w:r>
+        <w:rPr>
+          <w:rFonts w:hint="default" w:ascii="Bodoni MT" w:hAnsi="Bodoni MT"/>
+          <w:b w:val="0"/>
+          <w:bCs w:val="0"/>
+          <w:i w:val="0"/>
+          <w:iCs w:val="0"/>
+          <w:sz w:val="22"/>
+          <w:szCs w:val="22"/>
+          <w:highlight w:val="yellow"/>
+          <w:lang w:val="en-IN"/>
+        </w:rPr>
+        <w:t xml:space="preserve">When EC2 assumes this role, AWS gives that instance temporary credentials so it can access other AWS services (like S3, DynamoDB, etc.), based on the permissions you attach to this role. </w:t>
+      </w:r>
+      <w:r>
+        <w:rPr>
+          <w:rFonts w:hint="default" w:ascii="Bodoni MT" w:hAnsi="Bodoni MT"/>
+          <w:b w:val="0"/>
+          <w:bCs w:val="0"/>
+          <w:i w:val="0"/>
+          <w:iCs w:val="0"/>
+          <w:sz w:val="22"/>
+          <w:szCs w:val="22"/>
+          <w:highlight w:val="none"/>
+          <w:lang w:val="en-IN"/>
+        </w:rPr>
+        <w:t xml:space="preserve">    </w:t>
+      </w:r>
+    </w:p>
+    <w:p>
+      <w:pPr>
+        <w:numPr>
+          <w:ilvl w:val="4"/>
+          <w:numId w:val="1"/>
+        </w:numPr>
+        <w:spacing w:line="360" w:lineRule="auto"/>
+        <w:ind w:left="2100" w:leftChars="0" w:hanging="420" w:firstLineChars="0"/>
+        <w:rPr>
+          <w:rFonts w:hint="default" w:ascii="Bodoni MT" w:hAnsi="Bodoni MT" w:cs="Bodoni MT"/>
+          <w:b/>
+          <w:bCs/>
+          <w:i w:val="0"/>
+          <w:iCs w:val="0"/>
+          <w:color w:val="FFFFFF" w:themeColor="background1"/>
+          <w:sz w:val="22"/>
+          <w:szCs w:val="22"/>
+          <w:highlight w:val="red"/>
+          <w14:textFill>
+            <w14:solidFill>
+              <w14:schemeClr w14:val="bg1"/>
+            </w14:solidFill>
+          </w14:textFill>
+        </w:rPr>
+      </w:pPr>
+      <w:r>
+        <w:rPr>
+          <w:rFonts w:hint="default" w:ascii="Bodoni MT" w:hAnsi="Bodoni MT" w:cs="Bodoni MT"/>
+          <w:b/>
+          <w:bCs/>
+          <w:i w:val="0"/>
+          <w:iCs w:val="0"/>
+          <w:color w:val="FFFFFF" w:themeColor="background1"/>
+          <w:sz w:val="22"/>
+          <w:szCs w:val="22"/>
+          <w:highlight w:val="red"/>
+          <w:lang w:val="en-IN"/>
+          <w14:textFill>
+            <w14:solidFill>
+              <w14:schemeClr w14:val="bg1"/>
+            </w14:solidFill>
+          </w14:textFill>
+        </w:rPr>
+        <w:t xml:space="preserve">NOTE   ------------------------------------------------------------------                                  </w:t>
+      </w:r>
+    </w:p>
+    <w:p>
+      <w:pPr>
+        <w:numPr>
+          <w:ilvl w:val="5"/>
+          <w:numId w:val="1"/>
+        </w:numPr>
+        <w:spacing w:line="360" w:lineRule="auto"/>
+        <w:ind w:left="2520" w:leftChars="0" w:hanging="420" w:firstLineChars="0"/>
+        <w:rPr>
+          <w:rFonts w:hint="default" w:ascii="Bodoni MT" w:hAnsi="Bodoni MT" w:cs="Bodoni MT"/>
+          <w:b/>
+          <w:bCs/>
+          <w:i/>
+          <w:iCs/>
+          <w:sz w:val="22"/>
+          <w:szCs w:val="22"/>
+          <w:highlight w:val="none"/>
+        </w:rPr>
+      </w:pPr>
+      <w:r>
+        <w:rPr>
+          <w:rFonts w:hint="default" w:ascii="Bodoni MT" w:hAnsi="Bodoni MT"/>
+          <w:b w:val="0"/>
+          <w:bCs w:val="0"/>
+          <w:i w:val="0"/>
+          <w:iCs w:val="0"/>
+          <w:sz w:val="22"/>
+          <w:szCs w:val="22"/>
+          <w:highlight w:val="none"/>
+          <w:lang w:val="en-IN"/>
+        </w:rPr>
+        <w:t xml:space="preserve">IAM Role gives the instance to access something. Like in my case, I gave </w:t>
+      </w:r>
+      <w:r>
+        <w:rPr>
+          <w:rFonts w:hint="default" w:ascii="Bodoni MT" w:hAnsi="Bodoni MT"/>
+          <w:b/>
+          <w:bCs/>
+          <w:i w:val="0"/>
+          <w:iCs w:val="0"/>
+          <w:sz w:val="22"/>
+          <w:szCs w:val="22"/>
+          <w:highlight w:val="none"/>
+          <w:lang w:val="en-IN"/>
+        </w:rPr>
+        <w:t>AmazonS3FullAccess</w:t>
+      </w:r>
+      <w:r>
+        <w:rPr>
+          <w:rFonts w:hint="default" w:ascii="Bodoni MT" w:hAnsi="Bodoni MT"/>
+          <w:b w:val="0"/>
+          <w:bCs w:val="0"/>
+          <w:i w:val="0"/>
+          <w:iCs w:val="0"/>
+          <w:sz w:val="22"/>
+          <w:szCs w:val="22"/>
+          <w:highlight w:val="none"/>
+          <w:lang w:val="en-IN"/>
+        </w:rPr>
+        <w:t>, so the instance can access S3. If we didn’t have attach this role then instance won’t be able to access S3.</w:t>
+      </w:r>
+    </w:p>
+    <w:p>
+      <w:pPr>
+        <w:numPr>
+          <w:ilvl w:val="5"/>
+          <w:numId w:val="1"/>
+        </w:numPr>
+        <w:spacing w:line="360" w:lineRule="auto"/>
+        <w:ind w:left="2520" w:leftChars="0" w:hanging="420" w:firstLineChars="0"/>
+        <w:rPr>
+          <w:rFonts w:hint="default" w:ascii="Bodoni MT" w:hAnsi="Bodoni MT" w:cs="Bodoni MT"/>
+          <w:b/>
+          <w:bCs/>
+          <w:i/>
+          <w:iCs/>
+          <w:sz w:val="22"/>
+          <w:szCs w:val="22"/>
+          <w:highlight w:val="none"/>
+        </w:rPr>
+      </w:pPr>
+      <w:r>
+        <w:rPr>
+          <w:rFonts w:hint="default" w:ascii="Bodoni MT" w:hAnsi="Bodoni MT"/>
+          <w:b w:val="0"/>
+          <w:bCs w:val="0"/>
+          <w:i w:val="0"/>
+          <w:iCs w:val="0"/>
+          <w:sz w:val="22"/>
+          <w:szCs w:val="22"/>
+          <w:highlight w:val="none"/>
+          <w:lang w:val="en-IN"/>
+        </w:rPr>
+        <w:t>Security group ensures who can access the instance and where the instance can send traffic to where as IAM Role gives access to the instance for some particular things that is mentioned in the IAM Role.</w:t>
+      </w:r>
+    </w:p>
+    <w:p>
+      <w:pPr>
+        <w:numPr>
+          <w:ilvl w:val="5"/>
+          <w:numId w:val="1"/>
+        </w:numPr>
+        <w:spacing w:line="360" w:lineRule="auto"/>
+        <w:ind w:left="2520" w:leftChars="0" w:hanging="420" w:firstLineChars="0"/>
+        <w:rPr>
+          <w:rFonts w:hint="default" w:ascii="Bodoni MT" w:hAnsi="Bodoni MT" w:cs="Bodoni MT"/>
+          <w:b/>
+          <w:bCs/>
+          <w:i/>
+          <w:iCs/>
+          <w:color w:val="FFFFFF" w:themeColor="background1"/>
+          <w:sz w:val="22"/>
+          <w:szCs w:val="22"/>
+          <w:highlight w:val="red"/>
+          <w14:textFill>
+            <w14:solidFill>
+              <w14:schemeClr w14:val="bg1"/>
+            </w14:solidFill>
+          </w14:textFill>
+        </w:rPr>
+      </w:pPr>
+      <w:r>
+        <w:rPr>
+          <w:rFonts w:hint="default" w:ascii="Bodoni MT" w:hAnsi="Bodoni MT" w:cs="Bodoni MT"/>
+          <w:b/>
+          <w:bCs/>
+          <w:i/>
+          <w:iCs/>
+          <w:color w:val="FFFFFF" w:themeColor="background1"/>
+          <w:sz w:val="22"/>
+          <w:szCs w:val="22"/>
+          <w:highlight w:val="red"/>
+          <w:lang w:val="en-IN"/>
+          <w14:textFill>
+            <w14:solidFill>
+              <w14:schemeClr w14:val="bg1"/>
+            </w14:solidFill>
+          </w14:textFill>
+        </w:rPr>
+        <w:t xml:space="preserve">                                                                                                                                             </w:t>
+      </w:r>
+    </w:p>
+    <w:p>
+      <w:pPr>
+        <w:numPr>
+          <w:ilvl w:val="3"/>
+          <w:numId w:val="1"/>
+        </w:numPr>
+        <w:spacing w:line="360" w:lineRule="auto"/>
+        <w:ind w:left="1680" w:leftChars="0" w:hanging="420" w:firstLineChars="0"/>
+        <w:rPr>
+          <w:rFonts w:hint="default" w:ascii="Bodoni MT" w:hAnsi="Bodoni MT" w:cs="Bodoni MT"/>
+          <w:sz w:val="22"/>
+          <w:szCs w:val="22"/>
+        </w:rPr>
+      </w:pPr>
+      <w:r>
+        <w:rPr>
+          <w:rFonts w:hint="default" w:ascii="Bodoni MT" w:hAnsi="Bodoni MT" w:cs="Bodoni MT"/>
+          <w:sz w:val="22"/>
+          <w:szCs w:val="22"/>
+          <w:lang w:val="en-IN"/>
+        </w:rPr>
+        <w:t xml:space="preserve">Now, add this </w:t>
+      </w:r>
+      <w:r>
+        <w:rPr>
+          <w:rFonts w:hint="default" w:ascii="Bodoni MT" w:hAnsi="Bodoni MT" w:cs="Bodoni MT"/>
+          <w:b/>
+          <w:bCs/>
+          <w:sz w:val="22"/>
+          <w:szCs w:val="22"/>
+          <w:lang w:val="en-IN"/>
+        </w:rPr>
+        <w:t>IAM Role</w:t>
+      </w:r>
+      <w:r>
+        <w:rPr>
+          <w:rFonts w:hint="default" w:ascii="Bodoni MT" w:hAnsi="Bodoni MT" w:cs="Bodoni MT"/>
+          <w:sz w:val="22"/>
+          <w:szCs w:val="22"/>
+          <w:lang w:val="en-IN"/>
+        </w:rPr>
+        <w:t xml:space="preserve"> inside the </w:t>
+      </w:r>
+      <w:r>
+        <w:rPr>
+          <w:rFonts w:hint="default" w:ascii="Bodoni MT" w:hAnsi="Bodoni MT" w:cs="Bodoni MT"/>
+          <w:b/>
+          <w:bCs/>
+          <w:sz w:val="22"/>
+          <w:szCs w:val="22"/>
+          <w:lang w:val="en-IN"/>
+        </w:rPr>
+        <w:t xml:space="preserve">app01 </w:t>
+      </w:r>
+      <w:r>
+        <w:rPr>
+          <w:rFonts w:hint="default" w:ascii="Bodoni MT" w:hAnsi="Bodoni MT" w:cs="Bodoni MT"/>
+          <w:sz w:val="22"/>
+          <w:szCs w:val="22"/>
+          <w:lang w:val="en-IN"/>
+        </w:rPr>
+        <w:t>instance.</w:t>
+      </w:r>
+    </w:p>
+    <w:p>
+      <w:pPr>
+        <w:numPr>
+          <w:ilvl w:val="3"/>
+          <w:numId w:val="1"/>
+        </w:numPr>
+        <w:spacing w:line="360" w:lineRule="auto"/>
+        <w:ind w:left="1680" w:leftChars="0" w:hanging="420" w:firstLineChars="0"/>
+        <w:rPr>
+          <w:rFonts w:hint="default" w:ascii="Bodoni MT" w:hAnsi="Bodoni MT" w:cs="Bodoni MT"/>
+          <w:sz w:val="22"/>
+          <w:szCs w:val="22"/>
+        </w:rPr>
+      </w:pPr>
+      <w:r>
+        <w:rPr>
+          <w:rFonts w:hint="default" w:ascii="Bodoni MT" w:hAnsi="Bodoni MT" w:cs="Bodoni MT"/>
+          <w:sz w:val="22"/>
+          <w:szCs w:val="22"/>
+          <w:lang w:val="en-IN"/>
+        </w:rPr>
+        <w:t xml:space="preserve">So till now, </w:t>
+      </w:r>
+      <w:r>
+        <w:rPr>
+          <w:rFonts w:hint="default" w:ascii="Bodoni MT" w:hAnsi="Bodoni MT" w:cs="Bodoni MT"/>
+          <w:i/>
+          <w:iCs/>
+          <w:sz w:val="22"/>
+          <w:szCs w:val="22"/>
+          <w:lang w:val="en-IN"/>
+        </w:rPr>
+        <w:t xml:space="preserve">S3 bucket is created, IAM user, IAM Keys, IAM Role auth is done </w:t>
+      </w:r>
+      <w:r>
+        <w:rPr>
+          <w:rFonts w:hint="default" w:ascii="Bodoni MT" w:hAnsi="Bodoni MT" w:cs="Bodoni MT"/>
+          <w:b/>
+          <w:bCs/>
+          <w:i w:val="0"/>
+          <w:iCs w:val="0"/>
+          <w:color w:val="70AD47" w:themeColor="accent6"/>
+          <w:sz w:val="22"/>
+          <w:szCs w:val="22"/>
+          <w:highlight w:val="none"/>
+          <w:lang w:val="en-IN"/>
+          <w14:shadow w14:blurRad="50800" w14:dist="38100" w14:dir="2700000" w14:sx="100000" w14:sy="100000" w14:kx="0" w14:ky="0" w14:algn="tl">
+            <w14:srgbClr w14:val="000000">
+              <w14:alpha w14:val="60000"/>
+            </w14:srgbClr>
+          </w14:shadow>
+          <w14:textFill>
+            <w14:solidFill>
+              <w14:schemeClr w14:val="accent6"/>
+            </w14:solidFill>
+          </w14:textFill>
+        </w:rPr>
+        <w:t>✅</w:t>
+      </w:r>
+      <w:r>
+        <w:rPr>
+          <w:rFonts w:hint="default" w:ascii="Bodoni MT" w:hAnsi="Bodoni MT" w:cs="Bodoni MT"/>
+          <w:sz w:val="22"/>
+          <w:szCs w:val="22"/>
+          <w:lang w:val="en-IN"/>
+        </w:rPr>
+        <w:t>.</w:t>
+      </w:r>
+    </w:p>
+    <w:p>
+      <w:pPr>
+        <w:numPr>
+          <w:ilvl w:val="3"/>
+          <w:numId w:val="1"/>
+        </w:numPr>
+        <w:spacing w:line="360" w:lineRule="auto"/>
+        <w:ind w:left="1680" w:leftChars="0" w:hanging="420" w:firstLineChars="0"/>
+        <w:rPr>
+          <w:rFonts w:hint="default" w:ascii="Bodoni MT" w:hAnsi="Bodoni MT" w:cs="Bodoni MT"/>
+          <w:sz w:val="22"/>
+          <w:szCs w:val="22"/>
+        </w:rPr>
+      </w:pPr>
+      <w:r>
+        <w:rPr>
+          <w:rFonts w:hint="default" w:ascii="Bodoni MT" w:hAnsi="Bodoni MT" w:cs="Bodoni MT"/>
+          <w:sz w:val="22"/>
+          <w:szCs w:val="22"/>
+          <w:lang w:val="en-IN"/>
+        </w:rPr>
+        <w:t xml:space="preserve">Now, we need to build and upload it to AWS S3. First make sure that correct domains (as mentioned in the </w:t>
+      </w:r>
+      <w:r>
+        <w:rPr>
+          <w:rFonts w:hint="default" w:ascii="Bodoni MT" w:hAnsi="Bodoni MT" w:cs="Bodoni MT"/>
+          <w:b/>
+          <w:bCs/>
+          <w:sz w:val="22"/>
+          <w:szCs w:val="22"/>
+          <w:lang w:val="en-IN"/>
+        </w:rPr>
+        <w:t>Route 53</w:t>
+      </w:r>
+      <w:r>
+        <w:rPr>
+          <w:rFonts w:hint="default" w:ascii="Bodoni MT" w:hAnsi="Bodoni MT" w:cs="Bodoni MT"/>
+          <w:b w:val="0"/>
+          <w:bCs w:val="0"/>
+          <w:sz w:val="22"/>
+          <w:szCs w:val="22"/>
+          <w:lang w:val="en-IN"/>
+        </w:rPr>
+        <w:t>)</w:t>
+      </w:r>
+      <w:r>
+        <w:rPr>
+          <w:rFonts w:hint="default" w:ascii="Bodoni MT" w:hAnsi="Bodoni MT" w:cs="Bodoni MT"/>
+          <w:sz w:val="22"/>
+          <w:szCs w:val="22"/>
+          <w:lang w:val="en-IN"/>
+        </w:rPr>
+        <w:t xml:space="preserve"> are there inside the  </w:t>
+      </w:r>
+      <w:r>
+        <w:rPr>
+          <w:rFonts w:hint="default" w:ascii="Bodoni MT" w:hAnsi="Bodoni MT" w:cs="Bodoni MT"/>
+          <w:b/>
+          <w:bCs/>
+          <w:i/>
+          <w:iCs/>
+          <w:sz w:val="22"/>
+          <w:szCs w:val="22"/>
+          <w:lang w:val="en-IN"/>
+        </w:rPr>
+        <w:t>application.properties</w:t>
+      </w:r>
+      <w:r>
+        <w:rPr>
+          <w:rFonts w:hint="default" w:ascii="Bodoni MT" w:hAnsi="Bodoni MT" w:cs="Bodoni MT"/>
+          <w:b/>
+          <w:bCs/>
+          <w:i w:val="0"/>
+          <w:iCs w:val="0"/>
+          <w:sz w:val="22"/>
+          <w:szCs w:val="22"/>
+          <w:lang w:val="en-IN"/>
+        </w:rPr>
+        <w:t xml:space="preserve"> </w:t>
+      </w:r>
+      <w:r>
+        <w:rPr>
+          <w:rFonts w:hint="default" w:ascii="Bodoni MT" w:hAnsi="Bodoni MT" w:cs="Bodoni MT"/>
+          <w:i w:val="0"/>
+          <w:iCs w:val="0"/>
+          <w:sz w:val="22"/>
+          <w:szCs w:val="22"/>
+          <w:lang w:val="en-IN"/>
+        </w:rPr>
+        <w:t>file.</w:t>
+      </w:r>
+    </w:p>
+    <w:p>
+      <w:pPr>
+        <w:numPr>
+          <w:ilvl w:val="3"/>
+          <w:numId w:val="1"/>
+        </w:numPr>
+        <w:spacing w:line="360" w:lineRule="auto"/>
+        <w:ind w:left="1680" w:leftChars="0" w:hanging="420" w:firstLineChars="0"/>
+        <w:rPr>
+          <w:rFonts w:hint="default" w:ascii="Bodoni MT" w:hAnsi="Bodoni MT" w:cs="Bodoni MT"/>
+          <w:sz w:val="22"/>
+          <w:szCs w:val="22"/>
+        </w:rPr>
+      </w:pPr>
+      <w:r>
+        <w:rPr>
+          <w:rFonts w:hint="default" w:ascii="Bodoni MT" w:hAnsi="Bodoni MT" w:cs="Bodoni MT"/>
+          <w:sz w:val="22"/>
+          <w:szCs w:val="22"/>
+          <w:lang w:val="en-IN"/>
+        </w:rPr>
+        <w:t xml:space="preserve">To build: </w:t>
+      </w:r>
+      <w:r>
+        <w:rPr>
+          <w:rFonts w:hint="default" w:ascii="Bodoni MT" w:hAnsi="Bodoni MT" w:cs="Bodoni MT"/>
+          <w:b/>
+          <w:bCs/>
+          <w:sz w:val="22"/>
+          <w:szCs w:val="22"/>
+          <w:lang w:val="en-IN"/>
+        </w:rPr>
+        <w:t>mvn install</w:t>
+      </w:r>
+      <w:r>
+        <w:rPr>
+          <w:rFonts w:hint="default" w:ascii="Bodoni MT" w:hAnsi="Bodoni MT" w:cs="Bodoni MT"/>
+          <w:sz w:val="22"/>
+          <w:szCs w:val="22"/>
+          <w:lang w:val="en-IN"/>
+        </w:rPr>
+        <w:t xml:space="preserve"> </w:t>
+      </w:r>
+    </w:p>
+    <w:p>
+      <w:pPr>
+        <w:numPr>
+          <w:ilvl w:val="4"/>
+          <w:numId w:val="1"/>
+        </w:numPr>
+        <w:spacing w:line="360" w:lineRule="auto"/>
+        <w:ind w:left="2100" w:leftChars="0" w:hanging="420" w:firstLineChars="0"/>
+        <w:rPr>
+          <w:rFonts w:hint="default" w:ascii="Bodoni MT" w:hAnsi="Bodoni MT" w:cs="Bodoni MT"/>
+          <w:sz w:val="22"/>
+          <w:szCs w:val="22"/>
+        </w:rPr>
+      </w:pPr>
+      <w:r>
+        <w:rPr>
+          <w:rFonts w:hint="default" w:ascii="Bodoni MT" w:hAnsi="Bodoni MT" w:cs="Bodoni MT"/>
+          <w:sz w:val="22"/>
+          <w:szCs w:val="22"/>
+          <w:lang w:val="en-IN"/>
+        </w:rPr>
+        <w:t xml:space="preserve">It’ll create one folder </w:t>
+      </w:r>
+      <w:r>
+        <w:rPr>
+          <w:rFonts w:hint="default" w:ascii="Bodoni MT" w:hAnsi="Bodoni MT" w:cs="Bodoni MT"/>
+          <w:i/>
+          <w:iCs/>
+          <w:sz w:val="22"/>
+          <w:szCs w:val="22"/>
+          <w:lang w:val="en-IN"/>
+        </w:rPr>
+        <w:t>“target”</w:t>
+      </w:r>
+      <w:r>
+        <w:rPr>
+          <w:rFonts w:hint="default" w:ascii="Bodoni MT" w:hAnsi="Bodoni MT" w:cs="Bodoni MT"/>
+          <w:i w:val="0"/>
+          <w:iCs w:val="0"/>
+          <w:sz w:val="22"/>
+          <w:szCs w:val="22"/>
+          <w:lang w:val="en-IN"/>
+        </w:rPr>
+        <w:t xml:space="preserve">, inside that one </w:t>
+      </w:r>
+      <w:r>
+        <w:rPr>
+          <w:rFonts w:hint="default" w:ascii="Bodoni MT" w:hAnsi="Bodoni MT" w:cs="Bodoni MT"/>
+          <w:b/>
+          <w:bCs/>
+          <w:i w:val="0"/>
+          <w:iCs w:val="0"/>
+          <w:sz w:val="22"/>
+          <w:szCs w:val="22"/>
+          <w:lang w:val="en-IN"/>
+        </w:rPr>
+        <w:t>.war</w:t>
+      </w:r>
+      <w:r>
+        <w:rPr>
+          <w:rFonts w:hint="default" w:ascii="Bodoni MT" w:hAnsi="Bodoni MT" w:cs="Bodoni MT"/>
+          <w:b w:val="0"/>
+          <w:bCs w:val="0"/>
+          <w:i w:val="0"/>
+          <w:iCs w:val="0"/>
+          <w:sz w:val="22"/>
+          <w:szCs w:val="22"/>
+          <w:lang w:val="en-IN"/>
+        </w:rPr>
+        <w:t xml:space="preserve"> will be there (vprofile-v2.war in my case which is the war version of the folder vprofile-v2 which is inside the </w:t>
+      </w:r>
+      <w:r>
+        <w:rPr>
+          <w:rFonts w:hint="default" w:ascii="Bodoni MT" w:hAnsi="Bodoni MT" w:cs="Bodoni MT"/>
+          <w:b w:val="0"/>
+          <w:bCs w:val="0"/>
+          <w:i/>
+          <w:iCs/>
+          <w:sz w:val="22"/>
+          <w:szCs w:val="22"/>
+          <w:lang w:val="en-IN"/>
+        </w:rPr>
+        <w:t>“target”</w:t>
+      </w:r>
+      <w:r>
+        <w:rPr>
+          <w:rFonts w:hint="default" w:ascii="Bodoni MT" w:hAnsi="Bodoni MT" w:cs="Bodoni MT"/>
+          <w:b w:val="0"/>
+          <w:bCs w:val="0"/>
+          <w:i w:val="0"/>
+          <w:iCs w:val="0"/>
+          <w:sz w:val="22"/>
+          <w:szCs w:val="22"/>
+          <w:lang w:val="en-IN"/>
+        </w:rPr>
+        <w:t xml:space="preserve"> folder only)</w:t>
+      </w:r>
+    </w:p>
+    <w:p>
+      <w:pPr>
+        <w:numPr>
+          <w:ilvl w:val="3"/>
+          <w:numId w:val="1"/>
+        </w:numPr>
+        <w:spacing w:line="360" w:lineRule="auto"/>
+        <w:ind w:left="1680" w:leftChars="0" w:hanging="420" w:firstLineChars="0"/>
+        <w:rPr>
+          <w:rFonts w:hint="default" w:ascii="Bodoni MT" w:hAnsi="Bodoni MT" w:cs="Bodoni MT"/>
+          <w:sz w:val="22"/>
+          <w:szCs w:val="22"/>
+        </w:rPr>
+      </w:pPr>
+      <w:r>
+        <w:rPr>
+          <w:rFonts w:hint="default" w:ascii="Bodoni MT" w:hAnsi="Bodoni MT" w:cs="Bodoni MT"/>
+          <w:b w:val="0"/>
+          <w:bCs w:val="0"/>
+          <w:i w:val="0"/>
+          <w:iCs w:val="0"/>
+          <w:sz w:val="22"/>
+          <w:szCs w:val="22"/>
+          <w:lang w:val="en-IN"/>
+        </w:rPr>
+        <w:t xml:space="preserve">Copy that </w:t>
+      </w:r>
+      <w:r>
+        <w:rPr>
+          <w:rFonts w:hint="default" w:ascii="Bodoni MT" w:hAnsi="Bodoni MT" w:cs="Bodoni MT"/>
+          <w:b/>
+          <w:bCs/>
+          <w:i w:val="0"/>
+          <w:iCs w:val="0"/>
+          <w:sz w:val="22"/>
+          <w:szCs w:val="22"/>
+          <w:lang w:val="en-IN"/>
+        </w:rPr>
+        <w:t>.tar</w:t>
+      </w:r>
+      <w:r>
+        <w:rPr>
+          <w:rFonts w:hint="default" w:ascii="Bodoni MT" w:hAnsi="Bodoni MT" w:cs="Bodoni MT"/>
+          <w:b w:val="0"/>
+          <w:bCs w:val="0"/>
+          <w:i w:val="0"/>
+          <w:iCs w:val="0"/>
+          <w:sz w:val="22"/>
+          <w:szCs w:val="22"/>
+          <w:lang w:val="en-IN"/>
+        </w:rPr>
+        <w:t xml:space="preserve"> file to the AWS S3ucket</w:t>
+      </w:r>
+    </w:p>
+    <w:p>
+      <w:pPr>
+        <w:numPr>
+          <w:ilvl w:val="4"/>
+          <w:numId w:val="1"/>
+        </w:numPr>
+        <w:spacing w:line="360" w:lineRule="auto"/>
+        <w:ind w:left="2100" w:leftChars="0" w:hanging="420" w:firstLineChars="0"/>
+        <w:rPr>
+          <w:rFonts w:hint="default" w:ascii="Bodoni MT" w:hAnsi="Bodoni MT" w:cs="Bodoni MT"/>
+          <w:sz w:val="22"/>
+          <w:szCs w:val="22"/>
+        </w:rPr>
+      </w:pPr>
+      <w:r>
+        <w:rPr>
+          <w:rFonts w:hint="default" w:ascii="Bodoni MT" w:hAnsi="Bodoni MT" w:cs="Bodoni MT"/>
+          <w:sz w:val="22"/>
+          <w:szCs w:val="22"/>
+          <w:lang w:val="en-IN"/>
+        </w:rPr>
+        <w:t>aws s3 cp target/vprofile-v2.war s3://my-bucket-name</w:t>
+      </w:r>
+    </w:p>
+    <w:p>
+      <w:pPr>
+        <w:numPr>
+          <w:ilvl w:val="3"/>
+          <w:numId w:val="1"/>
+        </w:numPr>
+        <w:spacing w:line="360" w:lineRule="auto"/>
+        <w:ind w:left="1680" w:leftChars="0" w:hanging="420" w:firstLineChars="0"/>
+        <w:rPr>
+          <w:rFonts w:hint="default" w:ascii="Bodoni MT" w:hAnsi="Bodoni MT" w:cs="Bodoni MT"/>
+          <w:sz w:val="22"/>
+          <w:szCs w:val="22"/>
+        </w:rPr>
+      </w:pPr>
+      <w:r>
+        <w:rPr>
+          <w:rFonts w:hint="default" w:ascii="Bodoni MT" w:hAnsi="Bodoni MT" w:cs="Bodoni MT"/>
+          <w:sz w:val="22"/>
+          <w:szCs w:val="22"/>
+          <w:lang w:val="en-IN"/>
+        </w:rPr>
+        <w:t xml:space="preserve">Now, </w:t>
+      </w:r>
+      <w:r>
+        <w:rPr>
+          <w:rFonts w:hint="default" w:ascii="Bodoni MT" w:hAnsi="Bodoni MT" w:cs="Bodoni MT"/>
+          <w:b/>
+          <w:bCs/>
+          <w:sz w:val="22"/>
+          <w:szCs w:val="22"/>
+          <w:lang w:val="en-IN"/>
+        </w:rPr>
+        <w:t>ssh</w:t>
+      </w:r>
+      <w:r>
+        <w:rPr>
+          <w:rFonts w:hint="default" w:ascii="Bodoni MT" w:hAnsi="Bodoni MT" w:cs="Bodoni MT"/>
+          <w:sz w:val="22"/>
+          <w:szCs w:val="22"/>
+          <w:lang w:val="en-IN"/>
+        </w:rPr>
+        <w:t xml:space="preserve"> to the </w:t>
+      </w:r>
+      <w:r>
+        <w:rPr>
+          <w:rFonts w:hint="default" w:ascii="Bodoni MT" w:hAnsi="Bodoni MT" w:cs="Bodoni MT"/>
+          <w:b/>
+          <w:bCs/>
+          <w:sz w:val="22"/>
+          <w:szCs w:val="22"/>
+          <w:lang w:val="en-IN"/>
+        </w:rPr>
+        <w:t>app01</w:t>
+      </w:r>
+      <w:r>
+        <w:rPr>
+          <w:rFonts w:hint="default" w:ascii="Bodoni MT" w:hAnsi="Bodoni MT" w:cs="Bodoni MT"/>
+          <w:sz w:val="22"/>
+          <w:szCs w:val="22"/>
+          <w:lang w:val="en-IN"/>
+        </w:rPr>
+        <w:t xml:space="preserve"> instance.</w:t>
+      </w:r>
+    </w:p>
+    <w:p>
+      <w:pPr>
+        <w:numPr>
+          <w:ilvl w:val="4"/>
+          <w:numId w:val="1"/>
+        </w:numPr>
+        <w:spacing w:line="360" w:lineRule="auto"/>
+        <w:ind w:left="2100" w:leftChars="0" w:hanging="420" w:firstLineChars="0"/>
+        <w:rPr>
+          <w:rFonts w:hint="default" w:ascii="Bodoni MT" w:hAnsi="Bodoni MT" w:cs="Bodoni MT"/>
+          <w:sz w:val="22"/>
+          <w:szCs w:val="22"/>
+        </w:rPr>
+      </w:pPr>
+      <w:r>
+        <w:rPr>
+          <w:rFonts w:hint="default" w:ascii="Bodoni MT" w:hAnsi="Bodoni MT" w:cs="Bodoni MT"/>
+          <w:sz w:val="22"/>
+          <w:szCs w:val="22"/>
+          <w:lang w:val="en-IN"/>
+        </w:rPr>
+        <w:t>systemctl daemon-reload</w:t>
+      </w:r>
+    </w:p>
+    <w:p>
+      <w:pPr>
+        <w:numPr>
+          <w:ilvl w:val="4"/>
+          <w:numId w:val="1"/>
+        </w:numPr>
+        <w:spacing w:line="360" w:lineRule="auto"/>
+        <w:ind w:left="2100" w:leftChars="0" w:hanging="420" w:firstLineChars="0"/>
+        <w:rPr>
+          <w:rFonts w:hint="default" w:ascii="Bodoni MT" w:hAnsi="Bodoni MT" w:cs="Bodoni MT"/>
+          <w:sz w:val="22"/>
+          <w:szCs w:val="22"/>
+        </w:rPr>
+      </w:pPr>
+      <w:r>
+        <w:rPr>
+          <w:rFonts w:hint="default" w:ascii="Bodoni MT" w:hAnsi="Bodoni MT" w:cs="Bodoni MT"/>
+          <w:sz w:val="22"/>
+          <w:szCs w:val="22"/>
+          <w:lang w:val="en-IN"/>
+        </w:rPr>
+        <w:t>systemctl stop tomcat10</w:t>
+      </w:r>
+    </w:p>
+    <w:p>
+      <w:pPr>
+        <w:numPr>
+          <w:ilvl w:val="4"/>
+          <w:numId w:val="1"/>
+        </w:numPr>
+        <w:spacing w:line="360" w:lineRule="auto"/>
+        <w:ind w:left="2100" w:leftChars="0" w:hanging="420" w:firstLineChars="0"/>
+        <w:rPr>
+          <w:rFonts w:hint="default" w:ascii="Bodoni MT" w:hAnsi="Bodoni MT" w:cs="Bodoni MT"/>
+          <w:sz w:val="22"/>
+          <w:szCs w:val="22"/>
+        </w:rPr>
+      </w:pPr>
+      <w:r>
+        <w:rPr>
+          <w:rFonts w:hint="default" w:ascii="Bodoni MT" w:hAnsi="Bodoni MT" w:cs="Bodoni MT"/>
+          <w:sz w:val="22"/>
+          <w:szCs w:val="22"/>
+          <w:lang w:val="en-IN"/>
+        </w:rPr>
+        <w:t xml:space="preserve">rm -rf /var/lib/tomcat10/webapps/ROOT    </w:t>
+      </w:r>
+    </w:p>
+    <w:p>
+      <w:pPr>
+        <w:numPr>
+          <w:ilvl w:val="4"/>
+          <w:numId w:val="1"/>
+        </w:numPr>
+        <w:spacing w:line="360" w:lineRule="auto"/>
+        <w:ind w:left="2100" w:leftChars="0" w:hanging="420" w:firstLineChars="0"/>
+        <w:rPr>
+          <w:rFonts w:hint="default" w:ascii="Bodoni MT" w:hAnsi="Bodoni MT" w:cs="Bodoni MT"/>
+          <w:sz w:val="22"/>
+          <w:szCs w:val="22"/>
+        </w:rPr>
+      </w:pPr>
+      <w:r>
+        <w:rPr>
+          <w:rFonts w:hint="default" w:ascii="Bodoni MT" w:hAnsi="Bodoni MT" w:cs="Bodoni MT"/>
+          <w:sz w:val="22"/>
+          <w:szCs w:val="22"/>
+          <w:lang w:val="en-IN"/>
+        </w:rPr>
+        <w:t xml:space="preserve">cp s3://my-bucket-name/vprofile-v2.war </w:t>
+      </w:r>
+      <w:r>
+        <w:rPr>
+          <w:rFonts w:hint="default" w:ascii="Bodoni MT" w:hAnsi="Bodoni MT" w:cs="Bodoni MT"/>
+          <w:sz w:val="22"/>
+          <w:szCs w:val="22"/>
+          <w:lang w:val="en-IN"/>
+        </w:rPr>
+        <w:t>/var/lib/tomcat10/webapps/ROOT.war</w:t>
+      </w:r>
+    </w:p>
+    <w:p>
+      <w:pPr>
+        <w:numPr>
+          <w:ilvl w:val="4"/>
+          <w:numId w:val="1"/>
+        </w:numPr>
+        <w:spacing w:line="360" w:lineRule="auto"/>
+        <w:ind w:left="2100" w:leftChars="0" w:hanging="420" w:firstLineChars="0"/>
+        <w:rPr>
+          <w:rFonts w:hint="default" w:ascii="Bodoni MT" w:hAnsi="Bodoni MT" w:cs="Bodoni MT"/>
+          <w:sz w:val="22"/>
+          <w:szCs w:val="22"/>
+        </w:rPr>
+      </w:pPr>
+      <w:r>
+        <w:rPr>
+          <w:rFonts w:hint="default" w:ascii="Bodoni MT" w:hAnsi="Bodoni MT" w:cs="Bodoni MT"/>
+          <w:sz w:val="22"/>
+          <w:szCs w:val="22"/>
+          <w:lang w:val="en-IN"/>
+        </w:rPr>
+        <w:t>systemctl start tomcat10       (now it’ll extract that .war file)</w:t>
+      </w:r>
+    </w:p>
+    <w:p>
+      <w:pPr>
+        <w:numPr>
+          <w:ilvl w:val="5"/>
+          <w:numId w:val="1"/>
+        </w:numPr>
+        <w:spacing w:line="360" w:lineRule="auto"/>
+        <w:ind w:left="2520" w:leftChars="0" w:hanging="420" w:firstLineChars="0"/>
+        <w:rPr>
+          <w:rFonts w:hint="default" w:ascii="Bodoni MT" w:hAnsi="Bodoni MT" w:cs="Bodoni MT"/>
+          <w:sz w:val="22"/>
+          <w:szCs w:val="22"/>
+        </w:rPr>
+      </w:pPr>
+      <w:bookmarkStart w:id="0" w:name="_GoBack"/>
+      <w:r>
+        <w:drawing>
+          <wp:inline distT="0" distB="0" distL="114300" distR="114300">
+            <wp:extent cx="2395220" cy="201930"/>
+            <wp:effectExtent l="0" t="0" r="5080" b="1270"/>
+            <wp:docPr id="11" name="Picture 15"/>
+            <wp:cNvGraphicFramePr>
+              <a:graphicFrameLocks xmlns:a="http://schemas.openxmlformats.org/drawingml/2006/main" noChangeAspect="1"/>
+            </wp:cNvGraphicFramePr>
+            <a:graphic xmlns:a="http://schemas.openxmlformats.org/drawingml/2006/main">
+              <a:graphicData uri="http://schemas.openxmlformats.org/drawingml/2006/picture">
+                <pic:pic xmlns:pic="http://schemas.openxmlformats.org/drawingml/2006/picture">
+                  <pic:nvPicPr>
+                    <pic:cNvPr id="11" name="Picture 15"/>
+                    <pic:cNvPicPr>
+                      <a:picLocks noChangeAspect="1"/>
+                    </pic:cNvPicPr>
+                  </pic:nvPicPr>
+                  <pic:blipFill>
+                    <a:blip r:embed="rId11"/>
+                    <a:stretch>
+                      <a:fillRect/>
+                    </a:stretch>
+                  </pic:blipFill>
+                  <pic:spPr>
+                    <a:xfrm>
+                      <a:off x="0" y="0"/>
+                      <a:ext cx="2395220" cy="201930"/>
+                    </a:xfrm>
+                    <a:prstGeom prst="rect">
+                      <a:avLst/>
+                    </a:prstGeom>
+                    <a:noFill/>
+                    <a:ln>
+                      <a:noFill/>
+                    </a:ln>
+                  </pic:spPr>
+                </pic:pic>
+              </a:graphicData>
+            </a:graphic>
+          </wp:inline>
+        </w:drawing>
+      </w:r>
+      <w:bookmarkEnd w:id="0"/>
     </w:p>
     <w:p>
       <w:pPr>
@@ -1977,7 +4211,7 @@
                     </pic:cNvPicPr>
                   </pic:nvPicPr>
                   <pic:blipFill>
-                    <a:blip r:embed="rId6"/>
+                    <a:blip r:embed="rId12"/>
                     <a:stretch>
                       <a:fillRect/>
                     </a:stretch>
@@ -2524,7 +4758,7 @@
         <w:spacing w:line="360" w:lineRule="auto"/>
         <w:ind w:left="420" w:leftChars="0" w:hanging="420" w:firstLineChars="0"/>
         <w:rPr>
-          <w:rFonts w:hint="default" w:ascii="Bodoni MT" w:hAnsi="Bodoni MT"/>
+          <w:rFonts w:hint="default" w:ascii="Bodoni MT" w:hAnsi="Bodoni MT" w:cs="Bodoni MT"/>
           <w:b/>
           <w:bCs/>
           <w:i/>
@@ -2542,7 +4776,7 @@
       </w:pPr>
       <w:r>
         <w:rPr>
-          <w:rFonts w:hint="default" w:ascii="Bodoni MT" w:hAnsi="Bodoni MT"/>
+          <w:rFonts w:hint="default" w:ascii="Bodoni MT" w:hAnsi="Bodoni MT" w:cs="Bodoni MT"/>
           <w:b/>
           <w:bCs/>
           <w:i/>
@@ -2561,7 +4795,7 @@
       </w:r>
       <w:r>
         <w:rPr>
-          <w:rFonts w:hint="default" w:ascii="Bodoni MT" w:hAnsi="Bodoni MT"/>
+          <w:rFonts w:hint="default" w:ascii="Bodoni MT" w:hAnsi="Bodoni MT" w:cs="Bodoni MT"/>
           <w:b/>
           <w:bCs/>
           <w:i/>
@@ -2589,14 +4823,14 @@
         <w:spacing w:line="360" w:lineRule="auto"/>
         <w:ind w:left="840" w:leftChars="0" w:hanging="420" w:firstLineChars="0"/>
         <w:rPr>
-          <w:rFonts w:hint="default" w:ascii="Bodoni MT" w:hAnsi="Bodoni MT"/>
-          <w:sz w:val="22"/>
-          <w:szCs w:val="22"/>
-        </w:rPr>
-      </w:pPr>
-      <w:r>
-        <w:rPr>
-          <w:rFonts w:hint="default" w:ascii="Bodoni MT" w:hAnsi="Bodoni MT"/>
+          <w:rFonts w:hint="default" w:ascii="Bodoni MT" w:hAnsi="Bodoni MT" w:cs="Bodoni MT"/>
+          <w:sz w:val="22"/>
+          <w:szCs w:val="22"/>
+        </w:rPr>
+      </w:pPr>
+      <w:r>
+        <w:rPr>
+          <w:rFonts w:hint="default" w:ascii="Bodoni MT" w:hAnsi="Bodoni MT" w:cs="Bodoni MT"/>
           <w:sz w:val="22"/>
           <w:szCs w:val="22"/>
         </w:rPr>
@@ -2612,14 +4846,14 @@
         <w:spacing w:line="360" w:lineRule="auto"/>
         <w:ind w:left="1260" w:leftChars="0" w:hanging="420" w:firstLineChars="0"/>
         <w:rPr>
-          <w:rFonts w:hint="default" w:ascii="Bodoni MT" w:hAnsi="Bodoni MT"/>
-          <w:sz w:val="22"/>
-          <w:szCs w:val="22"/>
-        </w:rPr>
-      </w:pPr>
-      <w:r>
-        <w:rPr>
-          <w:rFonts w:hint="default" w:ascii="Bodoni MT" w:hAnsi="Bodoni MT"/>
+          <w:rFonts w:hint="default" w:ascii="Bodoni MT" w:hAnsi="Bodoni MT" w:cs="Bodoni MT"/>
+          <w:sz w:val="22"/>
+          <w:szCs w:val="22"/>
+        </w:rPr>
+      </w:pPr>
+      <w:r>
+        <w:rPr>
+          <w:rFonts w:hint="default" w:ascii="Bodoni MT" w:hAnsi="Bodoni MT" w:cs="Bodoni MT"/>
           <w:sz w:val="22"/>
           <w:szCs w:val="22"/>
         </w:rPr>
@@ -2635,14 +4869,14 @@
         <w:spacing w:line="360" w:lineRule="auto"/>
         <w:ind w:left="840" w:leftChars="0" w:hanging="420" w:firstLineChars="0"/>
         <w:rPr>
-          <w:rFonts w:hint="default" w:ascii="Bodoni MT" w:hAnsi="Bodoni MT"/>
-          <w:sz w:val="22"/>
-          <w:szCs w:val="22"/>
-        </w:rPr>
-      </w:pPr>
-      <w:r>
-        <w:rPr>
-          <w:rFonts w:hint="default" w:ascii="Bodoni MT" w:hAnsi="Bodoni MT"/>
+          <w:rFonts w:hint="default" w:ascii="Bodoni MT" w:hAnsi="Bodoni MT" w:cs="Bodoni MT"/>
+          <w:sz w:val="22"/>
+          <w:szCs w:val="22"/>
+        </w:rPr>
+      </w:pPr>
+      <w:r>
+        <w:rPr>
+          <w:rFonts w:hint="default" w:ascii="Bodoni MT" w:hAnsi="Bodoni MT" w:cs="Bodoni MT"/>
           <w:sz w:val="22"/>
           <w:szCs w:val="22"/>
         </w:rPr>
@@ -2658,14 +4892,14 @@
         <w:spacing w:line="360" w:lineRule="auto"/>
         <w:ind w:left="1260" w:leftChars="0" w:hanging="420" w:firstLineChars="0"/>
         <w:rPr>
-          <w:rFonts w:hint="default" w:ascii="Bodoni MT" w:hAnsi="Bodoni MT"/>
-          <w:sz w:val="22"/>
-          <w:szCs w:val="22"/>
-        </w:rPr>
-      </w:pPr>
-      <w:r>
-        <w:rPr>
-          <w:rFonts w:hint="default" w:ascii="Bodoni MT" w:hAnsi="Bodoni MT"/>
+          <w:rFonts w:hint="default" w:ascii="Bodoni MT" w:hAnsi="Bodoni MT" w:cs="Bodoni MT"/>
+          <w:sz w:val="22"/>
+          <w:szCs w:val="22"/>
+        </w:rPr>
+      </w:pPr>
+      <w:r>
+        <w:rPr>
+          <w:rFonts w:hint="default" w:ascii="Bodoni MT" w:hAnsi="Bodoni MT" w:cs="Bodoni MT"/>
           <w:sz w:val="22"/>
           <w:szCs w:val="22"/>
         </w:rPr>
@@ -2681,14 +4915,14 @@
         <w:spacing w:line="360" w:lineRule="auto"/>
         <w:ind w:left="840" w:leftChars="0" w:hanging="420" w:firstLineChars="0"/>
         <w:rPr>
-          <w:rFonts w:hint="default" w:ascii="Bodoni MT" w:hAnsi="Bodoni MT"/>
-          <w:sz w:val="22"/>
-          <w:szCs w:val="22"/>
-        </w:rPr>
-      </w:pPr>
-      <w:r>
-        <w:rPr>
-          <w:rFonts w:hint="default" w:ascii="Bodoni MT" w:hAnsi="Bodoni MT"/>
+          <w:rFonts w:hint="default" w:ascii="Bodoni MT" w:hAnsi="Bodoni MT" w:cs="Bodoni MT"/>
+          <w:sz w:val="22"/>
+          <w:szCs w:val="22"/>
+        </w:rPr>
+      </w:pPr>
+      <w:r>
+        <w:rPr>
+          <w:rFonts w:hint="default" w:ascii="Bodoni MT" w:hAnsi="Bodoni MT" w:cs="Bodoni MT"/>
           <w:sz w:val="22"/>
           <w:szCs w:val="22"/>
         </w:rPr>
@@ -2704,14 +4938,14 @@
         <w:spacing w:line="360" w:lineRule="auto"/>
         <w:ind w:left="1260" w:leftChars="0" w:hanging="420" w:firstLineChars="0"/>
         <w:rPr>
-          <w:rFonts w:hint="default" w:ascii="Bodoni MT" w:hAnsi="Bodoni MT"/>
-          <w:sz w:val="22"/>
-          <w:szCs w:val="22"/>
-        </w:rPr>
-      </w:pPr>
-      <w:r>
-        <w:rPr>
-          <w:rFonts w:hint="default" w:ascii="Bodoni MT" w:hAnsi="Bodoni MT"/>
+          <w:rFonts w:hint="default" w:ascii="Bodoni MT" w:hAnsi="Bodoni MT" w:cs="Bodoni MT"/>
+          <w:sz w:val="22"/>
+          <w:szCs w:val="22"/>
+        </w:rPr>
+      </w:pPr>
+      <w:r>
+        <w:rPr>
+          <w:rFonts w:hint="default" w:ascii="Bodoni MT" w:hAnsi="Bodoni MT" w:cs="Bodoni MT"/>
           <w:sz w:val="22"/>
           <w:szCs w:val="22"/>
         </w:rPr>
@@ -2727,14 +4961,14 @@
         <w:spacing w:line="360" w:lineRule="auto"/>
         <w:ind w:left="1260" w:leftChars="0" w:hanging="420" w:firstLineChars="0"/>
         <w:rPr>
-          <w:rFonts w:hint="default" w:ascii="Bodoni MT" w:hAnsi="Bodoni MT"/>
-          <w:sz w:val="22"/>
-          <w:szCs w:val="22"/>
-        </w:rPr>
-      </w:pPr>
-      <w:r>
-        <w:rPr>
-          <w:rFonts w:hint="default" w:ascii="Bodoni MT" w:hAnsi="Bodoni MT"/>
+          <w:rFonts w:hint="default" w:ascii="Bodoni MT" w:hAnsi="Bodoni MT" w:cs="Bodoni MT"/>
+          <w:sz w:val="22"/>
+          <w:szCs w:val="22"/>
+        </w:rPr>
+      </w:pPr>
+      <w:r>
+        <w:rPr>
+          <w:rFonts w:hint="default" w:ascii="Bodoni MT" w:hAnsi="Bodoni MT" w:cs="Bodoni MT"/>
           <w:sz w:val="22"/>
           <w:szCs w:val="22"/>
           <w:lang w:val="en-IN"/>
@@ -2743,7 +4977,7 @@
       </w:r>
       <w:r>
         <w:rPr>
-          <w:rFonts w:hint="default" w:ascii="Bodoni MT" w:hAnsi="Bodoni MT"/>
+          <w:rFonts w:hint="default" w:ascii="Bodoni MT" w:hAnsi="Bodoni MT" w:cs="Bodoni MT"/>
           <w:b/>
           <w:bCs/>
           <w:sz w:val="22"/>
@@ -2762,14 +4996,14 @@
         <w:spacing w:line="360" w:lineRule="auto"/>
         <w:ind w:left="840" w:leftChars="0" w:hanging="420" w:firstLineChars="0"/>
         <w:rPr>
-          <w:rFonts w:hint="default" w:ascii="Bodoni MT" w:hAnsi="Bodoni MT"/>
-          <w:sz w:val="22"/>
-          <w:szCs w:val="22"/>
-        </w:rPr>
-      </w:pPr>
-      <w:r>
-        <w:rPr>
-          <w:rFonts w:hint="default" w:ascii="Bodoni MT" w:hAnsi="Bodoni MT"/>
+          <w:rFonts w:hint="default" w:ascii="Bodoni MT" w:hAnsi="Bodoni MT" w:cs="Bodoni MT"/>
+          <w:sz w:val="22"/>
+          <w:szCs w:val="22"/>
+        </w:rPr>
+      </w:pPr>
+      <w:r>
+        <w:rPr>
+          <w:rFonts w:hint="default" w:ascii="Bodoni MT" w:hAnsi="Bodoni MT" w:cs="Bodoni MT"/>
           <w:sz w:val="22"/>
           <w:szCs w:val="22"/>
         </w:rPr>
@@ -2785,7 +5019,7 @@
         <w:spacing w:line="360" w:lineRule="auto"/>
         <w:ind w:left="1260" w:leftChars="0" w:hanging="420" w:firstLineChars="0"/>
         <w:rPr>
-          <w:rFonts w:hint="default" w:ascii="Bodoni MT" w:hAnsi="Bodoni MT"/>
+          <w:rFonts w:hint="default" w:ascii="Bodoni MT" w:hAnsi="Bodoni MT" w:cs="Bodoni MT"/>
           <w:i/>
           <w:iCs/>
           <w:sz w:val="22"/>
@@ -2794,7 +5028,7 @@
       </w:pPr>
       <w:r>
         <w:rPr>
-          <w:rFonts w:hint="default" w:ascii="Bodoni MT" w:hAnsi="Bodoni MT"/>
+          <w:rFonts w:hint="default" w:ascii="Bodoni MT" w:hAnsi="Bodoni MT" w:cs="Bodoni MT"/>
           <w:sz w:val="22"/>
           <w:szCs w:val="22"/>
         </w:rPr>
@@ -2802,7 +5036,7 @@
       </w:r>
       <w:r>
         <w:rPr>
-          <w:rFonts w:hint="default" w:ascii="Bodoni MT" w:hAnsi="Bodoni MT"/>
+          <w:rFonts w:hint="default" w:ascii="Bodoni MT" w:hAnsi="Bodoni MT" w:cs="Bodoni MT"/>
           <w:sz w:val="22"/>
           <w:szCs w:val="22"/>
           <w:lang w:val="en-IN"/>
@@ -2811,7 +5045,7 @@
       </w:r>
       <w:r>
         <w:rPr>
-          <w:rFonts w:hint="default" w:ascii="Bodoni MT" w:hAnsi="Bodoni MT"/>
+          <w:rFonts w:hint="default" w:ascii="Bodoni MT" w:hAnsi="Bodoni MT" w:cs="Bodoni MT"/>
           <w:i/>
           <w:iCs/>
           <w:sz w:val="22"/>
@@ -2821,7 +5055,7 @@
       </w:r>
       <w:r>
         <w:rPr>
-          <w:rFonts w:hint="default" w:ascii="Bodoni MT" w:hAnsi="Bodoni MT"/>
+          <w:rFonts w:hint="default" w:ascii="Bodoni MT" w:hAnsi="Bodoni MT" w:cs="Bodoni MT"/>
           <w:b/>
           <w:bCs/>
           <w:i/>
@@ -2833,7 +5067,7 @@
       </w:r>
       <w:r>
         <w:rPr>
-          <w:rFonts w:hint="default" w:ascii="Bodoni MT" w:hAnsi="Bodoni MT"/>
+          <w:rFonts w:hint="default" w:ascii="Bodoni MT" w:hAnsi="Bodoni MT" w:cs="Bodoni MT"/>
           <w:i/>
           <w:iCs/>
           <w:sz w:val="22"/>
@@ -2851,14 +5085,14 @@
         <w:spacing w:line="360" w:lineRule="auto"/>
         <w:ind w:left="840" w:leftChars="0" w:hanging="420" w:firstLineChars="0"/>
         <w:rPr>
-          <w:rFonts w:hint="default" w:ascii="Bodoni MT" w:hAnsi="Bodoni MT"/>
-          <w:sz w:val="22"/>
-          <w:szCs w:val="22"/>
-        </w:rPr>
-      </w:pPr>
-      <w:r>
-        <w:rPr>
-          <w:rFonts w:hint="default" w:ascii="Bodoni MT" w:hAnsi="Bodoni MT"/>
+          <w:rFonts w:hint="default" w:ascii="Bodoni MT" w:hAnsi="Bodoni MT" w:cs="Bodoni MT"/>
+          <w:sz w:val="22"/>
+          <w:szCs w:val="22"/>
+        </w:rPr>
+      </w:pPr>
+      <w:r>
+        <w:rPr>
+          <w:rFonts w:hint="default" w:ascii="Bodoni MT" w:hAnsi="Bodoni MT" w:cs="Bodoni MT"/>
           <w:sz w:val="22"/>
           <w:szCs w:val="22"/>
         </w:rPr>
@@ -2874,14 +5108,14 @@
         <w:spacing w:line="360" w:lineRule="auto"/>
         <w:ind w:left="1260" w:leftChars="0" w:hanging="420" w:firstLineChars="0"/>
         <w:rPr>
-          <w:rFonts w:hint="default" w:ascii="Bodoni MT" w:hAnsi="Bodoni MT"/>
-          <w:sz w:val="22"/>
-          <w:szCs w:val="22"/>
-        </w:rPr>
-      </w:pPr>
-      <w:r>
-        <w:rPr>
-          <w:rFonts w:hint="default" w:ascii="Bodoni MT" w:hAnsi="Bodoni MT"/>
+          <w:rFonts w:hint="default" w:ascii="Bodoni MT" w:hAnsi="Bodoni MT" w:cs="Bodoni MT"/>
+          <w:sz w:val="22"/>
+          <w:szCs w:val="22"/>
+        </w:rPr>
+      </w:pPr>
+      <w:r>
+        <w:rPr>
+          <w:rFonts w:hint="default" w:ascii="Bodoni MT" w:hAnsi="Bodoni MT" w:cs="Bodoni MT"/>
           <w:sz w:val="22"/>
           <w:szCs w:val="22"/>
         </w:rPr>
@@ -2897,28 +5131,18 @@
         <w:spacing w:line="360" w:lineRule="auto"/>
         <w:ind w:left="840" w:leftChars="0" w:hanging="420" w:firstLineChars="0"/>
         <w:rPr>
-          <w:rFonts w:hint="default" w:ascii="Bodoni MT" w:hAnsi="Bodoni MT"/>
-          <w:sz w:val="22"/>
-          <w:szCs w:val="22"/>
-        </w:rPr>
-      </w:pPr>
-      <w:r>
-        <w:rPr>
-          <w:rFonts w:hint="default" w:ascii="Bodoni MT" w:hAnsi="Bodoni MT"/>
-          <w:sz w:val="22"/>
-          <w:szCs w:val="22"/>
-        </w:rPr>
-        <w:t>Authoritative</w:t>
-      </w:r>
-      <w:bookmarkStart w:id="0" w:name="_GoBack"/>
-      <w:bookmarkEnd w:id="0"/>
-      <w:r>
-        <w:rPr>
-          <w:rFonts w:hint="default" w:ascii="Bodoni MT" w:hAnsi="Bodoni MT"/>
-          <w:sz w:val="22"/>
-          <w:szCs w:val="22"/>
-        </w:rPr>
-        <w:t xml:space="preserve"> Nameserver Lookup</w:t>
+          <w:rFonts w:hint="default" w:ascii="Bodoni MT" w:hAnsi="Bodoni MT" w:cs="Bodoni MT"/>
+          <w:sz w:val="22"/>
+          <w:szCs w:val="22"/>
+        </w:rPr>
+      </w:pPr>
+      <w:r>
+        <w:rPr>
+          <w:rFonts w:hint="default" w:ascii="Bodoni MT" w:hAnsi="Bodoni MT" w:cs="Bodoni MT"/>
+          <w:sz w:val="22"/>
+          <w:szCs w:val="22"/>
+        </w:rPr>
+        <w:t>Authoritative Nameserver Lookup</w:t>
       </w:r>
     </w:p>
     <w:p>
@@ -2930,14 +5154,14 @@
         <w:spacing w:line="360" w:lineRule="auto"/>
         <w:ind w:left="1260" w:leftChars="0" w:hanging="420" w:firstLineChars="0"/>
         <w:rPr>
-          <w:rFonts w:hint="default" w:ascii="Bodoni MT" w:hAnsi="Bodoni MT"/>
-          <w:sz w:val="22"/>
-          <w:szCs w:val="22"/>
-        </w:rPr>
-      </w:pPr>
-      <w:r>
-        <w:rPr>
-          <w:rFonts w:hint="default" w:ascii="Bodoni MT" w:hAnsi="Bodoni MT"/>
+          <w:rFonts w:hint="default" w:ascii="Bodoni MT" w:hAnsi="Bodoni MT" w:cs="Bodoni MT"/>
+          <w:sz w:val="22"/>
+          <w:szCs w:val="22"/>
+        </w:rPr>
+      </w:pPr>
+      <w:r>
+        <w:rPr>
+          <w:rFonts w:hint="default" w:ascii="Bodoni MT" w:hAnsi="Bodoni MT" w:cs="Bodoni MT"/>
           <w:sz w:val="22"/>
           <w:szCs w:val="22"/>
         </w:rPr>
@@ -2945,7 +5169,7 @@
       </w:r>
       <w:r>
         <w:rPr>
-          <w:rFonts w:hint="default" w:ascii="Bodoni MT" w:hAnsi="Bodoni MT"/>
+          <w:rFonts w:hint="default" w:ascii="Bodoni MT" w:hAnsi="Bodoni MT" w:cs="Bodoni MT"/>
           <w:b/>
           <w:bCs/>
           <w:sz w:val="22"/>
@@ -2955,7 +5179,7 @@
       </w:r>
       <w:r>
         <w:rPr>
-          <w:rFonts w:hint="default" w:ascii="Bodoni MT" w:hAnsi="Bodoni MT"/>
+          <w:rFonts w:hint="default" w:ascii="Bodoni MT" w:hAnsi="Bodoni MT" w:cs="Bodoni MT"/>
           <w:sz w:val="22"/>
           <w:szCs w:val="22"/>
         </w:rPr>
@@ -2963,7 +5187,7 @@
       </w:r>
       <w:r>
         <w:rPr>
-          <w:rFonts w:hint="default" w:ascii="Bodoni MT" w:hAnsi="Bodoni MT"/>
+          <w:rFonts w:hint="default" w:ascii="Bodoni MT" w:hAnsi="Bodoni MT" w:cs="Bodoni MT"/>
           <w:sz w:val="22"/>
           <w:szCs w:val="22"/>
           <w:lang w:val="en-IN"/>
@@ -2972,7 +5196,7 @@
       </w:r>
       <w:r>
         <w:rPr>
-          <w:rFonts w:hint="default" w:ascii="Bodoni MT" w:hAnsi="Bodoni MT"/>
+          <w:rFonts w:hint="default" w:ascii="Bodoni MT" w:hAnsi="Bodoni MT" w:cs="Bodoni MT"/>
           <w:i/>
           <w:iCs/>
           <w:sz w:val="22"/>
@@ -2990,14 +5214,14 @@
         <w:spacing w:line="360" w:lineRule="auto"/>
         <w:ind w:left="840" w:leftChars="0" w:hanging="420" w:firstLineChars="0"/>
         <w:rPr>
-          <w:rFonts w:hint="default" w:ascii="Bodoni MT" w:hAnsi="Bodoni MT"/>
-          <w:sz w:val="22"/>
-          <w:szCs w:val="22"/>
-        </w:rPr>
-      </w:pPr>
-      <w:r>
-        <w:rPr>
-          <w:rFonts w:hint="default" w:ascii="Bodoni MT" w:hAnsi="Bodoni MT"/>
+          <w:rFonts w:hint="default" w:ascii="Bodoni MT" w:hAnsi="Bodoni MT" w:cs="Bodoni MT"/>
+          <w:sz w:val="22"/>
+          <w:szCs w:val="22"/>
+        </w:rPr>
+      </w:pPr>
+      <w:r>
+        <w:rPr>
+          <w:rFonts w:hint="default" w:ascii="Bodoni MT" w:hAnsi="Bodoni MT" w:cs="Bodoni MT"/>
           <w:sz w:val="22"/>
           <w:szCs w:val="22"/>
         </w:rPr>
@@ -3013,14 +5237,14 @@
         <w:spacing w:line="360" w:lineRule="auto"/>
         <w:ind w:left="1260" w:leftChars="0" w:hanging="420" w:firstLineChars="0"/>
         <w:rPr>
-          <w:rFonts w:hint="default" w:ascii="Bodoni MT" w:hAnsi="Bodoni MT"/>
-          <w:sz w:val="22"/>
-          <w:szCs w:val="22"/>
-        </w:rPr>
-      </w:pPr>
-      <w:r>
-        <w:rPr>
-          <w:rFonts w:hint="default" w:ascii="Bodoni MT" w:hAnsi="Bodoni MT"/>
+          <w:rFonts w:hint="default" w:ascii="Bodoni MT" w:hAnsi="Bodoni MT" w:cs="Bodoni MT"/>
+          <w:sz w:val="22"/>
+          <w:szCs w:val="22"/>
+        </w:rPr>
+      </w:pPr>
+      <w:r>
+        <w:rPr>
+          <w:rFonts w:hint="default" w:ascii="Bodoni MT" w:hAnsi="Bodoni MT" w:cs="Bodoni MT"/>
           <w:sz w:val="22"/>
           <w:szCs w:val="22"/>
         </w:rPr>
@@ -3036,14 +5260,14 @@
         <w:spacing w:line="360" w:lineRule="auto"/>
         <w:ind w:left="840" w:leftChars="0" w:hanging="420" w:firstLineChars="0"/>
         <w:rPr>
-          <w:rFonts w:hint="default" w:ascii="Bodoni MT" w:hAnsi="Bodoni MT"/>
-          <w:sz w:val="22"/>
-          <w:szCs w:val="22"/>
-        </w:rPr>
-      </w:pPr>
-      <w:r>
-        <w:rPr>
-          <w:rFonts w:hint="default" w:ascii="Bodoni MT" w:hAnsi="Bodoni MT"/>
+          <w:rFonts w:hint="default" w:ascii="Bodoni MT" w:hAnsi="Bodoni MT" w:cs="Bodoni MT"/>
+          <w:sz w:val="22"/>
+          <w:szCs w:val="22"/>
+        </w:rPr>
+      </w:pPr>
+      <w:r>
+        <w:rPr>
+          <w:rFonts w:hint="default" w:ascii="Bodoni MT" w:hAnsi="Bodoni MT" w:cs="Bodoni MT"/>
           <w:sz w:val="22"/>
           <w:szCs w:val="22"/>
         </w:rPr>
@@ -3059,7 +5283,7 @@
         <w:spacing w:line="360" w:lineRule="auto"/>
         <w:ind w:left="1260" w:leftChars="0" w:hanging="420" w:firstLineChars="0"/>
         <w:rPr>
-          <w:rFonts w:hint="default" w:ascii="Bodoni MT" w:hAnsi="Bodoni MT"/>
+          <w:rFonts w:hint="default" w:ascii="Bodoni MT" w:hAnsi="Bodoni MT" w:cs="Bodoni MT"/>
           <w:i/>
           <w:iCs/>
           <w:sz w:val="22"/>
@@ -3068,7 +5292,7 @@
       </w:pPr>
       <w:r>
         <w:rPr>
-          <w:rFonts w:hint="default" w:ascii="Bodoni MT" w:hAnsi="Bodoni MT"/>
+          <w:rFonts w:hint="default" w:ascii="Bodoni MT" w:hAnsi="Bodoni MT" w:cs="Bodoni MT"/>
           <w:sz w:val="22"/>
           <w:szCs w:val="22"/>
         </w:rPr>
@@ -3076,7 +5300,7 @@
       </w:r>
       <w:r>
         <w:rPr>
-          <w:rFonts w:hint="default" w:ascii="Bodoni MT" w:hAnsi="Bodoni MT"/>
+          <w:rFonts w:hint="default" w:ascii="Bodoni MT" w:hAnsi="Bodoni MT" w:cs="Bodoni MT"/>
           <w:sz w:val="22"/>
           <w:szCs w:val="22"/>
           <w:lang w:val="en-IN"/>
@@ -3085,7 +5309,7 @@
       </w:r>
       <w:r>
         <w:rPr>
-          <w:rFonts w:hint="default" w:ascii="Bodoni MT" w:hAnsi="Bodoni MT"/>
+          <w:rFonts w:hint="default" w:ascii="Bodoni MT" w:hAnsi="Bodoni MT" w:cs="Bodoni MT"/>
           <w:i/>
           <w:iCs/>
           <w:sz w:val="22"/>
@@ -3103,14 +5327,14 @@
         <w:spacing w:line="360" w:lineRule="auto"/>
         <w:ind w:left="840" w:leftChars="0" w:hanging="420" w:firstLineChars="0"/>
         <w:rPr>
-          <w:rFonts w:hint="default" w:ascii="Bodoni MT" w:hAnsi="Bodoni MT"/>
-          <w:sz w:val="22"/>
-          <w:szCs w:val="22"/>
-        </w:rPr>
-      </w:pPr>
-      <w:r>
-        <w:rPr>
-          <w:rFonts w:hint="default" w:ascii="Bodoni MT" w:hAnsi="Bodoni MT"/>
+          <w:rFonts w:hint="default" w:ascii="Bodoni MT" w:hAnsi="Bodoni MT" w:cs="Bodoni MT"/>
+          <w:sz w:val="22"/>
+          <w:szCs w:val="22"/>
+        </w:rPr>
+      </w:pPr>
+      <w:r>
+        <w:rPr>
+          <w:rFonts w:hint="default" w:ascii="Bodoni MT" w:hAnsi="Bodoni MT" w:cs="Bodoni MT"/>
           <w:sz w:val="22"/>
           <w:szCs w:val="22"/>
         </w:rPr>
@@ -3126,14 +5350,14 @@
         <w:spacing w:line="360" w:lineRule="auto"/>
         <w:ind w:left="1260" w:leftChars="0" w:hanging="420" w:firstLineChars="0"/>
         <w:rPr>
-          <w:rFonts w:hint="default" w:ascii="Bodoni MT" w:hAnsi="Bodoni MT"/>
-          <w:sz w:val="22"/>
-          <w:szCs w:val="22"/>
-        </w:rPr>
-      </w:pPr>
-      <w:r>
-        <w:rPr>
-          <w:rFonts w:hint="default" w:ascii="Bodoni MT" w:hAnsi="Bodoni MT"/>
+          <w:rFonts w:hint="default" w:ascii="Bodoni MT" w:hAnsi="Bodoni MT" w:cs="Bodoni MT"/>
+          <w:sz w:val="22"/>
+          <w:szCs w:val="22"/>
+        </w:rPr>
+      </w:pPr>
+      <w:r>
+        <w:rPr>
+          <w:rFonts w:hint="default" w:ascii="Bodoni MT" w:hAnsi="Bodoni MT" w:cs="Bodoni MT"/>
           <w:sz w:val="22"/>
           <w:szCs w:val="22"/>
         </w:rPr>
@@ -3149,14 +5373,14 @@
         <w:spacing w:line="360" w:lineRule="auto"/>
         <w:ind w:left="840" w:leftChars="0" w:hanging="420" w:firstLineChars="0"/>
         <w:rPr>
-          <w:rFonts w:hint="default" w:ascii="Bodoni MT" w:hAnsi="Bodoni MT"/>
-          <w:sz w:val="22"/>
-          <w:szCs w:val="22"/>
-        </w:rPr>
-      </w:pPr>
-      <w:r>
-        <w:rPr>
-          <w:rFonts w:hint="default" w:ascii="Bodoni MT" w:hAnsi="Bodoni MT"/>
+          <w:rFonts w:hint="default" w:ascii="Bodoni MT" w:hAnsi="Bodoni MT" w:cs="Bodoni MT"/>
+          <w:sz w:val="22"/>
+          <w:szCs w:val="22"/>
+        </w:rPr>
+      </w:pPr>
+      <w:r>
+        <w:rPr>
+          <w:rFonts w:hint="default" w:ascii="Bodoni MT" w:hAnsi="Bodoni MT" w:cs="Bodoni MT"/>
           <w:sz w:val="22"/>
           <w:szCs w:val="22"/>
         </w:rPr>
@@ -3172,14 +5396,14 @@
         <w:spacing w:line="360" w:lineRule="auto"/>
         <w:ind w:left="1260" w:leftChars="0" w:hanging="420" w:firstLineChars="0"/>
         <w:rPr>
-          <w:rFonts w:hint="default" w:ascii="Bodoni MT" w:hAnsi="Bodoni MT"/>
-          <w:sz w:val="22"/>
-          <w:szCs w:val="22"/>
-        </w:rPr>
-      </w:pPr>
-      <w:r>
-        <w:rPr>
-          <w:rFonts w:hint="default" w:ascii="Bodoni MT" w:hAnsi="Bodoni MT"/>
+          <w:rFonts w:hint="default" w:ascii="Bodoni MT" w:hAnsi="Bodoni MT" w:cs="Bodoni MT"/>
+          <w:sz w:val="22"/>
+          <w:szCs w:val="22"/>
+        </w:rPr>
+      </w:pPr>
+      <w:r>
+        <w:rPr>
+          <w:rFonts w:hint="default" w:ascii="Bodoni MT" w:hAnsi="Bodoni MT" w:cs="Bodoni MT"/>
           <w:sz w:val="22"/>
           <w:szCs w:val="22"/>
         </w:rPr>
@@ -3195,14 +5419,14 @@
         <w:spacing w:line="360" w:lineRule="auto"/>
         <w:ind w:left="840" w:leftChars="0" w:hanging="420" w:firstLineChars="0"/>
         <w:rPr>
-          <w:rFonts w:hint="default" w:ascii="Bodoni MT" w:hAnsi="Bodoni MT"/>
-          <w:sz w:val="22"/>
-          <w:szCs w:val="22"/>
-        </w:rPr>
-      </w:pPr>
-      <w:r>
-        <w:rPr>
-          <w:rFonts w:hint="default" w:ascii="Bodoni MT" w:hAnsi="Bodoni MT"/>
+          <w:rFonts w:hint="default" w:ascii="Bodoni MT" w:hAnsi="Bodoni MT" w:cs="Bodoni MT"/>
+          <w:sz w:val="22"/>
+          <w:szCs w:val="22"/>
+        </w:rPr>
+      </w:pPr>
+      <w:r>
+        <w:rPr>
+          <w:rFonts w:hint="default" w:ascii="Bodoni MT" w:hAnsi="Bodoni MT" w:cs="Bodoni MT"/>
           <w:sz w:val="22"/>
           <w:szCs w:val="22"/>
         </w:rPr>
@@ -3225,7 +5449,7 @@
       </w:pPr>
       <w:r>
         <w:rPr>
-          <w:rFonts w:hint="default" w:ascii="Bodoni MT" w:hAnsi="Bodoni MT"/>
+          <w:rFonts w:hint="default" w:ascii="Bodoni MT" w:hAnsi="Bodoni MT" w:cs="Bodoni MT"/>
           <w:sz w:val="22"/>
           <w:szCs w:val="22"/>
         </w:rPr>

</xml_diff>

<commit_message>
section 14 was updated
</commit_message>
<xml_diff>
--- a/14_aws_cloud_for_project_setup.docx
+++ b/14_aws_cloud_for_project_setup.docx
@@ -2783,11 +2783,11 @@
     <w:p>
       <w:pPr>
         <w:numPr>
-          <w:ilvl w:val="5"/>
-          <w:numId w:val="1"/>
-        </w:numPr>
-        <w:spacing w:line="360" w:lineRule="auto"/>
-        <w:ind w:left="2520" w:leftChars="0" w:hanging="420" w:firstLineChars="0"/>
+          <w:ilvl w:val="8"/>
+          <w:numId w:val="1"/>
+        </w:numPr>
+        <w:spacing w:line="360" w:lineRule="auto"/>
+        <w:ind w:left="3780" w:leftChars="0" w:hanging="420" w:firstLineChars="0"/>
         <w:rPr>
           <w:rFonts w:hint="default" w:ascii="Bodoni MT" w:hAnsi="Bodoni MT" w:cs="Bodoni MT"/>
           <w:b/>
@@ -2805,26 +2805,6 @@
           </w14:textFill>
         </w:rPr>
       </w:pPr>
-      <w:r>
-        <w:rPr>
-          <w:rFonts w:hint="default" w:ascii="Bodoni MT" w:hAnsi="Bodoni MT" w:cs="Bodoni MT"/>
-          <w:b/>
-          <w:bCs/>
-          <w:i/>
-          <w:iCs/>
-          <w:color w:val="FFFFFF" w:themeColor="background1"/>
-          <w:sz w:val="22"/>
-          <w:szCs w:val="22"/>
-          <w:highlight w:val="red"/>
-          <w:lang w:val="en-IN"/>
-          <w14:textFill>
-            <w14:solidFill>
-              <w14:schemeClr w14:val="bg1"/>
-            </w14:solidFill>
-          </w14:textFill>
-        </w:rPr>
-        <w:t xml:space="preserve">                                                                                                                                              </w:t>
-      </w:r>
     </w:p>
     <w:p>
       <w:pPr>
@@ -4891,8 +4871,6 @@
           </w14:textFill>
         </w:rPr>
       </w:pPr>
-      <w:bookmarkStart w:id="0" w:name="_GoBack"/>
-      <w:bookmarkEnd w:id="0"/>
       <w:r>
         <w:rPr>
           <w:rFonts w:hint="default" w:ascii="Bodoni MT" w:hAnsi="Bodoni MT" w:cs="Bodoni MT"/>
@@ -5177,11 +5155,11 @@
     <w:p>
       <w:pPr>
         <w:numPr>
-          <w:ilvl w:val="1"/>
-          <w:numId w:val="1"/>
-        </w:numPr>
-        <w:spacing w:line="360" w:lineRule="auto"/>
-        <w:ind w:left="840" w:leftChars="0" w:hanging="420" w:firstLineChars="0"/>
+          <w:ilvl w:val="8"/>
+          <w:numId w:val="1"/>
+        </w:numPr>
+        <w:spacing w:line="360" w:lineRule="auto"/>
+        <w:ind w:left="3780" w:leftChars="0" w:hanging="420" w:firstLineChars="0"/>
         <w:rPr>
           <w:rFonts w:hint="default" w:ascii="Bodoni MT" w:hAnsi="Bodoni MT" w:cs="Bodoni MT"/>
           <w:color w:val="FFFFFF" w:themeColor="background1"/>
@@ -5195,22 +5173,6 @@
           </w14:textFill>
         </w:rPr>
       </w:pPr>
-      <w:r>
-        <w:rPr>
-          <w:rFonts w:hint="default" w:ascii="Bodoni MT" w:hAnsi="Bodoni MT" w:cs="Bodoni MT"/>
-          <w:color w:val="FFFFFF" w:themeColor="background1"/>
-          <w:sz w:val="22"/>
-          <w:szCs w:val="22"/>
-          <w:highlight w:val="darkMagenta"/>
-          <w:lang w:val="en-IN"/>
-          <w14:textFill>
-            <w14:solidFill>
-              <w14:schemeClr w14:val="bg1"/>
-            </w14:solidFill>
-          </w14:textFill>
-        </w:rPr>
-        <w:t xml:space="preserve">                                                                                                                                                                            </w:t>
-      </w:r>
     </w:p>
     <w:p>
       <w:pPr>
@@ -5612,11 +5574,11 @@
     <w:p>
       <w:pPr>
         <w:numPr>
-          <w:ilvl w:val="1"/>
-          <w:numId w:val="1"/>
-        </w:numPr>
-        <w:spacing w:line="360" w:lineRule="auto"/>
-        <w:ind w:left="840" w:leftChars="0" w:hanging="420" w:firstLineChars="0"/>
+          <w:ilvl w:val="8"/>
+          <w:numId w:val="1"/>
+        </w:numPr>
+        <w:spacing w:line="360" w:lineRule="auto"/>
+        <w:ind w:left="3780" w:leftChars="0" w:hanging="420" w:firstLineChars="0"/>
         <w:rPr>
           <w:rFonts w:hint="default" w:ascii="Bodoni MT" w:hAnsi="Bodoni MT" w:cs="Bodoni MT"/>
           <w:color w:val="FFFFFF" w:themeColor="background1"/>
@@ -5630,22 +5592,6 @@
           </w14:textFill>
         </w:rPr>
       </w:pPr>
-      <w:r>
-        <w:rPr>
-          <w:rFonts w:hint="default" w:ascii="Bodoni MT" w:hAnsi="Bodoni MT" w:cs="Bodoni MT"/>
-          <w:color w:val="FFFFFF" w:themeColor="background1"/>
-          <w:sz w:val="22"/>
-          <w:szCs w:val="22"/>
-          <w:highlight w:val="darkBlue"/>
-          <w:lang w:val="en-IN"/>
-          <w14:textFill>
-            <w14:solidFill>
-              <w14:schemeClr w14:val="bg1"/>
-            </w14:solidFill>
-          </w14:textFill>
-        </w:rPr>
-        <w:t xml:space="preserve">                                                                                                                                                                            </w:t>
-      </w:r>
     </w:p>
     <w:p>
       <w:pPr>
@@ -5942,11 +5888,11 @@
     <w:p>
       <w:pPr>
         <w:numPr>
-          <w:ilvl w:val="1"/>
-          <w:numId w:val="1"/>
-        </w:numPr>
-        <w:spacing w:line="360" w:lineRule="auto"/>
-        <w:ind w:left="840" w:leftChars="0" w:hanging="420" w:firstLineChars="0"/>
+          <w:ilvl w:val="8"/>
+          <w:numId w:val="1"/>
+        </w:numPr>
+        <w:spacing w:line="360" w:lineRule="auto"/>
+        <w:ind w:left="3780" w:leftChars="0" w:hanging="420" w:firstLineChars="0"/>
         <w:rPr>
           <w:rFonts w:hint="default" w:ascii="Bodoni MT" w:hAnsi="Bodoni MT" w:cs="Bodoni MT"/>
           <w:color w:val="FFFFFF" w:themeColor="background1"/>
@@ -5960,22 +5906,6 @@
           </w14:textFill>
         </w:rPr>
       </w:pPr>
-      <w:r>
-        <w:rPr>
-          <w:rFonts w:hint="default" w:ascii="Bodoni MT" w:hAnsi="Bodoni MT" w:cs="Bodoni MT"/>
-          <w:color w:val="FFFFFF" w:themeColor="background1"/>
-          <w:sz w:val="22"/>
-          <w:szCs w:val="22"/>
-          <w:highlight w:val="red"/>
-          <w:lang w:val="en-IN"/>
-          <w14:textFill>
-            <w14:solidFill>
-              <w14:schemeClr w14:val="bg1"/>
-            </w14:solidFill>
-          </w14:textFill>
-        </w:rPr>
-        <w:t xml:space="preserve">                                                                                                                                                                            </w:t>
-      </w:r>
     </w:p>
     <w:p>
       <w:pPr>
@@ -6828,17 +6758,48 @@
     <w:p>
       <w:pPr>
         <w:numPr>
-          <w:ilvl w:val="1"/>
-          <w:numId w:val="1"/>
-        </w:numPr>
-        <w:spacing w:line="360" w:lineRule="auto"/>
-        <w:ind w:left="840" w:leftChars="0" w:hanging="420" w:firstLineChars="0"/>
-        <w:rPr>
-          <w:rFonts w:hint="default" w:ascii="Bodoni MT" w:hAnsi="Bodoni MT" w:cs="Bodoni MT"/>
+          <w:ilvl w:val="8"/>
+          <w:numId w:val="1"/>
+        </w:numPr>
+        <w:spacing w:line="360" w:lineRule="auto"/>
+        <w:ind w:left="3780" w:leftChars="0" w:hanging="420" w:firstLineChars="0"/>
+        <w:rPr>
+          <w:rFonts w:hint="default" w:ascii="Bodoni MT" w:hAnsi="Bodoni MT" w:cs="Bodoni MT"/>
+          <w:sz w:val="22"/>
+          <w:szCs w:val="22"/>
+        </w:rPr>
+      </w:pPr>
+    </w:p>
+    <w:p>
+      <w:pPr>
+        <w:numPr>
+          <w:numId w:val="0"/>
+        </w:numPr>
+        <w:spacing w:line="360" w:lineRule="auto"/>
+        <w:ind w:left="420" w:leftChars="0"/>
+        <w:rPr>
+          <w:rFonts w:hint="default" w:ascii="Bodoni MT" w:hAnsi="Bodoni MT" w:cs="Bodoni MT"/>
+          <w:sz w:val="22"/>
+          <w:szCs w:val="22"/>
+        </w:rPr>
+      </w:pPr>
+    </w:p>
+    <w:p>
+      <w:pPr>
+        <w:numPr>
+          <w:ilvl w:val="0"/>
+          <w:numId w:val="1"/>
+        </w:numPr>
+        <w:spacing w:line="360" w:lineRule="auto"/>
+        <w:ind w:left="420" w:leftChars="0" w:hanging="420" w:firstLineChars="0"/>
+        <w:rPr>
+          <w:rFonts w:hint="default" w:ascii="Bodoni MT" w:hAnsi="Bodoni MT" w:cs="Bodoni MT"/>
+          <w:b/>
+          <w:bCs/>
           <w:color w:val="FFFFFF" w:themeColor="background1"/>
-          <w:sz w:val="22"/>
-          <w:szCs w:val="22"/>
-          <w:highlight w:val="darkMagenta"/>
+          <w:sz w:val="30"/>
+          <w:szCs w:val="30"/>
+          <w:highlight w:val="red"/>
           <w14:textFill>
             <w14:solidFill>
               <w14:schemeClr w14:val="bg1"/>
@@ -6849,10 +6810,12 @@
       <w:r>
         <w:rPr>
           <w:rFonts w:hint="default" w:ascii="Bodoni MT" w:hAnsi="Bodoni MT" w:cs="Bodoni MT"/>
+          <w:b/>
+          <w:bCs/>
           <w:color w:val="FFFFFF" w:themeColor="background1"/>
-          <w:sz w:val="22"/>
-          <w:szCs w:val="22"/>
-          <w:highlight w:val="darkMagenta"/>
+          <w:sz w:val="30"/>
+          <w:szCs w:val="30"/>
+          <w:highlight w:val="red"/>
           <w:lang w:val="en-IN"/>
           <w14:textFill>
             <w14:solidFill>
@@ -6860,8 +6823,3858 @@
             </w14:solidFill>
           </w14:textFill>
         </w:rPr>
-        <w:t xml:space="preserve">                                                                                                                                                                            </w:t>
-      </w:r>
+        <w:t xml:space="preserve">RECAP                                                                                                                       </w:t>
+      </w:r>
+    </w:p>
+    <w:p>
+      <w:pPr>
+        <w:numPr>
+          <w:ilvl w:val="1"/>
+          <w:numId w:val="1"/>
+        </w:numPr>
+        <w:spacing w:line="360" w:lineRule="auto"/>
+        <w:ind w:left="840" w:leftChars="0" w:hanging="420" w:firstLineChars="0"/>
+        <w:rPr>
+          <w:rFonts w:hint="default" w:ascii="Bodoni MT" w:hAnsi="Bodoni MT" w:cs="Bodoni MT"/>
+          <w:sz w:val="22"/>
+          <w:szCs w:val="22"/>
+        </w:rPr>
+      </w:pPr>
+      <w:r>
+        <w:rPr>
+          <w:rFonts w:hint="default" w:ascii="Bodoni MT" w:hAnsi="Bodoni MT" w:cs="Bodoni MT"/>
+          <w:sz w:val="22"/>
+          <w:szCs w:val="22"/>
+          <w:lang w:val="en-IN"/>
+        </w:rPr>
+        <w:t>In out case, users will be using Godaddy DNS to access out website (ELB dns)</w:t>
+      </w:r>
+    </w:p>
+    <w:p>
+      <w:pPr>
+        <w:numPr>
+          <w:ilvl w:val="1"/>
+          <w:numId w:val="1"/>
+        </w:numPr>
+        <w:spacing w:line="360" w:lineRule="auto"/>
+        <w:ind w:left="840" w:leftChars="0" w:hanging="420" w:firstLineChars="0"/>
+        <w:rPr>
+          <w:rFonts w:hint="default" w:ascii="Bodoni MT" w:hAnsi="Bodoni MT" w:cs="Bodoni MT"/>
+          <w:sz w:val="22"/>
+          <w:szCs w:val="22"/>
+        </w:rPr>
+      </w:pPr>
+      <w:r>
+        <w:rPr>
+          <w:rFonts w:hint="default" w:ascii="Bodoni MT" w:hAnsi="Bodoni MT" w:cs="Bodoni MT"/>
+          <w:sz w:val="22"/>
+          <w:szCs w:val="22"/>
+          <w:lang w:val="en-IN"/>
+        </w:rPr>
+        <w:t>Route 53 will contain the backend server’s IPs like db01, mc01, rmq01.</w:t>
+      </w:r>
+    </w:p>
+    <w:p>
+      <w:pPr>
+        <w:numPr>
+          <w:ilvl w:val="2"/>
+          <w:numId w:val="1"/>
+        </w:numPr>
+        <w:spacing w:line="360" w:lineRule="auto"/>
+        <w:ind w:left="1260" w:leftChars="0" w:hanging="420" w:firstLineChars="0"/>
+        <w:rPr>
+          <w:rFonts w:hint="default" w:ascii="Bodoni MT" w:hAnsi="Bodoni MT" w:cs="Bodoni MT"/>
+          <w:sz w:val="22"/>
+          <w:szCs w:val="22"/>
+        </w:rPr>
+      </w:pPr>
+      <w:r>
+        <w:rPr>
+          <w:rFonts w:hint="default" w:ascii="Bodoni MT" w:hAnsi="Bodoni MT" w:cs="Bodoni MT"/>
+          <w:sz w:val="22"/>
+          <w:szCs w:val="22"/>
+          <w:lang w:val="en-IN"/>
+        </w:rPr>
+        <w:t>Means Route 53 will be used internally in our project.</w:t>
+      </w:r>
+    </w:p>
+    <w:p>
+      <w:pPr>
+        <w:numPr>
+          <w:ilvl w:val="1"/>
+          <w:numId w:val="1"/>
+        </w:numPr>
+        <w:spacing w:line="360" w:lineRule="auto"/>
+        <w:ind w:left="840" w:leftChars="0" w:hanging="420" w:firstLineChars="0"/>
+        <w:rPr>
+          <w:rFonts w:hint="default" w:ascii="Bodoni MT" w:hAnsi="Bodoni MT" w:cs="Bodoni MT"/>
+          <w:sz w:val="22"/>
+          <w:szCs w:val="22"/>
+        </w:rPr>
+      </w:pPr>
+      <w:r>
+        <w:rPr>
+          <w:rFonts w:hint="default" w:ascii="Bodoni MT" w:hAnsi="Bodoni MT" w:cs="Bodoni MT"/>
+          <w:sz w:val="22"/>
+          <w:szCs w:val="22"/>
+          <w:lang w:val="en-IN"/>
+        </w:rPr>
+        <w:t>Inside application.properties file you can see the url containing db01 or rmq01 or something like that.</w:t>
+      </w:r>
+    </w:p>
+    <w:p>
+      <w:pPr>
+        <w:numPr>
+          <w:ilvl w:val="2"/>
+          <w:numId w:val="1"/>
+        </w:numPr>
+        <w:spacing w:line="360" w:lineRule="auto"/>
+        <w:ind w:left="1260" w:leftChars="0" w:hanging="420" w:firstLineChars="0"/>
+        <w:rPr>
+          <w:rFonts w:hint="default" w:ascii="Bodoni MT" w:hAnsi="Bodoni MT" w:cs="Bodoni MT"/>
+          <w:sz w:val="22"/>
+          <w:szCs w:val="22"/>
+          <w:highlight w:val="none"/>
+        </w:rPr>
+      </w:pPr>
+      <w:r>
+        <w:rPr>
+          <w:sz w:val="22"/>
+          <w:szCs w:val="22"/>
+          <w:highlight w:val="none"/>
+        </w:rPr>
+        <w:drawing>
+          <wp:inline distT="0" distB="0" distL="114300" distR="114300">
+            <wp:extent cx="2994025" cy="575310"/>
+            <wp:effectExtent l="0" t="0" r="3175" b="8890"/>
+            <wp:docPr id="16" name="Picture 1"/>
+            <wp:cNvGraphicFramePr>
+              <a:graphicFrameLocks xmlns:a="http://schemas.openxmlformats.org/drawingml/2006/main" noChangeAspect="1"/>
+            </wp:cNvGraphicFramePr>
+            <a:graphic xmlns:a="http://schemas.openxmlformats.org/drawingml/2006/main">
+              <a:graphicData uri="http://schemas.openxmlformats.org/drawingml/2006/picture">
+                <pic:pic xmlns:pic="http://schemas.openxmlformats.org/drawingml/2006/picture">
+                  <pic:nvPicPr>
+                    <pic:cNvPr id="16" name="Picture 1"/>
+                    <pic:cNvPicPr>
+                      <a:picLocks noChangeAspect="1"/>
+                    </pic:cNvPicPr>
+                  </pic:nvPicPr>
+                  <pic:blipFill>
+                    <a:blip r:embed="rId19"/>
+                    <a:stretch>
+                      <a:fillRect/>
+                    </a:stretch>
+                  </pic:blipFill>
+                  <pic:spPr>
+                    <a:xfrm>
+                      <a:off x="0" y="0"/>
+                      <a:ext cx="2994025" cy="575310"/>
+                    </a:xfrm>
+                    <a:prstGeom prst="rect">
+                      <a:avLst/>
+                    </a:prstGeom>
+                    <a:noFill/>
+                    <a:ln>
+                      <a:noFill/>
+                    </a:ln>
+                  </pic:spPr>
+                </pic:pic>
+              </a:graphicData>
+            </a:graphic>
+          </wp:inline>
+        </w:drawing>
+      </w:r>
+    </w:p>
+    <w:p>
+      <w:pPr>
+        <w:numPr>
+          <w:ilvl w:val="2"/>
+          <w:numId w:val="1"/>
+        </w:numPr>
+        <w:spacing w:line="360" w:lineRule="auto"/>
+        <w:ind w:left="1260" w:leftChars="0" w:hanging="420" w:firstLineChars="0"/>
+        <w:rPr>
+          <w:rFonts w:hint="default" w:ascii="Bodoni MT" w:hAnsi="Bodoni MT" w:cs="Bodoni MT"/>
+          <w:sz w:val="22"/>
+          <w:szCs w:val="22"/>
+          <w:highlight w:val="none"/>
+        </w:rPr>
+      </w:pPr>
+      <w:r>
+        <w:rPr>
+          <w:rFonts w:hint="default" w:ascii="Bodoni MT"/>
+          <w:sz w:val="22"/>
+          <w:szCs w:val="22"/>
+          <w:highlight w:val="none"/>
+          <w:lang w:val="en-IN"/>
+        </w:rPr>
+        <w:t>If you give IP in here, then everytime something changes, you’ll have to update this application.properties file. Which is not a good idea.</w:t>
+      </w:r>
+    </w:p>
+    <w:p>
+      <w:pPr>
+        <w:numPr>
+          <w:ilvl w:val="2"/>
+          <w:numId w:val="1"/>
+        </w:numPr>
+        <w:spacing w:line="360" w:lineRule="auto"/>
+        <w:ind w:left="1260" w:leftChars="0" w:hanging="420" w:firstLineChars="0"/>
+        <w:rPr>
+          <w:rFonts w:hint="default" w:ascii="Bodoni MT" w:hAnsi="Bodoni MT" w:cs="Bodoni MT"/>
+          <w:color w:val="auto"/>
+          <w:sz w:val="22"/>
+          <w:szCs w:val="22"/>
+          <w:highlight w:val="none"/>
+        </w:rPr>
+      </w:pPr>
+      <w:r>
+        <w:rPr>
+          <w:rFonts w:hint="default" w:ascii="Bodoni MT" w:hAnsi="Bodoni MT" w:cs="Bodoni MT"/>
+          <w:color w:val="auto"/>
+          <w:sz w:val="22"/>
+          <w:szCs w:val="22"/>
+          <w:highlight w:val="none"/>
+          <w:lang w:val="en-IN"/>
+        </w:rPr>
+        <w:t>So, there should be something which can resolve the dns to ip.</w:t>
+      </w:r>
+    </w:p>
+    <w:p>
+      <w:pPr>
+        <w:numPr>
+          <w:ilvl w:val="2"/>
+          <w:numId w:val="1"/>
+        </w:numPr>
+        <w:spacing w:line="360" w:lineRule="auto"/>
+        <w:ind w:left="1260" w:leftChars="0" w:hanging="420" w:firstLineChars="0"/>
+        <w:rPr>
+          <w:rFonts w:hint="default" w:ascii="Bodoni MT" w:hAnsi="Bodoni MT" w:cs="Bodoni MT"/>
+          <w:color w:val="auto"/>
+          <w:sz w:val="22"/>
+          <w:szCs w:val="22"/>
+          <w:highlight w:val="none"/>
+        </w:rPr>
+      </w:pPr>
+      <w:r>
+        <w:rPr>
+          <w:rFonts w:hint="default" w:ascii="Bodoni MT" w:hAnsi="Bodoni MT" w:cs="Bodoni MT"/>
+          <w:color w:val="auto"/>
+          <w:sz w:val="22"/>
+          <w:szCs w:val="22"/>
+          <w:highlight w:val="none"/>
+          <w:lang w:val="en-IN"/>
+        </w:rPr>
+        <w:t xml:space="preserve">Here, we can use </w:t>
+      </w:r>
+      <w:r>
+        <w:rPr>
+          <w:rFonts w:hint="default" w:ascii="Bodoni MT" w:hAnsi="Bodoni MT" w:cs="Bodoni MT"/>
+          <w:b/>
+          <w:bCs/>
+          <w:color w:val="auto"/>
+          <w:sz w:val="22"/>
+          <w:szCs w:val="22"/>
+          <w:highlight w:val="none"/>
+          <w:lang w:val="en-IN"/>
+        </w:rPr>
+        <w:t>Route 53</w:t>
+      </w:r>
+      <w:r>
+        <w:rPr>
+          <w:rFonts w:hint="default" w:ascii="Bodoni MT" w:hAnsi="Bodoni MT" w:cs="Bodoni MT"/>
+          <w:b w:val="0"/>
+          <w:bCs w:val="0"/>
+          <w:color w:val="auto"/>
+          <w:sz w:val="22"/>
+          <w:szCs w:val="22"/>
+          <w:highlight w:val="none"/>
+          <w:lang w:val="en-IN"/>
+        </w:rPr>
+        <w:t>.</w:t>
+      </w:r>
+    </w:p>
+    <w:p>
+      <w:pPr>
+        <w:numPr>
+          <w:ilvl w:val="1"/>
+          <w:numId w:val="1"/>
+        </w:numPr>
+        <w:spacing w:line="360" w:lineRule="auto"/>
+        <w:ind w:left="840" w:leftChars="0" w:hanging="420" w:firstLineChars="0"/>
+        <w:rPr>
+          <w:rFonts w:hint="default" w:ascii="Bodoni MT" w:hAnsi="Bodoni MT" w:cs="Bodoni MT"/>
+          <w:color w:val="auto"/>
+          <w:sz w:val="22"/>
+          <w:szCs w:val="22"/>
+          <w:highlight w:val="none"/>
+        </w:rPr>
+      </w:pPr>
+      <w:r>
+        <w:rPr>
+          <w:rFonts w:hint="default" w:ascii="Bodoni MT" w:hAnsi="Bodoni MT" w:cs="Bodoni MT"/>
+          <w:color w:val="auto"/>
+          <w:sz w:val="22"/>
+          <w:szCs w:val="22"/>
+          <w:highlight w:val="none"/>
+          <w:lang w:val="en-IN"/>
+        </w:rPr>
+        <w:t xml:space="preserve">We’ll create one </w:t>
+      </w:r>
+      <w:r>
+        <w:rPr>
+          <w:rFonts w:hint="default" w:ascii="Bodoni MT" w:hAnsi="Bodoni MT" w:cs="Bodoni MT"/>
+          <w:b/>
+          <w:bCs/>
+          <w:color w:val="auto"/>
+          <w:sz w:val="22"/>
+          <w:szCs w:val="22"/>
+          <w:highlight w:val="none"/>
+          <w:lang w:val="en-IN"/>
+        </w:rPr>
+        <w:t>private</w:t>
+      </w:r>
+      <w:r>
+        <w:rPr>
+          <w:rFonts w:hint="default" w:ascii="Bodoni MT" w:hAnsi="Bodoni MT" w:cs="Bodoni MT"/>
+          <w:b w:val="0"/>
+          <w:bCs w:val="0"/>
+          <w:color w:val="auto"/>
+          <w:sz w:val="22"/>
+          <w:szCs w:val="22"/>
+          <w:highlight w:val="none"/>
+          <w:lang w:val="en-IN"/>
+        </w:rPr>
+        <w:t xml:space="preserve"> </w:t>
+      </w:r>
+      <w:r>
+        <w:rPr>
+          <w:rFonts w:hint="default" w:ascii="Bodoni MT" w:hAnsi="Bodoni MT" w:cs="Bodoni MT"/>
+          <w:b/>
+          <w:bCs/>
+          <w:color w:val="auto"/>
+          <w:sz w:val="22"/>
+          <w:szCs w:val="22"/>
+          <w:highlight w:val="none"/>
+          <w:lang w:val="en-IN"/>
+        </w:rPr>
+        <w:t>hosted-zone</w:t>
+      </w:r>
+      <w:r>
+        <w:rPr>
+          <w:rFonts w:hint="default" w:ascii="Bodoni MT" w:hAnsi="Bodoni MT" w:cs="Bodoni MT"/>
+          <w:b w:val="0"/>
+          <w:bCs w:val="0"/>
+          <w:color w:val="auto"/>
+          <w:sz w:val="22"/>
+          <w:szCs w:val="22"/>
+          <w:highlight w:val="none"/>
+          <w:lang w:val="en-IN"/>
+        </w:rPr>
+        <w:t xml:space="preserve"> inside Route 53 giving the domain name as </w:t>
+      </w:r>
+      <w:r>
+        <w:rPr>
+          <w:rFonts w:hint="default" w:ascii="Bodoni MT" w:hAnsi="Bodoni MT" w:cs="Bodoni MT"/>
+          <w:b/>
+          <w:bCs/>
+          <w:color w:val="auto"/>
+          <w:sz w:val="22"/>
+          <w:szCs w:val="22"/>
+          <w:highlight w:val="none"/>
+          <w:lang w:val="en-IN"/>
+        </w:rPr>
+        <w:t>vprofile.in</w:t>
+      </w:r>
+      <w:r>
+        <w:rPr>
+          <w:rFonts w:hint="default" w:ascii="Bodoni MT" w:hAnsi="Bodoni MT" w:cs="Bodoni MT"/>
+          <w:b w:val="0"/>
+          <w:bCs w:val="0"/>
+          <w:color w:val="auto"/>
+          <w:sz w:val="22"/>
+          <w:szCs w:val="22"/>
+          <w:highlight w:val="none"/>
+          <w:lang w:val="en-IN"/>
+        </w:rPr>
+        <w:t xml:space="preserve"> (anything you can give, but it should be same as application.properties file).</w:t>
+      </w:r>
+    </w:p>
+    <w:p>
+      <w:pPr>
+        <w:numPr>
+          <w:ilvl w:val="2"/>
+          <w:numId w:val="1"/>
+        </w:numPr>
+        <w:spacing w:line="360" w:lineRule="auto"/>
+        <w:ind w:left="1260" w:leftChars="0" w:hanging="420" w:firstLineChars="0"/>
+        <w:rPr>
+          <w:rFonts w:hint="default" w:ascii="Bodoni MT" w:hAnsi="Bodoni MT" w:cs="Bodoni MT"/>
+          <w:color w:val="auto"/>
+          <w:sz w:val="22"/>
+          <w:szCs w:val="22"/>
+          <w:highlight w:val="none"/>
+        </w:rPr>
+      </w:pPr>
+      <w:r>
+        <w:rPr>
+          <w:rFonts w:hint="default" w:ascii="Bodoni MT" w:hAnsi="Bodoni MT" w:cs="Bodoni MT"/>
+          <w:b w:val="0"/>
+          <w:bCs w:val="0"/>
+          <w:color w:val="auto"/>
+          <w:sz w:val="22"/>
+          <w:szCs w:val="22"/>
+          <w:highlight w:val="none"/>
+          <w:lang w:val="en-IN"/>
+        </w:rPr>
+        <w:t>Hosted Zone is basically a container for DNS records that define how traffic should be routed for a domain and its sub-domains.</w:t>
+      </w:r>
+    </w:p>
+    <w:p>
+      <w:pPr>
+        <w:numPr>
+          <w:ilvl w:val="2"/>
+          <w:numId w:val="1"/>
+        </w:numPr>
+        <w:spacing w:line="360" w:lineRule="auto"/>
+        <w:ind w:left="1260" w:leftChars="0" w:hanging="420" w:firstLineChars="0"/>
+        <w:rPr>
+          <w:rFonts w:hint="default" w:ascii="Bodoni MT" w:hAnsi="Bodoni MT" w:cs="Bodoni MT"/>
+          <w:color w:val="auto"/>
+          <w:sz w:val="22"/>
+          <w:szCs w:val="22"/>
+          <w:highlight w:val="none"/>
+        </w:rPr>
+      </w:pPr>
+      <w:r>
+        <w:rPr>
+          <w:rFonts w:hint="default" w:ascii="Bodoni MT" w:hAnsi="Bodoni MT" w:cs="Bodoni MT"/>
+          <w:b w:val="0"/>
+          <w:bCs w:val="0"/>
+          <w:color w:val="auto"/>
+          <w:sz w:val="22"/>
+          <w:szCs w:val="22"/>
+          <w:highlight w:val="none"/>
+          <w:lang w:val="en-IN"/>
+        </w:rPr>
+        <w:t>Private HZ: routing inside the VPC only</w:t>
+      </w:r>
+    </w:p>
+    <w:p>
+      <w:pPr>
+        <w:numPr>
+          <w:ilvl w:val="2"/>
+          <w:numId w:val="1"/>
+        </w:numPr>
+        <w:spacing w:line="360" w:lineRule="auto"/>
+        <w:ind w:left="1260" w:leftChars="0" w:hanging="420" w:firstLineChars="0"/>
+        <w:rPr>
+          <w:rFonts w:hint="default" w:ascii="Bodoni MT" w:hAnsi="Bodoni MT" w:cs="Bodoni MT"/>
+          <w:color w:val="auto"/>
+          <w:sz w:val="22"/>
+          <w:szCs w:val="22"/>
+          <w:highlight w:val="none"/>
+        </w:rPr>
+      </w:pPr>
+      <w:r>
+        <w:rPr>
+          <w:rFonts w:hint="default" w:ascii="Bodoni MT" w:hAnsi="Bodoni MT" w:cs="Bodoni MT"/>
+          <w:b w:val="0"/>
+          <w:bCs w:val="0"/>
+          <w:color w:val="auto"/>
+          <w:sz w:val="22"/>
+          <w:szCs w:val="22"/>
+          <w:highlight w:val="none"/>
+          <w:lang w:val="en-IN"/>
+        </w:rPr>
+        <w:t>Public HZ: routing all over the internet.</w:t>
+      </w:r>
+    </w:p>
+    <w:p>
+      <w:pPr>
+        <w:numPr>
+          <w:ilvl w:val="1"/>
+          <w:numId w:val="1"/>
+        </w:numPr>
+        <w:spacing w:line="360" w:lineRule="auto"/>
+        <w:ind w:left="840" w:leftChars="0" w:hanging="420" w:firstLineChars="0"/>
+        <w:rPr>
+          <w:rFonts w:hint="default" w:ascii="Bodoni MT" w:hAnsi="Bodoni MT" w:cs="Bodoni MT"/>
+          <w:color w:val="auto"/>
+          <w:sz w:val="22"/>
+          <w:szCs w:val="22"/>
+          <w:highlight w:val="none"/>
+        </w:rPr>
+      </w:pPr>
+      <w:r>
+        <w:rPr>
+          <w:rFonts w:hint="default" w:ascii="Bodoni MT" w:hAnsi="Bodoni MT" w:cs="Bodoni MT"/>
+          <w:b w:val="0"/>
+          <w:bCs w:val="0"/>
+          <w:color w:val="auto"/>
+          <w:sz w:val="22"/>
+          <w:szCs w:val="22"/>
+          <w:highlight w:val="none"/>
+          <w:lang w:val="en-IN"/>
+        </w:rPr>
+        <w:t>After creating HZ, now we’ll have to add records.</w:t>
+      </w:r>
+    </w:p>
+    <w:p>
+      <w:pPr>
+        <w:numPr>
+          <w:ilvl w:val="2"/>
+          <w:numId w:val="1"/>
+        </w:numPr>
+        <w:spacing w:line="360" w:lineRule="auto"/>
+        <w:ind w:left="1260" w:leftChars="0" w:hanging="420" w:firstLineChars="0"/>
+        <w:rPr>
+          <w:rFonts w:hint="default" w:ascii="Bodoni MT" w:hAnsi="Bodoni MT" w:cs="Bodoni MT"/>
+          <w:color w:val="auto"/>
+          <w:sz w:val="22"/>
+          <w:szCs w:val="22"/>
+          <w:highlight w:val="none"/>
+        </w:rPr>
+      </w:pPr>
+      <w:r>
+        <w:rPr>
+          <w:rFonts w:hint="default" w:ascii="Bodoni MT" w:hAnsi="Bodoni MT" w:cs="Bodoni MT"/>
+          <w:b w:val="0"/>
+          <w:bCs w:val="0"/>
+          <w:color w:val="auto"/>
+          <w:sz w:val="22"/>
+          <w:szCs w:val="22"/>
+          <w:highlight w:val="none"/>
+          <w:lang w:val="en-IN"/>
+        </w:rPr>
+        <w:t xml:space="preserve">Its like </w:t>
+      </w:r>
+      <w:r>
+        <w:rPr>
+          <w:rFonts w:hint="default" w:ascii="Bodoni MT" w:hAnsi="Bodoni MT" w:cs="Bodoni MT"/>
+          <w:b w:val="0"/>
+          <w:bCs w:val="0"/>
+          <w:i/>
+          <w:iCs/>
+          <w:color w:val="5B9BD5" w:themeColor="accent1"/>
+          <w:sz w:val="22"/>
+          <w:szCs w:val="22"/>
+          <w:highlight w:val="none"/>
+          <w:lang w:val="en-IN"/>
+          <w14:textFill>
+            <w14:solidFill>
+              <w14:schemeClr w14:val="accent1"/>
+            </w14:solidFill>
+          </w14:textFill>
+        </w:rPr>
+        <w:t>db01.vprofile.in</w:t>
+      </w:r>
+      <w:r>
+        <w:rPr>
+          <w:rFonts w:hint="default" w:ascii="Bodoni MT" w:hAnsi="Bodoni MT" w:cs="Bodoni MT"/>
+          <w:b w:val="0"/>
+          <w:bCs w:val="0"/>
+          <w:color w:val="auto"/>
+          <w:sz w:val="22"/>
+          <w:szCs w:val="22"/>
+          <w:highlight w:val="none"/>
+          <w:lang w:val="en-IN"/>
+        </w:rPr>
+        <w:t xml:space="preserve">, </w:t>
+      </w:r>
+      <w:r>
+        <w:rPr>
+          <w:rFonts w:hint="default" w:ascii="Bodoni MT" w:hAnsi="Bodoni MT" w:cs="Bodoni MT"/>
+          <w:b w:val="0"/>
+          <w:bCs w:val="0"/>
+          <w:i/>
+          <w:iCs/>
+          <w:color w:val="5B9BD5" w:themeColor="accent1"/>
+          <w:sz w:val="22"/>
+          <w:szCs w:val="22"/>
+          <w:highlight w:val="none"/>
+          <w:lang w:val="en-IN"/>
+          <w14:textFill>
+            <w14:solidFill>
+              <w14:schemeClr w14:val="accent1"/>
+            </w14:solidFill>
+          </w14:textFill>
+        </w:rPr>
+        <w:t>rmq01.vprofile.in</w:t>
+      </w:r>
+      <w:r>
+        <w:rPr>
+          <w:rFonts w:hint="default" w:ascii="Bodoni MT" w:hAnsi="Bodoni MT" w:cs="Bodoni MT"/>
+          <w:b w:val="0"/>
+          <w:bCs w:val="0"/>
+          <w:color w:val="auto"/>
+          <w:sz w:val="22"/>
+          <w:szCs w:val="22"/>
+          <w:highlight w:val="none"/>
+          <w:lang w:val="en-IN"/>
+        </w:rPr>
+        <w:t xml:space="preserve">  ..etc</w:t>
+      </w:r>
+    </w:p>
+    <w:p>
+      <w:pPr>
+        <w:numPr>
+          <w:ilvl w:val="2"/>
+          <w:numId w:val="1"/>
+        </w:numPr>
+        <w:spacing w:line="360" w:lineRule="auto"/>
+        <w:ind w:left="1260" w:leftChars="0" w:hanging="420" w:firstLineChars="0"/>
+        <w:rPr>
+          <w:rFonts w:hint="default" w:ascii="Bodoni MT" w:hAnsi="Bodoni MT" w:cs="Bodoni MT"/>
+          <w:color w:val="auto"/>
+          <w:sz w:val="22"/>
+          <w:szCs w:val="22"/>
+          <w:highlight w:val="none"/>
+        </w:rPr>
+      </w:pPr>
+      <w:r>
+        <w:rPr>
+          <w:sz w:val="22"/>
+          <w:szCs w:val="22"/>
+        </w:rPr>
+        <w:drawing>
+          <wp:inline distT="0" distB="0" distL="114300" distR="114300">
+            <wp:extent cx="5271770" cy="1733550"/>
+            <wp:effectExtent l="0" t="0" r="11430" b="6350"/>
+            <wp:docPr id="17" name="Picture 1"/>
+            <wp:cNvGraphicFramePr>
+              <a:graphicFrameLocks xmlns:a="http://schemas.openxmlformats.org/drawingml/2006/main" noChangeAspect="1"/>
+            </wp:cNvGraphicFramePr>
+            <a:graphic xmlns:a="http://schemas.openxmlformats.org/drawingml/2006/main">
+              <a:graphicData uri="http://schemas.openxmlformats.org/drawingml/2006/picture">
+                <pic:pic xmlns:pic="http://schemas.openxmlformats.org/drawingml/2006/picture">
+                  <pic:nvPicPr>
+                    <pic:cNvPr id="17" name="Picture 1"/>
+                    <pic:cNvPicPr>
+                      <a:picLocks noChangeAspect="1"/>
+                    </pic:cNvPicPr>
+                  </pic:nvPicPr>
+                  <pic:blipFill>
+                    <a:blip r:embed="rId20"/>
+                    <a:stretch>
+                      <a:fillRect/>
+                    </a:stretch>
+                  </pic:blipFill>
+                  <pic:spPr>
+                    <a:xfrm>
+                      <a:off x="0" y="0"/>
+                      <a:ext cx="5271770" cy="1733550"/>
+                    </a:xfrm>
+                    <a:prstGeom prst="rect">
+                      <a:avLst/>
+                    </a:prstGeom>
+                    <a:noFill/>
+                    <a:ln>
+                      <a:noFill/>
+                    </a:ln>
+                  </pic:spPr>
+                </pic:pic>
+              </a:graphicData>
+            </a:graphic>
+          </wp:inline>
+        </w:drawing>
+      </w:r>
+    </w:p>
+    <w:p>
+      <w:pPr>
+        <w:numPr>
+          <w:ilvl w:val="2"/>
+          <w:numId w:val="1"/>
+        </w:numPr>
+        <w:spacing w:line="360" w:lineRule="auto"/>
+        <w:ind w:left="1260" w:leftChars="0" w:hanging="420" w:firstLineChars="0"/>
+        <w:rPr>
+          <w:rFonts w:hint="default" w:ascii="Bodoni MT" w:hAnsi="Bodoni MT" w:cs="Bodoni MT"/>
+          <w:color w:val="auto"/>
+          <w:sz w:val="22"/>
+          <w:szCs w:val="22"/>
+          <w:highlight w:val="none"/>
+        </w:rPr>
+      </w:pPr>
+      <w:r>
+        <w:rPr>
+          <w:rFonts w:hint="default" w:ascii="Bodoni MT"/>
+          <w:sz w:val="22"/>
+          <w:szCs w:val="22"/>
+          <w:lang w:val="en-IN"/>
+        </w:rPr>
+        <w:t xml:space="preserve">Here, record type is A (it means </w:t>
+      </w:r>
+      <w:r>
+        <w:rPr>
+          <w:rFonts w:hint="default" w:ascii="Bodoni MT"/>
+          <w:b/>
+          <w:bCs/>
+          <w:sz w:val="22"/>
+          <w:szCs w:val="22"/>
+          <w:lang w:val="en-IN"/>
+        </w:rPr>
+        <w:t>name to IP</w:t>
+      </w:r>
+      <w:r>
+        <w:rPr>
+          <w:rFonts w:hint="default" w:ascii="Bodoni MT"/>
+          <w:b w:val="0"/>
+          <w:bCs w:val="0"/>
+          <w:sz w:val="22"/>
+          <w:szCs w:val="22"/>
+          <w:lang w:val="en-IN"/>
+        </w:rPr>
+        <w:t xml:space="preserve"> mapping)</w:t>
+      </w:r>
+    </w:p>
+    <w:p>
+      <w:pPr>
+        <w:numPr>
+          <w:ilvl w:val="2"/>
+          <w:numId w:val="1"/>
+        </w:numPr>
+        <w:spacing w:line="360" w:lineRule="auto"/>
+        <w:ind w:left="1260" w:leftChars="0" w:hanging="420" w:firstLineChars="0"/>
+        <w:rPr>
+          <w:rFonts w:hint="default" w:ascii="Bodoni MT" w:hAnsi="Bodoni MT" w:cs="Bodoni MT"/>
+          <w:color w:val="auto"/>
+          <w:sz w:val="22"/>
+          <w:szCs w:val="22"/>
+          <w:highlight w:val="none"/>
+        </w:rPr>
+      </w:pPr>
+      <w:r>
+        <w:rPr>
+          <w:rFonts w:hint="default" w:ascii="Bodoni MT"/>
+          <w:b w:val="0"/>
+          <w:bCs w:val="0"/>
+          <w:sz w:val="22"/>
+          <w:szCs w:val="22"/>
+          <w:lang w:val="en-IN"/>
+        </w:rPr>
+        <w:t xml:space="preserve">And, here the IP that is mentioned id </w:t>
+      </w:r>
+      <w:r>
+        <w:rPr>
+          <w:rFonts w:hint="default" w:ascii="Bodoni MT"/>
+          <w:b/>
+          <w:bCs/>
+          <w:sz w:val="22"/>
+          <w:szCs w:val="22"/>
+          <w:lang w:val="en-IN"/>
+        </w:rPr>
+        <w:t xml:space="preserve">Private </w:t>
+      </w:r>
+      <w:r>
+        <w:rPr>
+          <w:rFonts w:hint="default" w:ascii="Bodoni MT"/>
+          <w:b w:val="0"/>
+          <w:bCs w:val="0"/>
+          <w:sz w:val="22"/>
+          <w:szCs w:val="22"/>
+          <w:lang w:val="en-IN"/>
+        </w:rPr>
+        <w:t>IP of db01 instance.</w:t>
+      </w:r>
+    </w:p>
+    <w:p>
+      <w:pPr>
+        <w:numPr>
+          <w:ilvl w:val="1"/>
+          <w:numId w:val="1"/>
+        </w:numPr>
+        <w:spacing w:line="360" w:lineRule="auto"/>
+        <w:ind w:left="840" w:leftChars="0" w:hanging="420" w:firstLineChars="0"/>
+        <w:rPr>
+          <w:rFonts w:hint="default" w:ascii="Bodoni MT" w:hAnsi="Bodoni MT" w:cs="Bodoni MT"/>
+          <w:color w:val="auto"/>
+          <w:sz w:val="22"/>
+          <w:szCs w:val="22"/>
+          <w:highlight w:val="none"/>
+        </w:rPr>
+      </w:pPr>
+      <w:r>
+        <w:rPr>
+          <w:rFonts w:hint="default" w:ascii="Bodoni MT" w:hAnsi="Bodoni MT" w:cs="Bodoni MT"/>
+          <w:color w:val="auto"/>
+          <w:sz w:val="22"/>
+          <w:szCs w:val="22"/>
+          <w:highlight w:val="none"/>
+          <w:lang w:val="en-IN"/>
+        </w:rPr>
+        <w:t xml:space="preserve">ssh to app01 instance and try to ping the backend instances using domain i.e. </w:t>
+      </w:r>
+      <w:r>
+        <w:rPr>
+          <w:rFonts w:hint="default" w:ascii="Bodoni MT" w:hAnsi="Bodoni MT" w:cs="Bodoni MT"/>
+          <w:b/>
+          <w:bCs/>
+          <w:color w:val="auto"/>
+          <w:sz w:val="22"/>
+          <w:szCs w:val="22"/>
+          <w:highlight w:val="none"/>
+          <w:lang w:val="en-IN"/>
+        </w:rPr>
+        <w:t>ping -c 4 db01.vprofile.in</w:t>
+      </w:r>
+      <w:r>
+        <w:rPr>
+          <w:rFonts w:hint="default" w:ascii="Bodoni MT" w:hAnsi="Bodoni MT" w:cs="Bodoni MT"/>
+          <w:b w:val="0"/>
+          <w:bCs w:val="0"/>
+          <w:color w:val="auto"/>
+          <w:sz w:val="22"/>
+          <w:szCs w:val="22"/>
+          <w:highlight w:val="none"/>
+          <w:lang w:val="en-IN"/>
+        </w:rPr>
+        <w:t xml:space="preserve"> .. like this.</w:t>
+      </w:r>
+    </w:p>
+    <w:p>
+      <w:pPr>
+        <w:numPr>
+          <w:ilvl w:val="2"/>
+          <w:numId w:val="1"/>
+        </w:numPr>
+        <w:spacing w:line="360" w:lineRule="auto"/>
+        <w:ind w:left="1260" w:leftChars="0" w:hanging="420" w:firstLineChars="0"/>
+        <w:rPr>
+          <w:rFonts w:hint="default" w:ascii="Bodoni MT" w:hAnsi="Bodoni MT" w:cs="Bodoni MT"/>
+          <w:color w:val="auto"/>
+          <w:sz w:val="22"/>
+          <w:szCs w:val="22"/>
+          <w:highlight w:val="none"/>
+        </w:rPr>
+      </w:pPr>
+      <w:r>
+        <w:rPr>
+          <w:rFonts w:hint="default" w:ascii="Bodoni MT" w:hAnsi="Bodoni MT" w:cs="Bodoni MT"/>
+          <w:b w:val="0"/>
+          <w:bCs w:val="0"/>
+          <w:color w:val="auto"/>
+          <w:sz w:val="22"/>
+          <w:szCs w:val="22"/>
+          <w:highlight w:val="none"/>
+          <w:lang w:val="en-IN"/>
+        </w:rPr>
+        <w:t>NOTE: ICMP traffic should be added in the inbound rule of backend-sg for app-sg. Otherwise ping will not work.</w:t>
+      </w:r>
+    </w:p>
+    <w:p>
+      <w:pPr>
+        <w:numPr>
+          <w:ilvl w:val="1"/>
+          <w:numId w:val="1"/>
+        </w:numPr>
+        <w:spacing w:line="360" w:lineRule="auto"/>
+        <w:ind w:left="840" w:leftChars="0" w:hanging="420" w:firstLineChars="0"/>
+        <w:rPr>
+          <w:rFonts w:hint="default" w:ascii="Bodoni MT" w:hAnsi="Bodoni MT" w:cs="Bodoni MT"/>
+          <w:color w:val="auto"/>
+          <w:sz w:val="22"/>
+          <w:szCs w:val="22"/>
+          <w:highlight w:val="none"/>
+        </w:rPr>
+      </w:pPr>
+      <w:r>
+        <w:rPr>
+          <w:rFonts w:hint="default" w:ascii="Bodoni MT" w:hAnsi="Bodoni MT" w:cs="Bodoni MT"/>
+          <w:color w:val="auto"/>
+          <w:sz w:val="22"/>
+          <w:szCs w:val="22"/>
+          <w:highlight w:val="none"/>
+          <w:lang w:val="en-IN"/>
+        </w:rPr>
+        <w:t>Create one S3 bucket.</w:t>
+      </w:r>
+    </w:p>
+    <w:p>
+      <w:pPr>
+        <w:numPr>
+          <w:ilvl w:val="1"/>
+          <w:numId w:val="1"/>
+        </w:numPr>
+        <w:spacing w:line="360" w:lineRule="auto"/>
+        <w:ind w:left="840" w:leftChars="0" w:hanging="420" w:firstLineChars="0"/>
+        <w:rPr>
+          <w:rFonts w:hint="default" w:ascii="Bodoni MT" w:hAnsi="Bodoni MT" w:cs="Bodoni MT"/>
+          <w:color w:val="auto"/>
+          <w:sz w:val="22"/>
+          <w:szCs w:val="22"/>
+          <w:highlight w:val="none"/>
+        </w:rPr>
+      </w:pPr>
+      <w:r>
+        <w:rPr>
+          <w:rFonts w:hint="default" w:ascii="Bodoni MT" w:hAnsi="Bodoni MT" w:cs="Bodoni MT"/>
+          <w:color w:val="auto"/>
+          <w:sz w:val="22"/>
+          <w:szCs w:val="22"/>
+          <w:highlight w:val="none"/>
+          <w:lang w:val="en-IN"/>
+        </w:rPr>
+        <w:t>Create one IAM user (AmazonS3FullAccess).</w:t>
+      </w:r>
+    </w:p>
+    <w:p>
+      <w:pPr>
+        <w:numPr>
+          <w:ilvl w:val="2"/>
+          <w:numId w:val="1"/>
+        </w:numPr>
+        <w:spacing w:line="360" w:lineRule="auto"/>
+        <w:ind w:left="1260" w:leftChars="0" w:hanging="420" w:firstLineChars="0"/>
+        <w:rPr>
+          <w:rFonts w:hint="default" w:ascii="Bodoni MT" w:hAnsi="Bodoni MT" w:cs="Bodoni MT"/>
+          <w:color w:val="auto"/>
+          <w:sz w:val="22"/>
+          <w:szCs w:val="22"/>
+          <w:highlight w:val="none"/>
+        </w:rPr>
+      </w:pPr>
+      <w:r>
+        <w:rPr>
+          <w:rFonts w:hint="default" w:ascii="Bodoni MT" w:hAnsi="Bodoni MT" w:cs="Bodoni MT"/>
+          <w:color w:val="auto"/>
+          <w:sz w:val="22"/>
+          <w:szCs w:val="22"/>
+          <w:highlight w:val="none"/>
+          <w:lang w:val="en-IN"/>
+        </w:rPr>
+        <w:t>After creating IAM user, create one Access Key (select CLI in the use case).</w:t>
+      </w:r>
+    </w:p>
+    <w:p>
+      <w:pPr>
+        <w:numPr>
+          <w:ilvl w:val="2"/>
+          <w:numId w:val="1"/>
+        </w:numPr>
+        <w:spacing w:line="360" w:lineRule="auto"/>
+        <w:ind w:left="1260" w:leftChars="0" w:hanging="420" w:firstLineChars="0"/>
+        <w:rPr>
+          <w:rFonts w:hint="default" w:ascii="Bodoni MT" w:hAnsi="Bodoni MT" w:cs="Bodoni MT"/>
+          <w:color w:val="auto"/>
+          <w:sz w:val="22"/>
+          <w:szCs w:val="22"/>
+          <w:highlight w:val="none"/>
+        </w:rPr>
+      </w:pPr>
+      <w:r>
+        <w:rPr>
+          <w:rFonts w:hint="default" w:ascii="Bodoni MT" w:hAnsi="Bodoni MT" w:cs="Bodoni MT"/>
+          <w:color w:val="auto"/>
+          <w:sz w:val="22"/>
+          <w:szCs w:val="22"/>
+          <w:highlight w:val="none"/>
+          <w:lang w:val="en-IN"/>
+        </w:rPr>
+        <w:t xml:space="preserve">It’ll be used in my local computer (after running </w:t>
+      </w:r>
+      <w:r>
+        <w:rPr>
+          <w:rFonts w:hint="default" w:ascii="Bodoni MT" w:hAnsi="Bodoni MT" w:cs="Bodoni MT"/>
+          <w:b/>
+          <w:bCs/>
+          <w:color w:val="auto"/>
+          <w:sz w:val="22"/>
+          <w:szCs w:val="22"/>
+          <w:highlight w:val="none"/>
+          <w:lang w:val="en-IN"/>
+        </w:rPr>
+        <w:t>aws configure</w:t>
+      </w:r>
+      <w:r>
+        <w:rPr>
+          <w:rFonts w:hint="default" w:ascii="Bodoni MT" w:hAnsi="Bodoni MT" w:cs="Bodoni MT"/>
+          <w:b w:val="0"/>
+          <w:bCs w:val="0"/>
+          <w:color w:val="auto"/>
+          <w:sz w:val="22"/>
+          <w:szCs w:val="22"/>
+          <w:highlight w:val="none"/>
+          <w:lang w:val="en-IN"/>
+        </w:rPr>
+        <w:t>)</w:t>
+      </w:r>
+      <w:r>
+        <w:rPr>
+          <w:rFonts w:hint="default" w:ascii="Bodoni MT" w:hAnsi="Bodoni MT" w:cs="Bodoni MT"/>
+          <w:color w:val="auto"/>
+          <w:sz w:val="22"/>
+          <w:szCs w:val="22"/>
+          <w:highlight w:val="none"/>
+          <w:lang w:val="en-IN"/>
+        </w:rPr>
+        <w:t>.</w:t>
+      </w:r>
+    </w:p>
+    <w:p>
+      <w:pPr>
+        <w:numPr>
+          <w:ilvl w:val="1"/>
+          <w:numId w:val="1"/>
+        </w:numPr>
+        <w:spacing w:line="360" w:lineRule="auto"/>
+        <w:ind w:left="840" w:leftChars="0" w:hanging="420" w:firstLineChars="0"/>
+        <w:rPr>
+          <w:rFonts w:hint="default" w:ascii="Bodoni MT" w:hAnsi="Bodoni MT" w:cs="Bodoni MT"/>
+          <w:color w:val="auto"/>
+          <w:sz w:val="22"/>
+          <w:szCs w:val="22"/>
+          <w:highlight w:val="none"/>
+        </w:rPr>
+      </w:pPr>
+      <w:r>
+        <w:rPr>
+          <w:rFonts w:hint="default" w:ascii="Bodoni MT" w:hAnsi="Bodoni MT" w:cs="Bodoni MT"/>
+          <w:color w:val="auto"/>
+          <w:sz w:val="22"/>
+          <w:szCs w:val="22"/>
+          <w:highlight w:val="none"/>
+          <w:lang w:val="en-IN"/>
+        </w:rPr>
+        <w:t>Create one IAM role (for EC2 service, AmazonS3FullAccess).</w:t>
+      </w:r>
+    </w:p>
+    <w:p>
+      <w:pPr>
+        <w:numPr>
+          <w:ilvl w:val="2"/>
+          <w:numId w:val="1"/>
+        </w:numPr>
+        <w:spacing w:line="360" w:lineRule="auto"/>
+        <w:ind w:left="1260" w:leftChars="0" w:hanging="420" w:firstLineChars="0"/>
+        <w:rPr>
+          <w:rFonts w:hint="default" w:ascii="Bodoni MT" w:hAnsi="Bodoni MT" w:cs="Bodoni MT"/>
+          <w:color w:val="auto"/>
+          <w:sz w:val="22"/>
+          <w:szCs w:val="22"/>
+          <w:highlight w:val="none"/>
+        </w:rPr>
+      </w:pPr>
+      <w:r>
+        <w:rPr>
+          <w:rFonts w:hint="default" w:ascii="Bodoni MT" w:hAnsi="Bodoni MT" w:cs="Bodoni MT"/>
+          <w:color w:val="auto"/>
+          <w:sz w:val="22"/>
+          <w:szCs w:val="22"/>
+          <w:highlight w:val="none"/>
+          <w:lang w:val="en-IN"/>
+        </w:rPr>
+        <w:t xml:space="preserve">Attach it to </w:t>
+      </w:r>
+      <w:r>
+        <w:rPr>
+          <w:rFonts w:hint="default" w:ascii="Bodoni MT" w:hAnsi="Bodoni MT" w:cs="Bodoni MT"/>
+          <w:b/>
+          <w:bCs/>
+          <w:color w:val="auto"/>
+          <w:sz w:val="22"/>
+          <w:szCs w:val="22"/>
+          <w:highlight w:val="none"/>
+          <w:lang w:val="en-IN"/>
+        </w:rPr>
+        <w:t>app01</w:t>
+      </w:r>
+      <w:r>
+        <w:rPr>
+          <w:rFonts w:hint="default" w:ascii="Bodoni MT" w:hAnsi="Bodoni MT" w:cs="Bodoni MT"/>
+          <w:b w:val="0"/>
+          <w:bCs w:val="0"/>
+          <w:color w:val="auto"/>
+          <w:sz w:val="22"/>
+          <w:szCs w:val="22"/>
+          <w:highlight w:val="none"/>
+          <w:lang w:val="en-IN"/>
+        </w:rPr>
+        <w:t xml:space="preserve"> instance.</w:t>
+      </w:r>
+    </w:p>
+    <w:p>
+      <w:pPr>
+        <w:numPr>
+          <w:ilvl w:val="1"/>
+          <w:numId w:val="1"/>
+        </w:numPr>
+        <w:spacing w:line="360" w:lineRule="auto"/>
+        <w:ind w:left="840" w:leftChars="0" w:hanging="420" w:firstLineChars="0"/>
+        <w:rPr>
+          <w:rFonts w:hint="default" w:ascii="Bodoni MT" w:hAnsi="Bodoni MT" w:cs="Bodoni MT"/>
+          <w:color w:val="auto"/>
+          <w:sz w:val="22"/>
+          <w:szCs w:val="22"/>
+          <w:highlight w:val="none"/>
+        </w:rPr>
+      </w:pPr>
+      <w:r>
+        <w:rPr>
+          <w:rFonts w:hint="default" w:ascii="Bodoni MT" w:hAnsi="Bodoni MT" w:cs="Bodoni MT"/>
+          <w:b w:val="0"/>
+          <w:bCs w:val="0"/>
+          <w:color w:val="auto"/>
+          <w:sz w:val="22"/>
+          <w:szCs w:val="22"/>
+          <w:highlight w:val="none"/>
+          <w:lang w:val="en-IN"/>
+        </w:rPr>
+        <w:t xml:space="preserve">Now go to that </w:t>
+      </w:r>
+      <w:r>
+        <w:rPr>
+          <w:rFonts w:hint="default" w:ascii="Bodoni MT" w:hAnsi="Bodoni MT" w:cs="Bodoni MT"/>
+          <w:b/>
+          <w:bCs/>
+          <w:color w:val="auto"/>
+          <w:sz w:val="22"/>
+          <w:szCs w:val="22"/>
+          <w:highlight w:val="none"/>
+          <w:lang w:val="en-IN"/>
+        </w:rPr>
+        <w:t>application.properties</w:t>
+      </w:r>
+      <w:r>
+        <w:rPr>
+          <w:rFonts w:hint="default" w:ascii="Bodoni MT" w:hAnsi="Bodoni MT" w:cs="Bodoni MT"/>
+          <w:b w:val="0"/>
+          <w:bCs w:val="0"/>
+          <w:color w:val="auto"/>
+          <w:sz w:val="22"/>
+          <w:szCs w:val="22"/>
+          <w:highlight w:val="none"/>
+          <w:lang w:val="en-IN"/>
+        </w:rPr>
+        <w:t xml:space="preserve"> file and update the dns names</w:t>
+      </w:r>
+    </w:p>
+    <w:p>
+      <w:pPr>
+        <w:numPr>
+          <w:ilvl w:val="2"/>
+          <w:numId w:val="1"/>
+        </w:numPr>
+        <w:spacing w:line="360" w:lineRule="auto"/>
+        <w:ind w:left="1260" w:leftChars="0" w:hanging="420" w:firstLineChars="0"/>
+        <w:rPr>
+          <w:rFonts w:hint="default" w:ascii="Bodoni MT" w:hAnsi="Bodoni MT" w:cs="Bodoni MT"/>
+          <w:color w:val="auto"/>
+          <w:sz w:val="22"/>
+          <w:szCs w:val="22"/>
+          <w:highlight w:val="none"/>
+        </w:rPr>
+      </w:pPr>
+      <w:r>
+        <w:rPr>
+          <w:sz w:val="22"/>
+          <w:szCs w:val="22"/>
+        </w:rPr>
+        <w:drawing>
+          <wp:inline distT="0" distB="0" distL="114300" distR="114300">
+            <wp:extent cx="2305685" cy="2383790"/>
+            <wp:effectExtent l="0" t="0" r="5715" b="3810"/>
+            <wp:docPr id="18" name="Picture 2"/>
+            <wp:cNvGraphicFramePr>
+              <a:graphicFrameLocks xmlns:a="http://schemas.openxmlformats.org/drawingml/2006/main" noChangeAspect="1"/>
+            </wp:cNvGraphicFramePr>
+            <a:graphic xmlns:a="http://schemas.openxmlformats.org/drawingml/2006/main">
+              <a:graphicData uri="http://schemas.openxmlformats.org/drawingml/2006/picture">
+                <pic:pic xmlns:pic="http://schemas.openxmlformats.org/drawingml/2006/picture">
+                  <pic:nvPicPr>
+                    <pic:cNvPr id="18" name="Picture 2"/>
+                    <pic:cNvPicPr>
+                      <a:picLocks noChangeAspect="1"/>
+                    </pic:cNvPicPr>
+                  </pic:nvPicPr>
+                  <pic:blipFill>
+                    <a:blip r:embed="rId21"/>
+                    <a:stretch>
+                      <a:fillRect/>
+                    </a:stretch>
+                  </pic:blipFill>
+                  <pic:spPr>
+                    <a:xfrm>
+                      <a:off x="0" y="0"/>
+                      <a:ext cx="2305685" cy="2383790"/>
+                    </a:xfrm>
+                    <a:prstGeom prst="rect">
+                      <a:avLst/>
+                    </a:prstGeom>
+                    <a:noFill/>
+                    <a:ln>
+                      <a:noFill/>
+                    </a:ln>
+                  </pic:spPr>
+                </pic:pic>
+              </a:graphicData>
+            </a:graphic>
+          </wp:inline>
+        </w:drawing>
+      </w:r>
+    </w:p>
+    <w:p>
+      <w:pPr>
+        <w:numPr>
+          <w:ilvl w:val="1"/>
+          <w:numId w:val="1"/>
+        </w:numPr>
+        <w:spacing w:line="360" w:lineRule="auto"/>
+        <w:ind w:left="840" w:leftChars="0" w:hanging="420" w:firstLineChars="0"/>
+        <w:rPr>
+          <w:rFonts w:hint="default" w:ascii="Bodoni MT" w:hAnsi="Bodoni MT" w:cs="Bodoni MT"/>
+          <w:color w:val="auto"/>
+          <w:sz w:val="22"/>
+          <w:szCs w:val="22"/>
+          <w:highlight w:val="none"/>
+        </w:rPr>
+      </w:pPr>
+      <w:r>
+        <w:rPr>
+          <w:rFonts w:hint="default" w:ascii="Bodoni MT" w:hAnsi="Bodoni MT" w:cs="Bodoni MT"/>
+          <w:color w:val="auto"/>
+          <w:sz w:val="22"/>
+          <w:szCs w:val="22"/>
+          <w:highlight w:val="none"/>
+          <w:lang w:val="en-IN"/>
+        </w:rPr>
+        <w:t xml:space="preserve">Now inside the repo, run </w:t>
+      </w:r>
+      <w:r>
+        <w:rPr>
+          <w:rFonts w:hint="default" w:ascii="Bodoni MT" w:hAnsi="Bodoni MT" w:cs="Bodoni MT"/>
+          <w:b/>
+          <w:bCs/>
+          <w:color w:val="auto"/>
+          <w:sz w:val="22"/>
+          <w:szCs w:val="22"/>
+          <w:highlight w:val="none"/>
+          <w:lang w:val="en-IN"/>
+        </w:rPr>
+        <w:t>mvn install</w:t>
+      </w:r>
+      <w:r>
+        <w:rPr>
+          <w:rFonts w:hint="default" w:ascii="Bodoni MT" w:hAnsi="Bodoni MT" w:cs="Bodoni MT"/>
+          <w:b w:val="0"/>
+          <w:bCs w:val="0"/>
+          <w:color w:val="auto"/>
+          <w:sz w:val="22"/>
+          <w:szCs w:val="22"/>
+          <w:highlight w:val="none"/>
+          <w:lang w:val="en-IN"/>
+        </w:rPr>
+        <w:t xml:space="preserve">  </w:t>
+      </w:r>
+    </w:p>
+    <w:p>
+      <w:pPr>
+        <w:numPr>
+          <w:ilvl w:val="2"/>
+          <w:numId w:val="1"/>
+        </w:numPr>
+        <w:spacing w:line="360" w:lineRule="auto"/>
+        <w:ind w:left="1260" w:leftChars="0" w:hanging="420" w:firstLineChars="0"/>
+        <w:rPr>
+          <w:rFonts w:hint="default" w:ascii="Bodoni MT" w:hAnsi="Bodoni MT" w:cs="Bodoni MT"/>
+          <w:color w:val="auto"/>
+          <w:sz w:val="22"/>
+          <w:szCs w:val="22"/>
+          <w:highlight w:val="none"/>
+        </w:rPr>
+      </w:pPr>
+      <w:r>
+        <w:rPr>
+          <w:rFonts w:hint="default" w:ascii="Bodoni MT" w:hAnsi="Bodoni MT" w:cs="Bodoni MT"/>
+          <w:b w:val="0"/>
+          <w:bCs w:val="0"/>
+          <w:color w:val="auto"/>
+          <w:sz w:val="22"/>
+          <w:szCs w:val="22"/>
+          <w:highlight w:val="none"/>
+          <w:lang w:val="en-IN"/>
+        </w:rPr>
+        <w:t xml:space="preserve">It’ll build the project and create one folder </w:t>
+      </w:r>
+      <w:r>
+        <w:rPr>
+          <w:rFonts w:hint="default" w:ascii="Bodoni MT" w:hAnsi="Bodoni MT" w:cs="Bodoni MT"/>
+          <w:b/>
+          <w:bCs/>
+          <w:color w:val="auto"/>
+          <w:sz w:val="22"/>
+          <w:szCs w:val="22"/>
+          <w:highlight w:val="none"/>
+          <w:lang w:val="en-IN"/>
+        </w:rPr>
+        <w:t>target</w:t>
+      </w:r>
+      <w:r>
+        <w:rPr>
+          <w:rFonts w:hint="default" w:ascii="Bodoni MT" w:hAnsi="Bodoni MT" w:cs="Bodoni MT"/>
+          <w:b w:val="0"/>
+          <w:bCs w:val="0"/>
+          <w:color w:val="auto"/>
+          <w:sz w:val="22"/>
+          <w:szCs w:val="22"/>
+          <w:highlight w:val="none"/>
+          <w:lang w:val="en-IN"/>
+        </w:rPr>
+        <w:t xml:space="preserve"> </w:t>
+      </w:r>
+    </w:p>
+    <w:p>
+      <w:pPr>
+        <w:numPr>
+          <w:ilvl w:val="2"/>
+          <w:numId w:val="1"/>
+        </w:numPr>
+        <w:spacing w:line="360" w:lineRule="auto"/>
+        <w:ind w:left="1260" w:leftChars="0" w:hanging="420" w:firstLineChars="0"/>
+        <w:rPr>
+          <w:rFonts w:hint="default" w:ascii="Bodoni MT" w:hAnsi="Bodoni MT" w:cs="Bodoni MT"/>
+          <w:color w:val="auto"/>
+          <w:sz w:val="22"/>
+          <w:szCs w:val="22"/>
+          <w:highlight w:val="none"/>
+        </w:rPr>
+      </w:pPr>
+      <w:r>
+        <w:rPr>
+          <w:rFonts w:hint="default" w:ascii="Bodoni MT" w:hAnsi="Bodoni MT" w:cs="Bodoni MT"/>
+          <w:color w:val="auto"/>
+          <w:sz w:val="22"/>
+          <w:szCs w:val="22"/>
+          <w:highlight w:val="none"/>
+          <w:lang w:val="en-IN"/>
+        </w:rPr>
+        <w:t xml:space="preserve">Inside this folder (target), there will be a </w:t>
+      </w:r>
+      <w:r>
+        <w:rPr>
+          <w:rFonts w:hint="default" w:ascii="Bodoni MT" w:hAnsi="Bodoni MT" w:cs="Bodoni MT"/>
+          <w:b/>
+          <w:bCs/>
+          <w:color w:val="auto"/>
+          <w:sz w:val="22"/>
+          <w:szCs w:val="22"/>
+          <w:highlight w:val="none"/>
+          <w:lang w:val="en-IN"/>
+        </w:rPr>
+        <w:t>.war</w:t>
+      </w:r>
+      <w:r>
+        <w:rPr>
+          <w:rFonts w:hint="default" w:ascii="Bodoni MT" w:hAnsi="Bodoni MT" w:cs="Bodoni MT"/>
+          <w:color w:val="auto"/>
+          <w:sz w:val="22"/>
+          <w:szCs w:val="22"/>
+          <w:highlight w:val="none"/>
+          <w:lang w:val="en-IN"/>
+        </w:rPr>
+        <w:t xml:space="preserve"> file.</w:t>
+      </w:r>
+    </w:p>
+    <w:p>
+      <w:pPr>
+        <w:numPr>
+          <w:ilvl w:val="1"/>
+          <w:numId w:val="1"/>
+        </w:numPr>
+        <w:spacing w:line="360" w:lineRule="auto"/>
+        <w:ind w:left="840" w:leftChars="0" w:hanging="420" w:firstLineChars="0"/>
+        <w:rPr>
+          <w:rFonts w:hint="default" w:ascii="Bodoni MT" w:hAnsi="Bodoni MT" w:cs="Bodoni MT"/>
+          <w:color w:val="auto"/>
+          <w:sz w:val="22"/>
+          <w:szCs w:val="22"/>
+          <w:highlight w:val="none"/>
+        </w:rPr>
+      </w:pPr>
+      <w:r>
+        <w:rPr>
+          <w:rFonts w:hint="default" w:ascii="Bodoni MT" w:hAnsi="Bodoni MT" w:cs="Bodoni MT"/>
+          <w:color w:val="auto"/>
+          <w:sz w:val="22"/>
+          <w:szCs w:val="22"/>
+          <w:highlight w:val="none"/>
+          <w:lang w:val="en-IN"/>
+        </w:rPr>
+        <w:t xml:space="preserve">Now do </w:t>
+      </w:r>
+      <w:r>
+        <w:rPr>
+          <w:rFonts w:hint="default" w:ascii="Bodoni MT" w:hAnsi="Bodoni MT" w:cs="Bodoni MT"/>
+          <w:b/>
+          <w:bCs/>
+          <w:color w:val="auto"/>
+          <w:sz w:val="22"/>
+          <w:szCs w:val="22"/>
+          <w:highlight w:val="none"/>
+          <w:lang w:val="en-IN"/>
+        </w:rPr>
+        <w:t>aws configure</w:t>
+      </w:r>
+      <w:r>
+        <w:rPr>
+          <w:rFonts w:hint="default" w:ascii="Bodoni MT" w:hAnsi="Bodoni MT" w:cs="Bodoni MT"/>
+          <w:b w:val="0"/>
+          <w:bCs w:val="0"/>
+          <w:color w:val="auto"/>
+          <w:sz w:val="22"/>
+          <w:szCs w:val="22"/>
+          <w:highlight w:val="none"/>
+          <w:lang w:val="en-IN"/>
+        </w:rPr>
+        <w:t xml:space="preserve"> and give the </w:t>
+      </w:r>
+      <w:r>
+        <w:rPr>
+          <w:rFonts w:hint="default" w:ascii="Bodoni MT" w:hAnsi="Bodoni MT" w:cs="Bodoni MT"/>
+          <w:b/>
+          <w:bCs/>
+          <w:color w:val="auto"/>
+          <w:sz w:val="22"/>
+          <w:szCs w:val="22"/>
+          <w:highlight w:val="none"/>
+          <w:lang w:val="en-IN"/>
+        </w:rPr>
+        <w:t xml:space="preserve">access key id </w:t>
+      </w:r>
+      <w:r>
+        <w:rPr>
+          <w:rFonts w:hint="default" w:ascii="Bodoni MT" w:hAnsi="Bodoni MT" w:cs="Bodoni MT"/>
+          <w:b w:val="0"/>
+          <w:bCs w:val="0"/>
+          <w:color w:val="auto"/>
+          <w:sz w:val="22"/>
+          <w:szCs w:val="22"/>
+          <w:highlight w:val="none"/>
+          <w:lang w:val="en-IN"/>
+        </w:rPr>
+        <w:t xml:space="preserve">and </w:t>
+      </w:r>
+      <w:r>
+        <w:rPr>
+          <w:rFonts w:hint="default" w:ascii="Bodoni MT" w:hAnsi="Bodoni MT" w:cs="Bodoni MT"/>
+          <w:b/>
+          <w:bCs/>
+          <w:color w:val="auto"/>
+          <w:sz w:val="22"/>
+          <w:szCs w:val="22"/>
+          <w:highlight w:val="none"/>
+          <w:lang w:val="en-IN"/>
+        </w:rPr>
+        <w:t>secret access key</w:t>
+      </w:r>
+      <w:r>
+        <w:rPr>
+          <w:rFonts w:hint="default" w:ascii="Bodoni MT" w:hAnsi="Bodoni MT" w:cs="Bodoni MT"/>
+          <w:b w:val="0"/>
+          <w:bCs w:val="0"/>
+          <w:color w:val="auto"/>
+          <w:sz w:val="22"/>
+          <w:szCs w:val="22"/>
+          <w:highlight w:val="none"/>
+          <w:lang w:val="en-IN"/>
+        </w:rPr>
+        <w:t>.</w:t>
+      </w:r>
+    </w:p>
+    <w:p>
+      <w:pPr>
+        <w:numPr>
+          <w:ilvl w:val="2"/>
+          <w:numId w:val="1"/>
+        </w:numPr>
+        <w:spacing w:line="360" w:lineRule="auto"/>
+        <w:ind w:left="1260" w:leftChars="0" w:hanging="420" w:firstLineChars="0"/>
+        <w:rPr>
+          <w:rFonts w:hint="default" w:ascii="Bodoni MT" w:hAnsi="Bodoni MT" w:cs="Bodoni MT"/>
+          <w:color w:val="auto"/>
+          <w:sz w:val="22"/>
+          <w:szCs w:val="22"/>
+          <w:highlight w:val="none"/>
+        </w:rPr>
+      </w:pPr>
+      <w:r>
+        <w:rPr>
+          <w:rFonts w:hint="default" w:ascii="Bodoni MT" w:hAnsi="Bodoni MT" w:cs="Bodoni MT"/>
+          <w:i/>
+          <w:iCs/>
+          <w:color w:val="auto"/>
+          <w:sz w:val="22"/>
+          <w:szCs w:val="22"/>
+          <w:highlight w:val="none"/>
+          <w:lang w:val="en-IN"/>
+        </w:rPr>
+        <w:t>Region</w:t>
+      </w:r>
+      <w:r>
+        <w:rPr>
+          <w:rFonts w:hint="default" w:ascii="Bodoni MT" w:hAnsi="Bodoni MT" w:cs="Bodoni MT"/>
+          <w:color w:val="auto"/>
+          <w:sz w:val="22"/>
+          <w:szCs w:val="22"/>
+          <w:highlight w:val="none"/>
+          <w:lang w:val="en-IN"/>
+        </w:rPr>
+        <w:t xml:space="preserve">, </w:t>
+      </w:r>
+      <w:r>
+        <w:rPr>
+          <w:rFonts w:hint="default" w:ascii="Bodoni MT" w:hAnsi="Bodoni MT" w:cs="Bodoni MT"/>
+          <w:i/>
+          <w:iCs/>
+          <w:color w:val="auto"/>
+          <w:sz w:val="22"/>
+          <w:szCs w:val="22"/>
+          <w:highlight w:val="none"/>
+          <w:lang w:val="en-IN"/>
+        </w:rPr>
+        <w:t>output format</w:t>
+      </w:r>
+      <w:r>
+        <w:rPr>
+          <w:rFonts w:hint="default" w:ascii="Bodoni MT" w:hAnsi="Bodoni MT" w:cs="Bodoni MT"/>
+          <w:color w:val="auto"/>
+          <w:sz w:val="22"/>
+          <w:szCs w:val="22"/>
+          <w:highlight w:val="none"/>
+          <w:lang w:val="en-IN"/>
+        </w:rPr>
+        <w:t xml:space="preserve"> will be stored inside </w:t>
+      </w:r>
+      <w:r>
+        <w:rPr>
+          <w:rFonts w:hint="default" w:ascii="Bodoni MT" w:hAnsi="Bodoni MT" w:cs="Bodoni MT"/>
+          <w:b/>
+          <w:bCs/>
+          <w:color w:val="auto"/>
+          <w:sz w:val="22"/>
+          <w:szCs w:val="22"/>
+          <w:highlight w:val="none"/>
+          <w:lang w:val="en-IN"/>
+        </w:rPr>
+        <w:t>~/.aws/config</w:t>
+      </w:r>
+    </w:p>
+    <w:p>
+      <w:pPr>
+        <w:numPr>
+          <w:ilvl w:val="2"/>
+          <w:numId w:val="1"/>
+        </w:numPr>
+        <w:spacing w:line="360" w:lineRule="auto"/>
+        <w:ind w:left="1260" w:leftChars="0" w:hanging="420" w:firstLineChars="0"/>
+        <w:rPr>
+          <w:rFonts w:hint="default" w:ascii="Bodoni MT" w:hAnsi="Bodoni MT" w:cs="Bodoni MT"/>
+          <w:color w:val="auto"/>
+          <w:sz w:val="22"/>
+          <w:szCs w:val="22"/>
+          <w:highlight w:val="none"/>
+        </w:rPr>
+      </w:pPr>
+      <w:r>
+        <w:rPr>
+          <w:rFonts w:hint="default" w:ascii="Bodoni MT" w:hAnsi="Bodoni MT" w:cs="Bodoni MT"/>
+          <w:i/>
+          <w:iCs/>
+          <w:color w:val="auto"/>
+          <w:sz w:val="22"/>
+          <w:szCs w:val="22"/>
+          <w:highlight w:val="none"/>
+          <w:lang w:val="en-IN"/>
+        </w:rPr>
+        <w:t>Access key id, Secret access key</w:t>
+      </w:r>
+      <w:r>
+        <w:rPr>
+          <w:rFonts w:hint="default" w:ascii="Bodoni MT" w:hAnsi="Bodoni MT" w:cs="Bodoni MT"/>
+          <w:i w:val="0"/>
+          <w:iCs w:val="0"/>
+          <w:color w:val="auto"/>
+          <w:sz w:val="22"/>
+          <w:szCs w:val="22"/>
+          <w:highlight w:val="none"/>
+          <w:lang w:val="en-IN"/>
+        </w:rPr>
+        <w:t xml:space="preserve"> will be store inside </w:t>
+      </w:r>
+      <w:r>
+        <w:rPr>
+          <w:rFonts w:hint="default" w:ascii="Bodoni MT" w:hAnsi="Bodoni MT" w:cs="Bodoni MT"/>
+          <w:b/>
+          <w:bCs/>
+          <w:i w:val="0"/>
+          <w:iCs w:val="0"/>
+          <w:color w:val="auto"/>
+          <w:sz w:val="22"/>
+          <w:szCs w:val="22"/>
+          <w:highlight w:val="none"/>
+          <w:lang w:val="en-IN"/>
+        </w:rPr>
+        <w:t>~/.aws/credentials</w:t>
+      </w:r>
+    </w:p>
+    <w:p>
+      <w:pPr>
+        <w:numPr>
+          <w:ilvl w:val="1"/>
+          <w:numId w:val="1"/>
+        </w:numPr>
+        <w:spacing w:line="360" w:lineRule="auto"/>
+        <w:ind w:left="840" w:leftChars="0" w:hanging="420" w:firstLineChars="0"/>
+        <w:rPr>
+          <w:rFonts w:hint="default" w:ascii="Bodoni MT" w:hAnsi="Bodoni MT" w:cs="Bodoni MT"/>
+          <w:color w:val="auto"/>
+          <w:sz w:val="22"/>
+          <w:szCs w:val="22"/>
+          <w:highlight w:val="none"/>
+        </w:rPr>
+      </w:pPr>
+      <w:r>
+        <w:rPr>
+          <w:rFonts w:hint="default" w:ascii="Bodoni MT" w:hAnsi="Bodoni MT" w:cs="Bodoni MT"/>
+          <w:b w:val="0"/>
+          <w:bCs w:val="0"/>
+          <w:i w:val="0"/>
+          <w:iCs w:val="0"/>
+          <w:color w:val="auto"/>
+          <w:sz w:val="22"/>
+          <w:szCs w:val="22"/>
+          <w:highlight w:val="none"/>
+          <w:lang w:val="en-IN"/>
+        </w:rPr>
+        <w:t xml:space="preserve">Now, copy that </w:t>
+      </w:r>
+      <w:r>
+        <w:rPr>
+          <w:rFonts w:hint="default" w:ascii="Bodoni MT" w:hAnsi="Bodoni MT" w:cs="Bodoni MT"/>
+          <w:b/>
+          <w:bCs/>
+          <w:i w:val="0"/>
+          <w:iCs w:val="0"/>
+          <w:color w:val="auto"/>
+          <w:sz w:val="22"/>
+          <w:szCs w:val="22"/>
+          <w:highlight w:val="none"/>
+          <w:lang w:val="en-IN"/>
+        </w:rPr>
+        <w:t>.war</w:t>
+      </w:r>
+      <w:r>
+        <w:rPr>
+          <w:rFonts w:hint="default" w:ascii="Bodoni MT" w:hAnsi="Bodoni MT" w:cs="Bodoni MT"/>
+          <w:b w:val="0"/>
+          <w:bCs w:val="0"/>
+          <w:i w:val="0"/>
+          <w:iCs w:val="0"/>
+          <w:color w:val="auto"/>
+          <w:sz w:val="22"/>
+          <w:szCs w:val="22"/>
+          <w:highlight w:val="none"/>
+          <w:lang w:val="en-IN"/>
+        </w:rPr>
+        <w:t xml:space="preserve"> file to </w:t>
+      </w:r>
+      <w:r>
+        <w:rPr>
+          <w:rFonts w:hint="default" w:ascii="Bodoni MT" w:hAnsi="Bodoni MT" w:cs="Bodoni MT"/>
+          <w:b/>
+          <w:bCs/>
+          <w:i w:val="0"/>
+          <w:iCs w:val="0"/>
+          <w:color w:val="auto"/>
+          <w:sz w:val="22"/>
+          <w:szCs w:val="22"/>
+          <w:highlight w:val="none"/>
+          <w:lang w:val="en-IN"/>
+        </w:rPr>
+        <w:t>S3</w:t>
+      </w:r>
+      <w:r>
+        <w:rPr>
+          <w:rFonts w:hint="default" w:ascii="Bodoni MT" w:hAnsi="Bodoni MT" w:cs="Bodoni MT"/>
+          <w:b w:val="0"/>
+          <w:bCs w:val="0"/>
+          <w:i w:val="0"/>
+          <w:iCs w:val="0"/>
+          <w:color w:val="auto"/>
+          <w:sz w:val="22"/>
+          <w:szCs w:val="22"/>
+          <w:highlight w:val="none"/>
+          <w:lang w:val="en-IN"/>
+        </w:rPr>
+        <w:t xml:space="preserve"> bucket.</w:t>
+      </w:r>
+    </w:p>
+    <w:p>
+      <w:pPr>
+        <w:numPr>
+          <w:ilvl w:val="2"/>
+          <w:numId w:val="1"/>
+        </w:numPr>
+        <w:spacing w:line="360" w:lineRule="auto"/>
+        <w:ind w:left="1260" w:leftChars="0" w:hanging="420" w:firstLineChars="0"/>
+        <w:rPr>
+          <w:rFonts w:hint="default" w:ascii="Bodoni MT" w:hAnsi="Bodoni MT" w:cs="Bodoni MT"/>
+          <w:color w:val="auto"/>
+          <w:sz w:val="22"/>
+          <w:szCs w:val="22"/>
+          <w:highlight w:val="none"/>
+        </w:rPr>
+      </w:pPr>
+      <w:r>
+        <w:rPr>
+          <w:rFonts w:hint="default" w:ascii="Bodoni MT" w:hAnsi="Bodoni MT"/>
+          <w:b/>
+          <w:bCs/>
+          <w:i w:val="0"/>
+          <w:iCs w:val="0"/>
+          <w:color w:val="auto"/>
+          <w:sz w:val="22"/>
+          <w:szCs w:val="22"/>
+          <w:highlight w:val="none"/>
+          <w:lang w:val="en-IN"/>
+        </w:rPr>
+        <w:t>aws s3 cp target/vprofile-v2.war s3://vprofile-bucket-07567/</w:t>
+      </w:r>
+    </w:p>
+    <w:p>
+      <w:pPr>
+        <w:numPr>
+          <w:ilvl w:val="1"/>
+          <w:numId w:val="1"/>
+        </w:numPr>
+        <w:spacing w:line="360" w:lineRule="auto"/>
+        <w:ind w:left="840" w:leftChars="0" w:hanging="420" w:firstLineChars="0"/>
+        <w:rPr>
+          <w:rFonts w:hint="default" w:ascii="Bodoni MT" w:hAnsi="Bodoni MT" w:cs="Bodoni MT"/>
+          <w:color w:val="auto"/>
+          <w:sz w:val="22"/>
+          <w:szCs w:val="22"/>
+          <w:highlight w:val="none"/>
+        </w:rPr>
+      </w:pPr>
+      <w:r>
+        <w:rPr>
+          <w:rFonts w:hint="default" w:ascii="Bodoni MT" w:hAnsi="Bodoni MT"/>
+          <w:b/>
+          <w:bCs/>
+          <w:i w:val="0"/>
+          <w:iCs w:val="0"/>
+          <w:color w:val="auto"/>
+          <w:sz w:val="22"/>
+          <w:szCs w:val="22"/>
+          <w:highlight w:val="none"/>
+          <w:lang w:val="en-IN"/>
+        </w:rPr>
+        <w:t>ssh</w:t>
+      </w:r>
+      <w:r>
+        <w:rPr>
+          <w:rFonts w:hint="default" w:ascii="Bodoni MT" w:hAnsi="Bodoni MT"/>
+          <w:b w:val="0"/>
+          <w:bCs w:val="0"/>
+          <w:i w:val="0"/>
+          <w:iCs w:val="0"/>
+          <w:color w:val="auto"/>
+          <w:sz w:val="22"/>
+          <w:szCs w:val="22"/>
+          <w:highlight w:val="none"/>
+          <w:lang w:val="en-IN"/>
+        </w:rPr>
+        <w:t xml:space="preserve"> to </w:t>
+      </w:r>
+      <w:r>
+        <w:rPr>
+          <w:rFonts w:hint="default" w:ascii="Bodoni MT" w:hAnsi="Bodoni MT"/>
+          <w:b/>
+          <w:bCs/>
+          <w:i w:val="0"/>
+          <w:iCs w:val="0"/>
+          <w:color w:val="auto"/>
+          <w:sz w:val="22"/>
+          <w:szCs w:val="22"/>
+          <w:highlight w:val="none"/>
+          <w:lang w:val="en-IN"/>
+        </w:rPr>
+        <w:t>app01</w:t>
+      </w:r>
+      <w:r>
+        <w:rPr>
+          <w:rFonts w:hint="default" w:ascii="Bodoni MT" w:hAnsi="Bodoni MT"/>
+          <w:b w:val="0"/>
+          <w:bCs w:val="0"/>
+          <w:i w:val="0"/>
+          <w:iCs w:val="0"/>
+          <w:color w:val="auto"/>
+          <w:sz w:val="22"/>
+          <w:szCs w:val="22"/>
+          <w:highlight w:val="none"/>
+          <w:lang w:val="en-IN"/>
+        </w:rPr>
+        <w:t xml:space="preserve"> instance and install </w:t>
+      </w:r>
+      <w:r>
+        <w:rPr>
+          <w:rFonts w:hint="default" w:ascii="Bodoni MT" w:hAnsi="Bodoni MT"/>
+          <w:b/>
+          <w:bCs/>
+          <w:i w:val="0"/>
+          <w:iCs w:val="0"/>
+          <w:color w:val="auto"/>
+          <w:sz w:val="22"/>
+          <w:szCs w:val="22"/>
+          <w:highlight w:val="none"/>
+          <w:lang w:val="en-IN"/>
+        </w:rPr>
+        <w:t>aws-cli</w:t>
+      </w:r>
+      <w:r>
+        <w:rPr>
+          <w:rFonts w:hint="default" w:ascii="Bodoni MT" w:hAnsi="Bodoni MT"/>
+          <w:b w:val="0"/>
+          <w:bCs w:val="0"/>
+          <w:i w:val="0"/>
+          <w:iCs w:val="0"/>
+          <w:color w:val="auto"/>
+          <w:sz w:val="22"/>
+          <w:szCs w:val="22"/>
+          <w:highlight w:val="none"/>
+          <w:lang w:val="en-IN"/>
+        </w:rPr>
+        <w:t xml:space="preserve"> via </w:t>
+      </w:r>
+      <w:r>
+        <w:rPr>
+          <w:rFonts w:hint="default" w:ascii="Bodoni MT" w:hAnsi="Bodoni MT"/>
+          <w:b/>
+          <w:bCs/>
+          <w:i w:val="0"/>
+          <w:iCs w:val="0"/>
+          <w:color w:val="auto"/>
+          <w:sz w:val="22"/>
+          <w:szCs w:val="22"/>
+          <w:highlight w:val="none"/>
+          <w:lang w:val="en-IN"/>
+        </w:rPr>
+        <w:t>snap</w:t>
+      </w:r>
+      <w:r>
+        <w:rPr>
+          <w:rFonts w:hint="default" w:ascii="Bodoni MT" w:hAnsi="Bodoni MT"/>
+          <w:b w:val="0"/>
+          <w:bCs w:val="0"/>
+          <w:i w:val="0"/>
+          <w:iCs w:val="0"/>
+          <w:color w:val="auto"/>
+          <w:sz w:val="22"/>
+          <w:szCs w:val="22"/>
+          <w:highlight w:val="none"/>
+          <w:lang w:val="en-IN"/>
+        </w:rPr>
+        <w:t>.</w:t>
+      </w:r>
+    </w:p>
+    <w:p>
+      <w:pPr>
+        <w:numPr>
+          <w:ilvl w:val="2"/>
+          <w:numId w:val="1"/>
+        </w:numPr>
+        <w:spacing w:line="360" w:lineRule="auto"/>
+        <w:ind w:left="1260" w:leftChars="0" w:hanging="420" w:firstLineChars="0"/>
+        <w:rPr>
+          <w:rFonts w:hint="default" w:ascii="Bodoni MT" w:hAnsi="Bodoni MT"/>
+          <w:color w:val="auto"/>
+          <w:sz w:val="22"/>
+          <w:szCs w:val="22"/>
+          <w:highlight w:val="none"/>
+        </w:rPr>
+      </w:pPr>
+      <w:r>
+        <w:rPr>
+          <w:rFonts w:hint="default" w:ascii="Bodoni MT" w:hAnsi="Bodoni MT"/>
+          <w:b/>
+          <w:bCs/>
+          <w:color w:val="auto"/>
+          <w:sz w:val="22"/>
+          <w:szCs w:val="22"/>
+          <w:highlight w:val="none"/>
+        </w:rPr>
+        <w:t>snap install aws-cli --classic</w:t>
+      </w:r>
+      <w:r>
+        <w:rPr>
+          <w:rFonts w:hint="default" w:ascii="Bodoni MT" w:hAnsi="Bodoni MT"/>
+          <w:color w:val="auto"/>
+          <w:sz w:val="22"/>
+          <w:szCs w:val="22"/>
+          <w:highlight w:val="none"/>
+          <w:lang w:val="en-IN"/>
+        </w:rPr>
+        <w:t xml:space="preserve">   </w:t>
+      </w:r>
+    </w:p>
+    <w:p>
+      <w:pPr>
+        <w:numPr>
+          <w:ilvl w:val="1"/>
+          <w:numId w:val="1"/>
+        </w:numPr>
+        <w:spacing w:line="360" w:lineRule="auto"/>
+        <w:ind w:left="840" w:leftChars="0" w:hanging="420" w:firstLineChars="0"/>
+        <w:rPr>
+          <w:rFonts w:hint="default" w:ascii="Bodoni MT" w:hAnsi="Bodoni MT" w:cs="Bodoni MT"/>
+          <w:color w:val="auto"/>
+          <w:sz w:val="22"/>
+          <w:szCs w:val="22"/>
+          <w:highlight w:val="none"/>
+        </w:rPr>
+      </w:pPr>
+      <w:r>
+        <w:rPr>
+          <w:rFonts w:hint="default" w:ascii="Bodoni MT" w:hAnsi="Bodoni MT" w:cs="Bodoni MT"/>
+          <w:color w:val="auto"/>
+          <w:sz w:val="22"/>
+          <w:szCs w:val="22"/>
+          <w:highlight w:val="none"/>
+          <w:lang w:val="en-IN"/>
+        </w:rPr>
+        <w:t xml:space="preserve">No need to do </w:t>
+      </w:r>
+      <w:r>
+        <w:rPr>
+          <w:rFonts w:hint="default" w:ascii="Bodoni MT" w:hAnsi="Bodoni MT" w:cs="Bodoni MT"/>
+          <w:b/>
+          <w:bCs/>
+          <w:color w:val="auto"/>
+          <w:sz w:val="22"/>
+          <w:szCs w:val="22"/>
+          <w:highlight w:val="none"/>
+          <w:lang w:val="en-IN"/>
+        </w:rPr>
+        <w:t>aws configure</w:t>
+      </w:r>
+      <w:r>
+        <w:rPr>
+          <w:rFonts w:hint="default" w:ascii="Bodoni MT" w:hAnsi="Bodoni MT" w:cs="Bodoni MT"/>
+          <w:b w:val="0"/>
+          <w:bCs w:val="0"/>
+          <w:color w:val="auto"/>
+          <w:sz w:val="22"/>
+          <w:szCs w:val="22"/>
+          <w:highlight w:val="none"/>
+          <w:lang w:val="en-IN"/>
+        </w:rPr>
+        <w:t xml:space="preserve"> inside the </w:t>
+      </w:r>
+      <w:r>
+        <w:rPr>
+          <w:rFonts w:hint="default" w:ascii="Bodoni MT" w:hAnsi="Bodoni MT" w:cs="Bodoni MT"/>
+          <w:b/>
+          <w:bCs/>
+          <w:color w:val="auto"/>
+          <w:sz w:val="22"/>
+          <w:szCs w:val="22"/>
+          <w:highlight w:val="none"/>
+          <w:lang w:val="en-IN"/>
+        </w:rPr>
+        <w:t>app01</w:t>
+      </w:r>
+      <w:r>
+        <w:rPr>
+          <w:rFonts w:hint="default" w:ascii="Bodoni MT" w:hAnsi="Bodoni MT" w:cs="Bodoni MT"/>
+          <w:b w:val="0"/>
+          <w:bCs w:val="0"/>
+          <w:color w:val="auto"/>
+          <w:sz w:val="22"/>
+          <w:szCs w:val="22"/>
+          <w:highlight w:val="none"/>
+          <w:lang w:val="en-IN"/>
+        </w:rPr>
+        <w:t xml:space="preserve"> instance as the IAM role is already attached to it.</w:t>
+      </w:r>
+    </w:p>
+    <w:p>
+      <w:pPr>
+        <w:numPr>
+          <w:ilvl w:val="2"/>
+          <w:numId w:val="1"/>
+        </w:numPr>
+        <w:spacing w:line="360" w:lineRule="auto"/>
+        <w:ind w:left="1260" w:leftChars="0" w:hanging="420" w:firstLineChars="0"/>
+        <w:rPr>
+          <w:rFonts w:hint="default" w:ascii="Bodoni MT" w:hAnsi="Bodoni MT" w:cs="Bodoni MT"/>
+          <w:color w:val="auto"/>
+          <w:sz w:val="22"/>
+          <w:szCs w:val="22"/>
+          <w:highlight w:val="none"/>
+        </w:rPr>
+      </w:pPr>
+      <w:r>
+        <w:rPr>
+          <w:rFonts w:hint="default" w:ascii="Bodoni MT" w:hAnsi="Bodoni MT" w:cs="Bodoni MT"/>
+          <w:b w:val="0"/>
+          <w:bCs w:val="0"/>
+          <w:color w:val="auto"/>
+          <w:sz w:val="22"/>
+          <w:szCs w:val="22"/>
+          <w:highlight w:val="none"/>
+          <w:lang w:val="en-IN"/>
+        </w:rPr>
+        <w:t xml:space="preserve">Copy the </w:t>
+      </w:r>
+      <w:r>
+        <w:rPr>
+          <w:rFonts w:hint="default" w:ascii="Bodoni MT" w:hAnsi="Bodoni MT" w:cs="Bodoni MT"/>
+          <w:b/>
+          <w:bCs/>
+          <w:color w:val="auto"/>
+          <w:sz w:val="22"/>
+          <w:szCs w:val="22"/>
+          <w:highlight w:val="none"/>
+          <w:lang w:val="en-IN"/>
+        </w:rPr>
+        <w:t>.war</w:t>
+      </w:r>
+      <w:r>
+        <w:rPr>
+          <w:rFonts w:hint="default" w:ascii="Bodoni MT" w:hAnsi="Bodoni MT" w:cs="Bodoni MT"/>
+          <w:b w:val="0"/>
+          <w:bCs w:val="0"/>
+          <w:color w:val="auto"/>
+          <w:sz w:val="22"/>
+          <w:szCs w:val="22"/>
+          <w:highlight w:val="none"/>
+          <w:lang w:val="en-IN"/>
+        </w:rPr>
+        <w:t xml:space="preserve"> file from </w:t>
+      </w:r>
+      <w:r>
+        <w:rPr>
+          <w:rFonts w:hint="default" w:ascii="Bodoni MT" w:hAnsi="Bodoni MT" w:cs="Bodoni MT"/>
+          <w:b/>
+          <w:bCs/>
+          <w:color w:val="auto"/>
+          <w:sz w:val="22"/>
+          <w:szCs w:val="22"/>
+          <w:highlight w:val="none"/>
+          <w:lang w:val="en-IN"/>
+        </w:rPr>
+        <w:t>S3</w:t>
+      </w:r>
+      <w:r>
+        <w:rPr>
+          <w:rFonts w:hint="default" w:ascii="Bodoni MT" w:hAnsi="Bodoni MT" w:cs="Bodoni MT"/>
+          <w:b w:val="0"/>
+          <w:bCs w:val="0"/>
+          <w:color w:val="auto"/>
+          <w:sz w:val="22"/>
+          <w:szCs w:val="22"/>
+          <w:highlight w:val="none"/>
+          <w:lang w:val="en-IN"/>
+        </w:rPr>
+        <w:t xml:space="preserve"> bucket to </w:t>
+      </w:r>
+      <w:r>
+        <w:rPr>
+          <w:rFonts w:hint="default" w:ascii="Bodoni MT" w:hAnsi="Bodoni MT" w:cs="Bodoni MT"/>
+          <w:b/>
+          <w:bCs/>
+          <w:color w:val="auto"/>
+          <w:sz w:val="22"/>
+          <w:szCs w:val="22"/>
+          <w:highlight w:val="none"/>
+          <w:lang w:val="en-IN"/>
+        </w:rPr>
+        <w:t>/tmp</w:t>
+      </w:r>
+      <w:r>
+        <w:rPr>
+          <w:rFonts w:hint="default" w:ascii="Bodoni MT" w:hAnsi="Bodoni MT" w:cs="Bodoni MT"/>
+          <w:b w:val="0"/>
+          <w:bCs w:val="0"/>
+          <w:color w:val="auto"/>
+          <w:sz w:val="22"/>
+          <w:szCs w:val="22"/>
+          <w:highlight w:val="none"/>
+          <w:lang w:val="en-IN"/>
+        </w:rPr>
+        <w:t xml:space="preserve"> folder inside </w:t>
+      </w:r>
+      <w:r>
+        <w:rPr>
+          <w:rFonts w:hint="default" w:ascii="Bodoni MT" w:hAnsi="Bodoni MT" w:cs="Bodoni MT"/>
+          <w:b/>
+          <w:bCs/>
+          <w:color w:val="auto"/>
+          <w:sz w:val="22"/>
+          <w:szCs w:val="22"/>
+          <w:highlight w:val="none"/>
+          <w:lang w:val="en-IN"/>
+        </w:rPr>
+        <w:t>app01</w:t>
+      </w:r>
+      <w:r>
+        <w:rPr>
+          <w:rFonts w:hint="default" w:ascii="Bodoni MT" w:hAnsi="Bodoni MT" w:cs="Bodoni MT"/>
+          <w:b w:val="0"/>
+          <w:bCs w:val="0"/>
+          <w:color w:val="auto"/>
+          <w:sz w:val="22"/>
+          <w:szCs w:val="22"/>
+          <w:highlight w:val="none"/>
+          <w:lang w:val="en-IN"/>
+        </w:rPr>
+        <w:t xml:space="preserve"> instance.</w:t>
+      </w:r>
+    </w:p>
+    <w:p>
+      <w:pPr>
+        <w:numPr>
+          <w:ilvl w:val="2"/>
+          <w:numId w:val="1"/>
+        </w:numPr>
+        <w:spacing w:line="360" w:lineRule="auto"/>
+        <w:ind w:left="1260" w:leftChars="0" w:hanging="420" w:firstLineChars="0"/>
+        <w:rPr>
+          <w:rFonts w:hint="default" w:ascii="Bodoni MT" w:hAnsi="Bodoni MT" w:cs="Bodoni MT"/>
+          <w:color w:val="auto"/>
+          <w:sz w:val="22"/>
+          <w:szCs w:val="22"/>
+          <w:highlight w:val="none"/>
+        </w:rPr>
+      </w:pPr>
+      <w:r>
+        <w:rPr>
+          <w:rFonts w:hint="default" w:ascii="Bodoni MT" w:hAnsi="Bodoni MT"/>
+          <w:b/>
+          <w:bCs/>
+          <w:color w:val="auto"/>
+          <w:sz w:val="22"/>
+          <w:szCs w:val="22"/>
+          <w:highlight w:val="none"/>
+        </w:rPr>
+        <w:t xml:space="preserve"> aws s3 cp s3://vprofile-bucket-07567/vprofile-v2.war /tmp</w:t>
+      </w:r>
+      <w:r>
+        <w:rPr>
+          <w:rFonts w:hint="default" w:ascii="Bodoni MT" w:hAnsi="Bodoni MT"/>
+          <w:color w:val="auto"/>
+          <w:sz w:val="22"/>
+          <w:szCs w:val="22"/>
+          <w:highlight w:val="none"/>
+          <w:lang w:val="en-IN"/>
+        </w:rPr>
+        <w:t xml:space="preserve">    </w:t>
+      </w:r>
+    </w:p>
+    <w:p>
+      <w:pPr>
+        <w:numPr>
+          <w:ilvl w:val="1"/>
+          <w:numId w:val="1"/>
+        </w:numPr>
+        <w:spacing w:line="360" w:lineRule="auto"/>
+        <w:ind w:left="840" w:leftChars="0" w:hanging="420" w:firstLineChars="0"/>
+        <w:rPr>
+          <w:rFonts w:hint="default" w:ascii="Bodoni MT" w:hAnsi="Bodoni MT" w:cs="Bodoni MT"/>
+          <w:color w:val="auto"/>
+          <w:sz w:val="22"/>
+          <w:szCs w:val="22"/>
+          <w:highlight w:val="none"/>
+        </w:rPr>
+      </w:pPr>
+      <w:r>
+        <w:rPr>
+          <w:rFonts w:hint="default" w:ascii="Bodoni MT" w:hAnsi="Bodoni MT"/>
+          <w:color w:val="auto"/>
+          <w:sz w:val="22"/>
+          <w:szCs w:val="22"/>
+          <w:highlight w:val="none"/>
+          <w:lang w:val="en-IN"/>
+        </w:rPr>
+        <w:t xml:space="preserve">Now its time to </w:t>
+      </w:r>
+      <w:r>
+        <w:rPr>
+          <w:rFonts w:hint="default" w:ascii="Bodoni MT" w:hAnsi="Bodoni MT"/>
+          <w:b/>
+          <w:bCs/>
+          <w:color w:val="auto"/>
+          <w:sz w:val="22"/>
+          <w:szCs w:val="22"/>
+          <w:highlight w:val="none"/>
+          <w:lang w:val="en-IN"/>
+        </w:rPr>
+        <w:t>deploy</w:t>
+      </w:r>
+      <w:r>
+        <w:rPr>
+          <w:rFonts w:hint="default" w:ascii="Bodoni MT" w:hAnsi="Bodoni MT"/>
+          <w:b w:val="0"/>
+          <w:bCs w:val="0"/>
+          <w:color w:val="auto"/>
+          <w:sz w:val="22"/>
+          <w:szCs w:val="22"/>
+          <w:highlight w:val="none"/>
+          <w:lang w:val="en-IN"/>
+        </w:rPr>
+        <w:t xml:space="preserve"> the artifact:</w:t>
+      </w:r>
+      <w:r>
+        <w:rPr>
+          <w:rFonts w:hint="default" w:ascii="Bodoni MT" w:hAnsi="Bodoni MT"/>
+          <w:color w:val="auto"/>
+          <w:sz w:val="22"/>
+          <w:szCs w:val="22"/>
+          <w:highlight w:val="none"/>
+          <w:lang w:val="en-IN"/>
+        </w:rPr>
+        <w:t xml:space="preserve"> </w:t>
+      </w:r>
+    </w:p>
+    <w:p>
+      <w:pPr>
+        <w:numPr>
+          <w:ilvl w:val="2"/>
+          <w:numId w:val="1"/>
+        </w:numPr>
+        <w:spacing w:line="360" w:lineRule="auto"/>
+        <w:ind w:left="1260" w:leftChars="0" w:hanging="420" w:firstLineChars="0"/>
+        <w:rPr>
+          <w:rFonts w:hint="default" w:ascii="Bodoni MT" w:hAnsi="Bodoni MT" w:cs="Bodoni MT"/>
+          <w:color w:val="auto"/>
+          <w:sz w:val="22"/>
+          <w:szCs w:val="22"/>
+          <w:highlight w:val="none"/>
+        </w:rPr>
+      </w:pPr>
+      <w:r>
+        <w:rPr>
+          <w:rFonts w:hint="default" w:ascii="Bodoni MT" w:hAnsi="Bodoni MT"/>
+          <w:color w:val="auto"/>
+          <w:sz w:val="22"/>
+          <w:szCs w:val="22"/>
+          <w:highlight w:val="none"/>
+          <w:lang w:val="en-IN"/>
+        </w:rPr>
+        <w:t xml:space="preserve">Stop the </w:t>
+      </w:r>
+      <w:r>
+        <w:rPr>
+          <w:rFonts w:hint="default" w:ascii="Bodoni MT" w:hAnsi="Bodoni MT"/>
+          <w:b/>
+          <w:bCs/>
+          <w:color w:val="auto"/>
+          <w:sz w:val="22"/>
+          <w:szCs w:val="22"/>
+          <w:highlight w:val="none"/>
+          <w:lang w:val="en-IN"/>
+        </w:rPr>
+        <w:t>tomcat10</w:t>
+      </w:r>
+      <w:r>
+        <w:rPr>
+          <w:rFonts w:hint="default" w:ascii="Bodoni MT" w:hAnsi="Bodoni MT"/>
+          <w:b w:val="0"/>
+          <w:bCs w:val="0"/>
+          <w:color w:val="auto"/>
+          <w:sz w:val="22"/>
+          <w:szCs w:val="22"/>
+          <w:highlight w:val="none"/>
+          <w:lang w:val="en-IN"/>
+        </w:rPr>
+        <w:t xml:space="preserve"> </w:t>
+      </w:r>
+    </w:p>
+    <w:p>
+      <w:pPr>
+        <w:numPr>
+          <w:ilvl w:val="3"/>
+          <w:numId w:val="1"/>
+        </w:numPr>
+        <w:spacing w:line="360" w:lineRule="auto"/>
+        <w:ind w:left="1680" w:leftChars="0" w:hanging="420" w:firstLineChars="0"/>
+        <w:rPr>
+          <w:rFonts w:hint="default" w:ascii="Bodoni MT" w:hAnsi="Bodoni MT" w:cs="Bodoni MT"/>
+          <w:color w:val="auto"/>
+          <w:sz w:val="22"/>
+          <w:szCs w:val="22"/>
+          <w:highlight w:val="none"/>
+        </w:rPr>
+      </w:pPr>
+      <w:r>
+        <w:rPr>
+          <w:rFonts w:hint="default" w:ascii="Bodoni MT" w:hAnsi="Bodoni MT"/>
+          <w:b/>
+          <w:bCs/>
+          <w:color w:val="auto"/>
+          <w:sz w:val="22"/>
+          <w:szCs w:val="22"/>
+          <w:highlight w:val="none"/>
+          <w:lang w:val="en-IN"/>
+        </w:rPr>
+        <w:t>systemctl stop tomcat10</w:t>
+      </w:r>
+    </w:p>
+    <w:p>
+      <w:pPr>
+        <w:numPr>
+          <w:ilvl w:val="3"/>
+          <w:numId w:val="1"/>
+        </w:numPr>
+        <w:spacing w:line="360" w:lineRule="auto"/>
+        <w:ind w:left="1680" w:leftChars="0" w:hanging="420" w:firstLineChars="0"/>
+        <w:rPr>
+          <w:rFonts w:hint="default" w:ascii="Bodoni MT" w:hAnsi="Bodoni MT" w:cs="Bodoni MT"/>
+          <w:color w:val="auto"/>
+          <w:sz w:val="22"/>
+          <w:szCs w:val="22"/>
+          <w:highlight w:val="none"/>
+        </w:rPr>
+      </w:pPr>
+      <w:r>
+        <w:rPr>
+          <w:rFonts w:hint="default" w:ascii="Bodoni MT" w:hAnsi="Bodoni MT"/>
+          <w:b/>
+          <w:bCs/>
+          <w:color w:val="auto"/>
+          <w:sz w:val="22"/>
+          <w:szCs w:val="22"/>
+          <w:highlight w:val="none"/>
+          <w:lang w:val="en-IN"/>
+        </w:rPr>
+        <w:t>systemctl daemon-reload</w:t>
+      </w:r>
+    </w:p>
+    <w:p>
+      <w:pPr>
+        <w:numPr>
+          <w:ilvl w:val="3"/>
+          <w:numId w:val="1"/>
+        </w:numPr>
+        <w:spacing w:line="360" w:lineRule="auto"/>
+        <w:ind w:left="1680" w:leftChars="0" w:hanging="420" w:firstLineChars="0"/>
+        <w:rPr>
+          <w:rFonts w:hint="default" w:ascii="Bodoni MT" w:hAnsi="Bodoni MT" w:cs="Bodoni MT"/>
+          <w:color w:val="auto"/>
+          <w:sz w:val="22"/>
+          <w:szCs w:val="22"/>
+          <w:highlight w:val="none"/>
+        </w:rPr>
+      </w:pPr>
+      <w:r>
+        <w:rPr>
+          <w:rFonts w:hint="default" w:ascii="Bodoni MT" w:hAnsi="Bodoni MT"/>
+          <w:b/>
+          <w:bCs/>
+          <w:color w:val="auto"/>
+          <w:sz w:val="22"/>
+          <w:szCs w:val="22"/>
+          <w:highlight w:val="none"/>
+          <w:lang w:val="en-IN"/>
+        </w:rPr>
+        <w:t>Systemctl stop tomcat10</w:t>
+      </w:r>
+    </w:p>
+    <w:p>
+      <w:pPr>
+        <w:numPr>
+          <w:ilvl w:val="2"/>
+          <w:numId w:val="1"/>
+        </w:numPr>
+        <w:spacing w:line="360" w:lineRule="auto"/>
+        <w:ind w:left="1260" w:leftChars="0" w:hanging="420" w:firstLineChars="0"/>
+        <w:rPr>
+          <w:rFonts w:hint="default" w:ascii="Bodoni MT" w:hAnsi="Bodoni MT" w:cs="Bodoni MT"/>
+          <w:color w:val="auto"/>
+          <w:sz w:val="22"/>
+          <w:szCs w:val="22"/>
+          <w:highlight w:val="none"/>
+        </w:rPr>
+      </w:pPr>
+      <w:r>
+        <w:rPr>
+          <w:rFonts w:hint="default" w:ascii="Bodoni MT" w:hAnsi="Bodoni MT" w:cs="Bodoni MT"/>
+          <w:color w:val="auto"/>
+          <w:sz w:val="22"/>
+          <w:szCs w:val="22"/>
+          <w:highlight w:val="none"/>
+          <w:lang w:val="en-IN"/>
+        </w:rPr>
+        <w:t xml:space="preserve">Delete the </w:t>
+      </w:r>
+      <w:r>
+        <w:rPr>
+          <w:rFonts w:hint="default" w:ascii="Bodoni MT" w:hAnsi="Bodoni MT" w:cs="Bodoni MT"/>
+          <w:b/>
+          <w:bCs/>
+          <w:color w:val="auto"/>
+          <w:sz w:val="22"/>
+          <w:szCs w:val="22"/>
+          <w:highlight w:val="none"/>
+          <w:lang w:val="en-IN"/>
+        </w:rPr>
+        <w:t>ROOT</w:t>
+      </w:r>
+      <w:r>
+        <w:rPr>
+          <w:rFonts w:hint="default" w:ascii="Bodoni MT" w:hAnsi="Bodoni MT" w:cs="Bodoni MT"/>
+          <w:b w:val="0"/>
+          <w:bCs w:val="0"/>
+          <w:color w:val="auto"/>
+          <w:sz w:val="22"/>
+          <w:szCs w:val="22"/>
+          <w:highlight w:val="none"/>
+          <w:lang w:val="en-IN"/>
+        </w:rPr>
+        <w:t xml:space="preserve"> directory from </w:t>
+      </w:r>
+      <w:r>
+        <w:rPr>
+          <w:rFonts w:hint="default" w:ascii="Bodoni MT" w:hAnsi="Bodoni MT" w:cs="Bodoni MT"/>
+          <w:b/>
+          <w:bCs/>
+          <w:color w:val="auto"/>
+          <w:sz w:val="22"/>
+          <w:szCs w:val="22"/>
+          <w:highlight w:val="none"/>
+          <w:lang w:val="en-IN"/>
+        </w:rPr>
+        <w:t>/var/lib/tomcat10/webapps</w:t>
+      </w:r>
+    </w:p>
+    <w:p>
+      <w:pPr>
+        <w:numPr>
+          <w:ilvl w:val="2"/>
+          <w:numId w:val="1"/>
+        </w:numPr>
+        <w:spacing w:line="360" w:lineRule="auto"/>
+        <w:ind w:left="1260" w:leftChars="0" w:hanging="420" w:firstLineChars="0"/>
+        <w:rPr>
+          <w:rFonts w:hint="default" w:ascii="Bodoni MT" w:hAnsi="Bodoni MT" w:cs="Bodoni MT"/>
+          <w:color w:val="auto"/>
+          <w:sz w:val="22"/>
+          <w:szCs w:val="22"/>
+          <w:highlight w:val="none"/>
+        </w:rPr>
+      </w:pPr>
+      <w:r>
+        <w:rPr>
+          <w:rFonts w:hint="default" w:ascii="Bodoni MT" w:hAnsi="Bodoni MT" w:cs="Bodoni MT"/>
+          <w:color w:val="auto"/>
+          <w:sz w:val="22"/>
+          <w:szCs w:val="22"/>
+          <w:highlight w:val="none"/>
+          <w:lang w:val="en-IN"/>
+        </w:rPr>
+        <w:t xml:space="preserve">Now copy that </w:t>
+      </w:r>
+      <w:r>
+        <w:rPr>
+          <w:rFonts w:hint="default" w:ascii="Bodoni MT" w:hAnsi="Bodoni MT" w:cs="Bodoni MT"/>
+          <w:b/>
+          <w:bCs/>
+          <w:color w:val="auto"/>
+          <w:sz w:val="22"/>
+          <w:szCs w:val="22"/>
+          <w:highlight w:val="none"/>
+          <w:lang w:val="en-IN"/>
+        </w:rPr>
+        <w:t>.war</w:t>
+      </w:r>
+      <w:r>
+        <w:rPr>
+          <w:rFonts w:hint="default" w:ascii="Bodoni MT" w:hAnsi="Bodoni MT" w:cs="Bodoni MT"/>
+          <w:b w:val="0"/>
+          <w:bCs w:val="0"/>
+          <w:color w:val="auto"/>
+          <w:sz w:val="22"/>
+          <w:szCs w:val="22"/>
+          <w:highlight w:val="none"/>
+          <w:lang w:val="en-IN"/>
+        </w:rPr>
+        <w:t xml:space="preserve"> file into </w:t>
+      </w:r>
+      <w:r>
+        <w:rPr>
+          <w:rFonts w:hint="default" w:ascii="Bodoni MT" w:hAnsi="Bodoni MT" w:cs="Bodoni MT"/>
+          <w:b/>
+          <w:bCs/>
+          <w:color w:val="auto"/>
+          <w:sz w:val="22"/>
+          <w:szCs w:val="22"/>
+          <w:highlight w:val="none"/>
+          <w:lang w:val="en-IN"/>
+        </w:rPr>
+        <w:t>/var/lib/tomcat10/webapps/</w:t>
+      </w:r>
+      <w:r>
+        <w:rPr>
+          <w:rFonts w:hint="default" w:ascii="Bodoni MT" w:hAnsi="Bodoni MT" w:cs="Bodoni MT"/>
+          <w:b w:val="0"/>
+          <w:bCs w:val="0"/>
+          <w:color w:val="auto"/>
+          <w:sz w:val="22"/>
+          <w:szCs w:val="22"/>
+          <w:highlight w:val="none"/>
+          <w:lang w:val="en-IN"/>
+        </w:rPr>
+        <w:t xml:space="preserve"> as the name </w:t>
+      </w:r>
+      <w:r>
+        <w:rPr>
+          <w:rFonts w:hint="default" w:ascii="Bodoni MT" w:hAnsi="Bodoni MT" w:cs="Bodoni MT"/>
+          <w:b/>
+          <w:bCs/>
+          <w:color w:val="auto"/>
+          <w:sz w:val="22"/>
+          <w:szCs w:val="22"/>
+          <w:highlight w:val="none"/>
+          <w:lang w:val="en-IN"/>
+        </w:rPr>
+        <w:t>ROOT.war</w:t>
+      </w:r>
+    </w:p>
+    <w:p>
+      <w:pPr>
+        <w:numPr>
+          <w:ilvl w:val="2"/>
+          <w:numId w:val="1"/>
+        </w:numPr>
+        <w:spacing w:line="360" w:lineRule="auto"/>
+        <w:ind w:left="1260" w:leftChars="0" w:hanging="420" w:firstLineChars="0"/>
+        <w:rPr>
+          <w:rFonts w:hint="default" w:ascii="Bodoni MT" w:hAnsi="Bodoni MT" w:cs="Bodoni MT"/>
+          <w:color w:val="auto"/>
+          <w:sz w:val="22"/>
+          <w:szCs w:val="22"/>
+          <w:highlight w:val="none"/>
+        </w:rPr>
+      </w:pPr>
+      <w:r>
+        <w:rPr>
+          <w:sz w:val="22"/>
+          <w:szCs w:val="22"/>
+        </w:rPr>
+        <w:drawing>
+          <wp:inline distT="0" distB="0" distL="114300" distR="114300">
+            <wp:extent cx="5267325" cy="684530"/>
+            <wp:effectExtent l="0" t="0" r="3175" b="1270"/>
+            <wp:docPr id="19" name="Picture 3"/>
+            <wp:cNvGraphicFramePr>
+              <a:graphicFrameLocks xmlns:a="http://schemas.openxmlformats.org/drawingml/2006/main" noChangeAspect="1"/>
+            </wp:cNvGraphicFramePr>
+            <a:graphic xmlns:a="http://schemas.openxmlformats.org/drawingml/2006/main">
+              <a:graphicData uri="http://schemas.openxmlformats.org/drawingml/2006/picture">
+                <pic:pic xmlns:pic="http://schemas.openxmlformats.org/drawingml/2006/picture">
+                  <pic:nvPicPr>
+                    <pic:cNvPr id="19" name="Picture 3"/>
+                    <pic:cNvPicPr>
+                      <a:picLocks noChangeAspect="1"/>
+                    </pic:cNvPicPr>
+                  </pic:nvPicPr>
+                  <pic:blipFill>
+                    <a:blip r:embed="rId22"/>
+                    <a:stretch>
+                      <a:fillRect/>
+                    </a:stretch>
+                  </pic:blipFill>
+                  <pic:spPr>
+                    <a:xfrm>
+                      <a:off x="0" y="0"/>
+                      <a:ext cx="5267325" cy="684530"/>
+                    </a:xfrm>
+                    <a:prstGeom prst="rect">
+                      <a:avLst/>
+                    </a:prstGeom>
+                    <a:noFill/>
+                    <a:ln>
+                      <a:noFill/>
+                    </a:ln>
+                  </pic:spPr>
+                </pic:pic>
+              </a:graphicData>
+            </a:graphic>
+          </wp:inline>
+        </w:drawing>
+      </w:r>
+    </w:p>
+    <w:p>
+      <w:pPr>
+        <w:numPr>
+          <w:ilvl w:val="2"/>
+          <w:numId w:val="1"/>
+        </w:numPr>
+        <w:spacing w:line="360" w:lineRule="auto"/>
+        <w:ind w:left="1260" w:leftChars="0" w:hanging="420" w:firstLineChars="0"/>
+        <w:rPr>
+          <w:rFonts w:hint="default" w:ascii="Bodoni MT" w:hAnsi="Bodoni MT" w:cs="Bodoni MT"/>
+          <w:color w:val="auto"/>
+          <w:sz w:val="22"/>
+          <w:szCs w:val="22"/>
+          <w:highlight w:val="none"/>
+        </w:rPr>
+      </w:pPr>
+      <w:r>
+        <w:rPr>
+          <w:rFonts w:hint="default" w:ascii="Bodoni MT" w:hAnsi="Bodoni MT" w:cs="Bodoni MT"/>
+          <w:b/>
+          <w:bCs/>
+          <w:color w:val="auto"/>
+          <w:sz w:val="22"/>
+          <w:szCs w:val="22"/>
+          <w:highlight w:val="none"/>
+          <w:lang w:val="en-IN"/>
+        </w:rPr>
+        <w:t xml:space="preserve">start </w:t>
+      </w:r>
+      <w:r>
+        <w:rPr>
+          <w:rFonts w:hint="default" w:ascii="Bodoni MT" w:hAnsi="Bodoni MT" w:cs="Bodoni MT"/>
+          <w:b w:val="0"/>
+          <w:bCs w:val="0"/>
+          <w:color w:val="auto"/>
+          <w:sz w:val="22"/>
+          <w:szCs w:val="22"/>
+          <w:highlight w:val="none"/>
+          <w:lang w:val="en-IN"/>
+        </w:rPr>
+        <w:t xml:space="preserve">and </w:t>
+      </w:r>
+      <w:r>
+        <w:rPr>
+          <w:rFonts w:hint="default" w:ascii="Bodoni MT" w:hAnsi="Bodoni MT" w:cs="Bodoni MT"/>
+          <w:b/>
+          <w:bCs/>
+          <w:color w:val="auto"/>
+          <w:sz w:val="22"/>
+          <w:szCs w:val="22"/>
+          <w:highlight w:val="none"/>
+          <w:lang w:val="en-IN"/>
+        </w:rPr>
+        <w:t>enable</w:t>
+      </w:r>
+      <w:r>
+        <w:rPr>
+          <w:rFonts w:hint="default" w:ascii="Bodoni MT" w:hAnsi="Bodoni MT" w:cs="Bodoni MT"/>
+          <w:b w:val="0"/>
+          <w:bCs w:val="0"/>
+          <w:color w:val="auto"/>
+          <w:sz w:val="22"/>
+          <w:szCs w:val="22"/>
+          <w:highlight w:val="none"/>
+          <w:lang w:val="en-IN"/>
+        </w:rPr>
+        <w:t xml:space="preserve"> the </w:t>
+      </w:r>
+      <w:r>
+        <w:rPr>
+          <w:rFonts w:hint="default" w:ascii="Bodoni MT" w:hAnsi="Bodoni MT" w:cs="Bodoni MT"/>
+          <w:b/>
+          <w:bCs/>
+          <w:color w:val="auto"/>
+          <w:sz w:val="22"/>
+          <w:szCs w:val="22"/>
+          <w:highlight w:val="none"/>
+          <w:lang w:val="en-IN"/>
+        </w:rPr>
+        <w:t>tomcat10</w:t>
+      </w:r>
+      <w:r>
+        <w:rPr>
+          <w:rFonts w:hint="default" w:ascii="Bodoni MT" w:hAnsi="Bodoni MT" w:cs="Bodoni MT"/>
+          <w:b w:val="0"/>
+          <w:bCs w:val="0"/>
+          <w:color w:val="auto"/>
+          <w:sz w:val="22"/>
+          <w:szCs w:val="22"/>
+          <w:highlight w:val="none"/>
+          <w:lang w:val="en-IN"/>
+        </w:rPr>
+        <w:t xml:space="preserve">. Now you’ll see </w:t>
+      </w:r>
+      <w:r>
+        <w:rPr>
+          <w:rFonts w:hint="default" w:ascii="Bodoni MT" w:hAnsi="Bodoni MT" w:cs="Bodoni MT"/>
+          <w:b/>
+          <w:bCs/>
+          <w:color w:val="auto"/>
+          <w:sz w:val="22"/>
+          <w:szCs w:val="22"/>
+          <w:highlight w:val="none"/>
+          <w:lang w:val="en-IN"/>
+        </w:rPr>
+        <w:t>ROOT</w:t>
+      </w:r>
+      <w:r>
+        <w:rPr>
+          <w:rFonts w:hint="default" w:ascii="Bodoni MT" w:hAnsi="Bodoni MT" w:cs="Bodoni MT"/>
+          <w:b w:val="0"/>
+          <w:bCs w:val="0"/>
+          <w:color w:val="auto"/>
+          <w:sz w:val="22"/>
+          <w:szCs w:val="22"/>
+          <w:highlight w:val="none"/>
+          <w:lang w:val="en-IN"/>
+        </w:rPr>
+        <w:t xml:space="preserve"> will come inside </w:t>
+      </w:r>
+      <w:r>
+        <w:rPr>
+          <w:rFonts w:hint="default" w:ascii="Bodoni MT" w:hAnsi="Bodoni MT" w:cs="Bodoni MT"/>
+          <w:b/>
+          <w:bCs/>
+          <w:color w:val="auto"/>
+          <w:sz w:val="22"/>
+          <w:szCs w:val="22"/>
+          <w:highlight w:val="none"/>
+          <w:lang w:val="en-IN"/>
+        </w:rPr>
+        <w:t xml:space="preserve">/var/lib/tomcat10/webapps/ </w:t>
+      </w:r>
+      <w:r>
+        <w:rPr>
+          <w:rFonts w:hint="default" w:ascii="Bodoni MT" w:hAnsi="Bodoni MT" w:cs="Bodoni MT"/>
+          <w:b w:val="0"/>
+          <w:bCs w:val="0"/>
+          <w:color w:val="auto"/>
+          <w:sz w:val="22"/>
+          <w:szCs w:val="22"/>
+          <w:highlight w:val="none"/>
+          <w:lang w:val="en-IN"/>
+        </w:rPr>
+        <w:t>folder.</w:t>
+      </w:r>
+    </w:p>
+    <w:p>
+      <w:pPr>
+        <w:numPr>
+          <w:ilvl w:val="3"/>
+          <w:numId w:val="1"/>
+        </w:numPr>
+        <w:spacing w:line="360" w:lineRule="auto"/>
+        <w:ind w:left="1680" w:leftChars="0" w:hanging="420" w:firstLineChars="0"/>
+        <w:rPr>
+          <w:rFonts w:hint="default" w:ascii="Bodoni MT" w:hAnsi="Bodoni MT" w:cs="Bodoni MT"/>
+          <w:color w:val="auto"/>
+          <w:sz w:val="22"/>
+          <w:szCs w:val="22"/>
+          <w:highlight w:val="none"/>
+        </w:rPr>
+      </w:pPr>
+      <w:r>
+        <w:drawing>
+          <wp:inline distT="0" distB="0" distL="114300" distR="114300">
+            <wp:extent cx="3660775" cy="287020"/>
+            <wp:effectExtent l="0" t="0" r="9525" b="5080"/>
+            <wp:docPr id="20" name="Picture 4"/>
+            <wp:cNvGraphicFramePr>
+              <a:graphicFrameLocks xmlns:a="http://schemas.openxmlformats.org/drawingml/2006/main" noChangeAspect="1"/>
+            </wp:cNvGraphicFramePr>
+            <a:graphic xmlns:a="http://schemas.openxmlformats.org/drawingml/2006/main">
+              <a:graphicData uri="http://schemas.openxmlformats.org/drawingml/2006/picture">
+                <pic:pic xmlns:pic="http://schemas.openxmlformats.org/drawingml/2006/picture">
+                  <pic:nvPicPr>
+                    <pic:cNvPr id="20" name="Picture 4"/>
+                    <pic:cNvPicPr>
+                      <a:picLocks noChangeAspect="1"/>
+                    </pic:cNvPicPr>
+                  </pic:nvPicPr>
+                  <pic:blipFill>
+                    <a:blip r:embed="rId23"/>
+                    <a:stretch>
+                      <a:fillRect/>
+                    </a:stretch>
+                  </pic:blipFill>
+                  <pic:spPr>
+                    <a:xfrm>
+                      <a:off x="0" y="0"/>
+                      <a:ext cx="3660775" cy="287020"/>
+                    </a:xfrm>
+                    <a:prstGeom prst="rect">
+                      <a:avLst/>
+                    </a:prstGeom>
+                    <a:noFill/>
+                    <a:ln>
+                      <a:noFill/>
+                    </a:ln>
+                  </pic:spPr>
+                </pic:pic>
+              </a:graphicData>
+            </a:graphic>
+          </wp:inline>
+        </w:drawing>
+      </w:r>
+    </w:p>
+    <w:p>
+      <w:pPr>
+        <w:numPr>
+          <w:ilvl w:val="3"/>
+          <w:numId w:val="1"/>
+        </w:numPr>
+        <w:spacing w:line="360" w:lineRule="auto"/>
+        <w:ind w:left="1680" w:leftChars="0" w:hanging="420" w:firstLineChars="0"/>
+        <w:rPr>
+          <w:rFonts w:hint="default" w:ascii="Bodoni MT" w:hAnsi="Bodoni MT" w:cs="Bodoni MT"/>
+          <w:color w:val="auto"/>
+          <w:sz w:val="22"/>
+          <w:szCs w:val="22"/>
+          <w:highlight w:val="none"/>
+        </w:rPr>
+      </w:pPr>
+      <w:r>
+        <w:rPr>
+          <w:rFonts w:hint="default" w:ascii="Bodoni MT" w:hAnsi="Bodoni MT" w:cs="Bodoni MT"/>
+          <w:color w:val="auto"/>
+          <w:sz w:val="22"/>
+          <w:szCs w:val="22"/>
+          <w:highlight w:val="none"/>
+          <w:lang w:val="en-IN"/>
+        </w:rPr>
+        <w:t xml:space="preserve">Temporarily add </w:t>
+      </w:r>
+      <w:r>
+        <w:rPr>
+          <w:rFonts w:hint="default" w:ascii="Bodoni MT" w:hAnsi="Bodoni MT" w:cs="Bodoni MT"/>
+          <w:b/>
+          <w:bCs/>
+          <w:color w:val="auto"/>
+          <w:sz w:val="22"/>
+          <w:szCs w:val="22"/>
+          <w:highlight w:val="none"/>
+          <w:lang w:val="en-IN"/>
+        </w:rPr>
+        <w:t>8080</w:t>
+      </w:r>
+      <w:r>
+        <w:rPr>
+          <w:rFonts w:hint="default" w:ascii="Bodoni MT" w:hAnsi="Bodoni MT" w:cs="Bodoni MT"/>
+          <w:b w:val="0"/>
+          <w:bCs w:val="0"/>
+          <w:color w:val="auto"/>
+          <w:sz w:val="22"/>
+          <w:szCs w:val="22"/>
+          <w:highlight w:val="none"/>
+          <w:lang w:val="en-IN"/>
+        </w:rPr>
+        <w:t xml:space="preserve"> port for all IPv4 inside </w:t>
+      </w:r>
+      <w:r>
+        <w:rPr>
+          <w:rFonts w:hint="default" w:ascii="Bodoni MT" w:hAnsi="Bodoni MT" w:cs="Bodoni MT"/>
+          <w:b/>
+          <w:bCs/>
+          <w:color w:val="auto"/>
+          <w:sz w:val="22"/>
+          <w:szCs w:val="22"/>
+          <w:highlight w:val="none"/>
+          <w:lang w:val="en-IN"/>
+        </w:rPr>
+        <w:t>app-sg</w:t>
+      </w:r>
+      <w:r>
+        <w:rPr>
+          <w:rFonts w:hint="default" w:ascii="Bodoni MT" w:hAnsi="Bodoni MT" w:cs="Bodoni MT"/>
+          <w:b w:val="0"/>
+          <w:bCs w:val="0"/>
+          <w:color w:val="auto"/>
+          <w:sz w:val="22"/>
+          <w:szCs w:val="22"/>
+          <w:highlight w:val="none"/>
+          <w:lang w:val="en-IN"/>
+        </w:rPr>
+        <w:t xml:space="preserve">  (as tomcat runs on 8080 port) and try to access the server in the browser putting public IP of the app01 instance. You should be able to see the website.</w:t>
+      </w:r>
+    </w:p>
+    <w:p>
+      <w:pPr>
+        <w:numPr>
+          <w:ilvl w:val="1"/>
+          <w:numId w:val="1"/>
+        </w:numPr>
+        <w:spacing w:line="360" w:lineRule="auto"/>
+        <w:ind w:left="840" w:leftChars="0" w:hanging="420" w:firstLineChars="0"/>
+        <w:rPr>
+          <w:rFonts w:hint="default" w:ascii="Bodoni MT" w:hAnsi="Bodoni MT" w:cs="Bodoni MT"/>
+          <w:color w:val="auto"/>
+          <w:sz w:val="22"/>
+          <w:szCs w:val="22"/>
+          <w:highlight w:val="none"/>
+        </w:rPr>
+      </w:pPr>
+      <w:r>
+        <w:rPr>
+          <w:rFonts w:hint="default" w:ascii="Bodoni MT" w:hAnsi="Bodoni MT" w:cs="Bodoni MT"/>
+          <w:color w:val="auto"/>
+          <w:sz w:val="22"/>
+          <w:szCs w:val="22"/>
+          <w:highlight w:val="none"/>
+          <w:lang w:val="en-IN"/>
+        </w:rPr>
+        <w:t>Load balancer part comes now:</w:t>
+      </w:r>
+    </w:p>
+    <w:p>
+      <w:pPr>
+        <w:numPr>
+          <w:ilvl w:val="2"/>
+          <w:numId w:val="1"/>
+        </w:numPr>
+        <w:spacing w:line="360" w:lineRule="auto"/>
+        <w:ind w:left="1260" w:leftChars="0" w:hanging="420" w:firstLineChars="0"/>
+        <w:rPr>
+          <w:rFonts w:hint="default" w:ascii="Bodoni MT" w:hAnsi="Bodoni MT" w:cs="Bodoni MT"/>
+          <w:color w:val="auto"/>
+          <w:sz w:val="22"/>
+          <w:szCs w:val="22"/>
+          <w:highlight w:val="none"/>
+        </w:rPr>
+      </w:pPr>
+      <w:r>
+        <w:rPr>
+          <w:rFonts w:hint="default" w:ascii="Bodoni MT" w:hAnsi="Bodoni MT" w:cs="Bodoni MT"/>
+          <w:color w:val="auto"/>
+          <w:sz w:val="22"/>
+          <w:szCs w:val="22"/>
+          <w:highlight w:val="none"/>
+          <w:lang w:val="en-IN"/>
+        </w:rPr>
+        <w:t xml:space="preserve">Create one </w:t>
+      </w:r>
+      <w:r>
+        <w:rPr>
+          <w:rFonts w:hint="default" w:ascii="Bodoni MT" w:hAnsi="Bodoni MT" w:cs="Bodoni MT"/>
+          <w:b/>
+          <w:bCs/>
+          <w:color w:val="auto"/>
+          <w:sz w:val="22"/>
+          <w:szCs w:val="22"/>
+          <w:highlight w:val="none"/>
+          <w:lang w:val="en-IN"/>
+        </w:rPr>
+        <w:t>target group</w:t>
+      </w:r>
+      <w:r>
+        <w:rPr>
+          <w:rFonts w:hint="default" w:ascii="Bodoni MT" w:hAnsi="Bodoni MT" w:cs="Bodoni MT"/>
+          <w:b w:val="0"/>
+          <w:bCs w:val="0"/>
+          <w:color w:val="auto"/>
+          <w:sz w:val="22"/>
+          <w:szCs w:val="22"/>
+          <w:highlight w:val="none"/>
+          <w:lang w:val="en-IN"/>
+        </w:rPr>
+        <w:t xml:space="preserve"> (only for </w:t>
+      </w:r>
+      <w:r>
+        <w:rPr>
+          <w:rFonts w:hint="default" w:ascii="Bodoni MT" w:hAnsi="Bodoni MT" w:cs="Bodoni MT"/>
+          <w:b/>
+          <w:bCs/>
+          <w:color w:val="auto"/>
+          <w:sz w:val="22"/>
+          <w:szCs w:val="22"/>
+          <w:highlight w:val="none"/>
+          <w:lang w:val="en-IN"/>
+        </w:rPr>
+        <w:t>app01</w:t>
+      </w:r>
+      <w:r>
+        <w:rPr>
+          <w:rFonts w:hint="default" w:ascii="Bodoni MT" w:hAnsi="Bodoni MT" w:cs="Bodoni MT"/>
+          <w:b w:val="0"/>
+          <w:bCs w:val="0"/>
+          <w:color w:val="auto"/>
+          <w:sz w:val="22"/>
+          <w:szCs w:val="22"/>
+          <w:highlight w:val="none"/>
+          <w:lang w:val="en-IN"/>
+        </w:rPr>
+        <w:t xml:space="preserve"> instance)</w:t>
+      </w:r>
+    </w:p>
+    <w:p>
+      <w:pPr>
+        <w:numPr>
+          <w:ilvl w:val="3"/>
+          <w:numId w:val="1"/>
+        </w:numPr>
+        <w:spacing w:line="360" w:lineRule="auto"/>
+        <w:ind w:left="1680" w:leftChars="0" w:hanging="420" w:firstLineChars="0"/>
+        <w:rPr>
+          <w:rFonts w:hint="default" w:ascii="Bodoni MT" w:hAnsi="Bodoni MT" w:cs="Bodoni MT"/>
+          <w:color w:val="auto"/>
+          <w:sz w:val="22"/>
+          <w:szCs w:val="22"/>
+          <w:highlight w:val="none"/>
+        </w:rPr>
+      </w:pPr>
+      <w:r>
+        <w:rPr>
+          <w:rFonts w:hint="default" w:ascii="Bodoni MT" w:hAnsi="Bodoni MT" w:cs="Bodoni MT"/>
+          <w:b w:val="0"/>
+          <w:bCs w:val="0"/>
+          <w:color w:val="auto"/>
+          <w:sz w:val="22"/>
+          <w:szCs w:val="22"/>
+          <w:highlight w:val="none"/>
+          <w:lang w:val="en-IN"/>
+        </w:rPr>
+        <w:t>Target type: instances</w:t>
+      </w:r>
+    </w:p>
+    <w:p>
+      <w:pPr>
+        <w:numPr>
+          <w:ilvl w:val="3"/>
+          <w:numId w:val="1"/>
+        </w:numPr>
+        <w:spacing w:line="360" w:lineRule="auto"/>
+        <w:ind w:left="1680" w:leftChars="0" w:hanging="420" w:firstLineChars="0"/>
+        <w:rPr>
+          <w:rFonts w:hint="default" w:ascii="Bodoni MT" w:hAnsi="Bodoni MT" w:cs="Bodoni MT"/>
+          <w:color w:val="auto"/>
+          <w:sz w:val="22"/>
+          <w:szCs w:val="22"/>
+          <w:highlight w:val="none"/>
+        </w:rPr>
+      </w:pPr>
+      <w:r>
+        <w:rPr>
+          <w:rFonts w:hint="default" w:ascii="Bodoni MT" w:hAnsi="Bodoni MT" w:cs="Bodoni MT"/>
+          <w:b w:val="0"/>
+          <w:bCs w:val="0"/>
+          <w:color w:val="auto"/>
+          <w:sz w:val="22"/>
+          <w:szCs w:val="22"/>
+          <w:highlight w:val="none"/>
+          <w:lang w:val="en-IN"/>
+        </w:rPr>
+        <w:t>Port: 8080</w:t>
+      </w:r>
+    </w:p>
+    <w:p>
+      <w:pPr>
+        <w:numPr>
+          <w:ilvl w:val="3"/>
+          <w:numId w:val="1"/>
+        </w:numPr>
+        <w:spacing w:line="360" w:lineRule="auto"/>
+        <w:ind w:left="1680" w:leftChars="0" w:hanging="420" w:firstLineChars="0"/>
+        <w:rPr>
+          <w:rFonts w:hint="default" w:ascii="Bodoni MT" w:hAnsi="Bodoni MT" w:cs="Bodoni MT"/>
+          <w:color w:val="auto"/>
+          <w:sz w:val="22"/>
+          <w:szCs w:val="22"/>
+          <w:highlight w:val="none"/>
+        </w:rPr>
+      </w:pPr>
+      <w:r>
+        <w:rPr>
+          <w:rFonts w:hint="default" w:ascii="Bodoni MT" w:hAnsi="Bodoni MT" w:cs="Bodoni MT"/>
+          <w:b w:val="0"/>
+          <w:bCs w:val="0"/>
+          <w:color w:val="auto"/>
+          <w:sz w:val="22"/>
+          <w:szCs w:val="22"/>
+          <w:highlight w:val="none"/>
+          <w:lang w:val="en-IN"/>
+        </w:rPr>
+        <w:t xml:space="preserve">Under </w:t>
+      </w:r>
+      <w:r>
+        <w:rPr>
+          <w:rFonts w:hint="default" w:ascii="Bodoni MT" w:hAnsi="Bodoni MT"/>
+          <w:b w:val="0"/>
+          <w:bCs w:val="0"/>
+          <w:i/>
+          <w:iCs/>
+          <w:color w:val="auto"/>
+          <w:sz w:val="22"/>
+          <w:szCs w:val="22"/>
+          <w:highlight w:val="none"/>
+          <w:lang w:val="en-IN"/>
+        </w:rPr>
+        <w:t>Advanced health check settings</w:t>
+      </w:r>
+      <w:r>
+        <w:rPr>
+          <w:rFonts w:hint="default" w:ascii="Bodoni MT" w:hAnsi="Bodoni MT"/>
+          <w:b w:val="0"/>
+          <w:bCs w:val="0"/>
+          <w:color w:val="auto"/>
+          <w:sz w:val="22"/>
+          <w:szCs w:val="22"/>
+          <w:highlight w:val="none"/>
+          <w:lang w:val="en-IN"/>
+        </w:rPr>
+        <w:t xml:space="preserve">, select </w:t>
+      </w:r>
+      <w:r>
+        <w:rPr>
+          <w:rFonts w:hint="default" w:ascii="Bodoni MT" w:hAnsi="Bodoni MT"/>
+          <w:b/>
+          <w:bCs/>
+          <w:color w:val="auto"/>
+          <w:sz w:val="22"/>
+          <w:szCs w:val="22"/>
+          <w:highlight w:val="none"/>
+          <w:lang w:val="en-IN"/>
+        </w:rPr>
+        <w:t xml:space="preserve">override </w:t>
+      </w:r>
+      <w:r>
+        <w:rPr>
+          <w:rFonts w:hint="default" w:ascii="Bodoni MT" w:hAnsi="Bodoni MT"/>
+          <w:b w:val="0"/>
+          <w:bCs w:val="0"/>
+          <w:color w:val="auto"/>
+          <w:sz w:val="22"/>
+          <w:szCs w:val="22"/>
+          <w:highlight w:val="none"/>
+          <w:lang w:val="en-IN"/>
+        </w:rPr>
+        <w:t xml:space="preserve">and write the port </w:t>
+      </w:r>
+      <w:r>
+        <w:rPr>
+          <w:rFonts w:hint="default" w:ascii="Bodoni MT" w:hAnsi="Bodoni MT"/>
+          <w:b/>
+          <w:bCs/>
+          <w:color w:val="auto"/>
+          <w:sz w:val="22"/>
+          <w:szCs w:val="22"/>
+          <w:highlight w:val="none"/>
+          <w:lang w:val="en-IN"/>
+        </w:rPr>
+        <w:t>8080</w:t>
+      </w:r>
+      <w:r>
+        <w:rPr>
+          <w:rFonts w:hint="default" w:ascii="Bodoni MT" w:hAnsi="Bodoni MT"/>
+          <w:b w:val="0"/>
+          <w:bCs w:val="0"/>
+          <w:color w:val="auto"/>
+          <w:sz w:val="22"/>
+          <w:szCs w:val="22"/>
+          <w:highlight w:val="none"/>
+          <w:lang w:val="en-IN"/>
+        </w:rPr>
+        <w:t>.</w:t>
+      </w:r>
+    </w:p>
+    <w:p>
+      <w:pPr>
+        <w:numPr>
+          <w:ilvl w:val="2"/>
+          <w:numId w:val="1"/>
+        </w:numPr>
+        <w:spacing w:line="360" w:lineRule="auto"/>
+        <w:ind w:left="1260" w:leftChars="0" w:hanging="420" w:firstLineChars="0"/>
+        <w:rPr>
+          <w:rFonts w:hint="default" w:ascii="Bodoni MT" w:hAnsi="Bodoni MT" w:cs="Bodoni MT"/>
+          <w:color w:val="auto"/>
+          <w:sz w:val="22"/>
+          <w:szCs w:val="22"/>
+          <w:highlight w:val="none"/>
+        </w:rPr>
+      </w:pPr>
+      <w:r>
+        <w:rPr>
+          <w:rFonts w:hint="default" w:ascii="Bodoni MT" w:hAnsi="Bodoni MT" w:cs="Bodoni MT"/>
+          <w:color w:val="auto"/>
+          <w:sz w:val="22"/>
+          <w:szCs w:val="22"/>
+          <w:highlight w:val="none"/>
+          <w:lang w:val="en-IN"/>
+        </w:rPr>
+        <w:t xml:space="preserve">Create </w:t>
+      </w:r>
+      <w:r>
+        <w:rPr>
+          <w:rFonts w:hint="default" w:ascii="Bodoni MT" w:hAnsi="Bodoni MT" w:cs="Bodoni MT"/>
+          <w:b/>
+          <w:bCs/>
+          <w:color w:val="auto"/>
+          <w:sz w:val="22"/>
+          <w:szCs w:val="22"/>
+          <w:highlight w:val="none"/>
+          <w:lang w:val="en-IN"/>
+        </w:rPr>
+        <w:t>elastic load balancer</w:t>
+      </w:r>
+      <w:r>
+        <w:rPr>
+          <w:rFonts w:hint="default" w:ascii="Bodoni MT" w:hAnsi="Bodoni MT" w:cs="Bodoni MT"/>
+          <w:b w:val="0"/>
+          <w:bCs w:val="0"/>
+          <w:color w:val="auto"/>
+          <w:sz w:val="22"/>
+          <w:szCs w:val="22"/>
+          <w:highlight w:val="none"/>
+          <w:lang w:val="en-IN"/>
+        </w:rPr>
+        <w:t>.</w:t>
+      </w:r>
+    </w:p>
+    <w:p>
+      <w:pPr>
+        <w:numPr>
+          <w:ilvl w:val="3"/>
+          <w:numId w:val="1"/>
+        </w:numPr>
+        <w:spacing w:line="360" w:lineRule="auto"/>
+        <w:ind w:left="1680" w:leftChars="0" w:hanging="420" w:firstLineChars="0"/>
+        <w:rPr>
+          <w:rFonts w:hint="default" w:ascii="Bodoni MT" w:hAnsi="Bodoni MT" w:cs="Bodoni MT"/>
+          <w:color w:val="auto"/>
+          <w:sz w:val="22"/>
+          <w:szCs w:val="22"/>
+          <w:highlight w:val="none"/>
+        </w:rPr>
+      </w:pPr>
+      <w:r>
+        <w:rPr>
+          <w:rFonts w:hint="default" w:ascii="Bodoni MT" w:hAnsi="Bodoni MT" w:cs="Bodoni MT"/>
+          <w:b w:val="0"/>
+          <w:bCs w:val="0"/>
+          <w:color w:val="auto"/>
+          <w:sz w:val="22"/>
+          <w:szCs w:val="22"/>
+          <w:highlight w:val="none"/>
+          <w:lang w:val="en-IN"/>
+        </w:rPr>
+        <w:t xml:space="preserve">Inside </w:t>
+      </w:r>
+      <w:r>
+        <w:rPr>
+          <w:rFonts w:hint="default" w:ascii="Bodoni MT" w:hAnsi="Bodoni MT" w:cs="Bodoni MT"/>
+          <w:b/>
+          <w:bCs/>
+          <w:color w:val="auto"/>
+          <w:sz w:val="22"/>
+          <w:szCs w:val="22"/>
+          <w:highlight w:val="none"/>
+          <w:lang w:val="en-IN"/>
+        </w:rPr>
+        <w:t>listeners and routing</w:t>
+      </w:r>
+      <w:r>
+        <w:rPr>
+          <w:rFonts w:hint="default" w:ascii="Bodoni MT" w:hAnsi="Bodoni MT" w:cs="Bodoni MT"/>
+          <w:b w:val="0"/>
+          <w:bCs w:val="0"/>
+          <w:color w:val="auto"/>
+          <w:sz w:val="22"/>
+          <w:szCs w:val="22"/>
+          <w:highlight w:val="none"/>
+          <w:lang w:val="en-IN"/>
+        </w:rPr>
+        <w:t xml:space="preserve"> section, keep the listener port as </w:t>
+      </w:r>
+      <w:r>
+        <w:rPr>
+          <w:rFonts w:hint="default" w:ascii="Bodoni MT" w:hAnsi="Bodoni MT" w:cs="Bodoni MT"/>
+          <w:b/>
+          <w:bCs/>
+          <w:color w:val="auto"/>
+          <w:sz w:val="22"/>
+          <w:szCs w:val="22"/>
+          <w:highlight w:val="none"/>
+          <w:lang w:val="en-IN"/>
+        </w:rPr>
+        <w:t>80</w:t>
+      </w:r>
+      <w:r>
+        <w:rPr>
+          <w:rFonts w:hint="default" w:ascii="Bodoni MT" w:hAnsi="Bodoni MT" w:cs="Bodoni MT"/>
+          <w:b w:val="0"/>
+          <w:bCs w:val="0"/>
+          <w:color w:val="auto"/>
+          <w:sz w:val="22"/>
+          <w:szCs w:val="22"/>
+          <w:highlight w:val="none"/>
+          <w:lang w:val="en-IN"/>
+        </w:rPr>
+        <w:t xml:space="preserve"> only for HTTP.</w:t>
+      </w:r>
+    </w:p>
+    <w:p>
+      <w:pPr>
+        <w:numPr>
+          <w:ilvl w:val="3"/>
+          <w:numId w:val="1"/>
+        </w:numPr>
+        <w:spacing w:line="360" w:lineRule="auto"/>
+        <w:ind w:left="1680" w:leftChars="0" w:hanging="420" w:firstLineChars="0"/>
+        <w:rPr>
+          <w:rFonts w:hint="default" w:ascii="Bodoni MT" w:hAnsi="Bodoni MT" w:cs="Bodoni MT"/>
+          <w:color w:val="auto"/>
+          <w:sz w:val="22"/>
+          <w:szCs w:val="22"/>
+          <w:highlight w:val="none"/>
+        </w:rPr>
+      </w:pPr>
+      <w:r>
+        <w:rPr>
+          <w:rFonts w:hint="default" w:ascii="Bodoni MT" w:hAnsi="Bodoni MT" w:cs="Bodoni MT"/>
+          <w:b w:val="0"/>
+          <w:bCs w:val="0"/>
+          <w:color w:val="auto"/>
+          <w:sz w:val="22"/>
+          <w:szCs w:val="22"/>
+          <w:highlight w:val="none"/>
+          <w:lang w:val="en-IN"/>
+        </w:rPr>
+        <w:t>Also add HTTPS listener there. For HTTPS, you need to select the certificate as well.</w:t>
+      </w:r>
+    </w:p>
+    <w:p>
+      <w:pPr>
+        <w:numPr>
+          <w:ilvl w:val="3"/>
+          <w:numId w:val="1"/>
+        </w:numPr>
+        <w:spacing w:line="360" w:lineRule="auto"/>
+        <w:ind w:left="1680" w:leftChars="0" w:hanging="420" w:firstLineChars="0"/>
+        <w:rPr>
+          <w:rFonts w:hint="default" w:ascii="Bodoni MT" w:hAnsi="Bodoni MT" w:cs="Bodoni MT"/>
+          <w:color w:val="auto"/>
+          <w:sz w:val="22"/>
+          <w:szCs w:val="22"/>
+          <w:highlight w:val="none"/>
+        </w:rPr>
+      </w:pPr>
+      <w:r>
+        <w:drawing>
+          <wp:inline distT="0" distB="0" distL="114300" distR="114300">
+            <wp:extent cx="1771650" cy="1334135"/>
+            <wp:effectExtent l="0" t="0" r="6350" b="12065"/>
+            <wp:docPr id="21" name="Picture 5"/>
+            <wp:cNvGraphicFramePr>
+              <a:graphicFrameLocks xmlns:a="http://schemas.openxmlformats.org/drawingml/2006/main" noChangeAspect="1"/>
+            </wp:cNvGraphicFramePr>
+            <a:graphic xmlns:a="http://schemas.openxmlformats.org/drawingml/2006/main">
+              <a:graphicData uri="http://schemas.openxmlformats.org/drawingml/2006/picture">
+                <pic:pic xmlns:pic="http://schemas.openxmlformats.org/drawingml/2006/picture">
+                  <pic:nvPicPr>
+                    <pic:cNvPr id="21" name="Picture 5"/>
+                    <pic:cNvPicPr>
+                      <a:picLocks noChangeAspect="1"/>
+                    </pic:cNvPicPr>
+                  </pic:nvPicPr>
+                  <pic:blipFill>
+                    <a:blip r:embed="rId24"/>
+                    <a:stretch>
+                      <a:fillRect/>
+                    </a:stretch>
+                  </pic:blipFill>
+                  <pic:spPr>
+                    <a:xfrm>
+                      <a:off x="0" y="0"/>
+                      <a:ext cx="1771650" cy="1334135"/>
+                    </a:xfrm>
+                    <a:prstGeom prst="rect">
+                      <a:avLst/>
+                    </a:prstGeom>
+                    <a:noFill/>
+                    <a:ln>
+                      <a:noFill/>
+                    </a:ln>
+                  </pic:spPr>
+                </pic:pic>
+              </a:graphicData>
+            </a:graphic>
+          </wp:inline>
+        </w:drawing>
+      </w:r>
+    </w:p>
+    <w:p>
+      <w:pPr>
+        <w:numPr>
+          <w:ilvl w:val="2"/>
+          <w:numId w:val="1"/>
+        </w:numPr>
+        <w:spacing w:line="360" w:lineRule="auto"/>
+        <w:ind w:left="1260" w:leftChars="0" w:hanging="420" w:firstLineChars="0"/>
+        <w:rPr>
+          <w:rFonts w:hint="default" w:ascii="Bodoni MT" w:hAnsi="Bodoni MT" w:cs="Bodoni MT"/>
+          <w:color w:val="auto"/>
+          <w:sz w:val="22"/>
+          <w:szCs w:val="22"/>
+          <w:highlight w:val="none"/>
+        </w:rPr>
+      </w:pPr>
+      <w:r>
+        <w:rPr>
+          <w:rFonts w:hint="default" w:ascii="Bodoni MT" w:hAnsi="Bodoni MT" w:cs="Bodoni MT"/>
+          <w:color w:val="auto"/>
+          <w:sz w:val="22"/>
+          <w:szCs w:val="22"/>
+          <w:highlight w:val="none"/>
+          <w:lang w:val="en-IN"/>
+        </w:rPr>
+        <w:t xml:space="preserve">Now copy the </w:t>
+      </w:r>
+      <w:r>
+        <w:rPr>
+          <w:rFonts w:hint="default" w:ascii="Bodoni MT" w:hAnsi="Bodoni MT" w:cs="Bodoni MT"/>
+          <w:b/>
+          <w:bCs/>
+          <w:color w:val="auto"/>
+          <w:sz w:val="22"/>
+          <w:szCs w:val="22"/>
+          <w:highlight w:val="none"/>
+          <w:lang w:val="en-IN"/>
+        </w:rPr>
+        <w:t>dns</w:t>
+      </w:r>
+      <w:r>
+        <w:rPr>
+          <w:rFonts w:hint="default" w:ascii="Bodoni MT" w:hAnsi="Bodoni MT" w:cs="Bodoni MT"/>
+          <w:b w:val="0"/>
+          <w:bCs w:val="0"/>
+          <w:color w:val="auto"/>
+          <w:sz w:val="22"/>
+          <w:szCs w:val="22"/>
+          <w:highlight w:val="none"/>
+          <w:lang w:val="en-IN"/>
+        </w:rPr>
+        <w:t xml:space="preserve"> of the load balancer and add that inside the GoDaddy.</w:t>
+      </w:r>
+    </w:p>
+    <w:p>
+      <w:pPr>
+        <w:numPr>
+          <w:ilvl w:val="3"/>
+          <w:numId w:val="1"/>
+        </w:numPr>
+        <w:spacing w:line="360" w:lineRule="auto"/>
+        <w:ind w:left="1680" w:leftChars="0" w:hanging="420" w:firstLineChars="0"/>
+        <w:rPr>
+          <w:rFonts w:hint="default" w:ascii="Bodoni MT" w:hAnsi="Bodoni MT" w:cs="Bodoni MT"/>
+          <w:color w:val="auto"/>
+          <w:sz w:val="22"/>
+          <w:szCs w:val="22"/>
+          <w:highlight w:val="none"/>
+        </w:rPr>
+      </w:pPr>
+      <w:r>
+        <w:rPr>
+          <w:rFonts w:hint="default" w:ascii="Bodoni MT" w:hAnsi="Bodoni MT" w:cs="Bodoni MT"/>
+          <w:b w:val="0"/>
+          <w:bCs w:val="0"/>
+          <w:color w:val="auto"/>
+          <w:sz w:val="22"/>
+          <w:szCs w:val="22"/>
+          <w:highlight w:val="none"/>
+          <w:lang w:val="en-IN"/>
+        </w:rPr>
+        <w:t xml:space="preserve">As you’ll be mapping </w:t>
+      </w:r>
+      <w:r>
+        <w:rPr>
+          <w:rFonts w:hint="default" w:ascii="Bodoni MT" w:hAnsi="Bodoni MT" w:cs="Bodoni MT"/>
+          <w:b/>
+          <w:bCs/>
+          <w:color w:val="auto"/>
+          <w:sz w:val="22"/>
+          <w:szCs w:val="22"/>
+          <w:highlight w:val="none"/>
+          <w:lang w:val="en-IN"/>
+        </w:rPr>
+        <w:t>godaddy</w:t>
+      </w:r>
+      <w:r>
+        <w:rPr>
+          <w:rFonts w:hint="default" w:ascii="Bodoni MT" w:hAnsi="Bodoni MT" w:cs="Bodoni MT"/>
+          <w:b w:val="0"/>
+          <w:bCs w:val="0"/>
+          <w:color w:val="auto"/>
+          <w:sz w:val="22"/>
+          <w:szCs w:val="22"/>
+          <w:highlight w:val="none"/>
+          <w:lang w:val="en-IN"/>
+        </w:rPr>
+        <w:t xml:space="preserve"> domain to your </w:t>
+      </w:r>
+      <w:r>
+        <w:rPr>
+          <w:rFonts w:hint="default" w:ascii="Bodoni MT" w:hAnsi="Bodoni MT" w:cs="Bodoni MT"/>
+          <w:b/>
+          <w:bCs/>
+          <w:color w:val="auto"/>
+          <w:sz w:val="22"/>
+          <w:szCs w:val="22"/>
+          <w:highlight w:val="none"/>
+          <w:lang w:val="en-IN"/>
+        </w:rPr>
+        <w:t>elb dns</w:t>
+      </w:r>
+      <w:r>
+        <w:rPr>
+          <w:rFonts w:hint="default" w:ascii="Bodoni MT" w:hAnsi="Bodoni MT" w:cs="Bodoni MT"/>
+          <w:b w:val="0"/>
+          <w:bCs w:val="0"/>
+          <w:color w:val="auto"/>
+          <w:sz w:val="22"/>
+          <w:szCs w:val="22"/>
+          <w:highlight w:val="none"/>
+          <w:lang w:val="en-IN"/>
+        </w:rPr>
+        <w:t>, so it’ll be of type CNAME (name to name mapping)</w:t>
+      </w:r>
+    </w:p>
+    <w:p>
+      <w:pPr>
+        <w:numPr>
+          <w:ilvl w:val="3"/>
+          <w:numId w:val="1"/>
+        </w:numPr>
+        <w:spacing w:line="360" w:lineRule="auto"/>
+        <w:ind w:left="1680" w:leftChars="0" w:hanging="420" w:firstLineChars="0"/>
+        <w:rPr>
+          <w:rFonts w:hint="default" w:ascii="Bodoni MT" w:hAnsi="Bodoni MT" w:cs="Bodoni MT"/>
+          <w:color w:val="auto"/>
+          <w:sz w:val="22"/>
+          <w:szCs w:val="22"/>
+          <w:highlight w:val="none"/>
+        </w:rPr>
+      </w:pPr>
+      <w:r>
+        <w:rPr>
+          <w:rFonts w:hint="default" w:ascii="Bodoni MT" w:hAnsi="Bodoni MT" w:cs="Bodoni MT"/>
+          <w:b w:val="0"/>
+          <w:bCs w:val="0"/>
+          <w:color w:val="auto"/>
+          <w:sz w:val="22"/>
+          <w:szCs w:val="22"/>
+          <w:highlight w:val="none"/>
+          <w:lang w:val="en-IN"/>
+        </w:rPr>
+        <w:t xml:space="preserve">Add a record inside the DNS of godaddy, and put the </w:t>
+      </w:r>
+      <w:r>
+        <w:rPr>
+          <w:rFonts w:hint="default" w:ascii="Bodoni MT" w:hAnsi="Bodoni MT" w:cs="Bodoni MT"/>
+          <w:b/>
+          <w:bCs/>
+          <w:color w:val="auto"/>
+          <w:sz w:val="22"/>
+          <w:szCs w:val="22"/>
+          <w:highlight w:val="none"/>
+          <w:lang w:val="en-IN"/>
+        </w:rPr>
+        <w:t>elb’s dns</w:t>
+      </w:r>
+      <w:r>
+        <w:rPr>
+          <w:rFonts w:hint="default" w:ascii="Bodoni MT" w:hAnsi="Bodoni MT" w:cs="Bodoni MT"/>
+          <w:b w:val="0"/>
+          <w:bCs w:val="0"/>
+          <w:color w:val="auto"/>
+          <w:sz w:val="22"/>
+          <w:szCs w:val="22"/>
+          <w:highlight w:val="none"/>
+          <w:lang w:val="en-IN"/>
+        </w:rPr>
+        <w:t>.</w:t>
+      </w:r>
+    </w:p>
+    <w:p>
+      <w:pPr>
+        <w:numPr>
+          <w:ilvl w:val="2"/>
+          <w:numId w:val="1"/>
+        </w:numPr>
+        <w:spacing w:line="360" w:lineRule="auto"/>
+        <w:ind w:left="1260" w:leftChars="0" w:hanging="420" w:firstLineChars="0"/>
+        <w:rPr>
+          <w:rFonts w:hint="default" w:ascii="Bodoni MT" w:hAnsi="Bodoni MT" w:cs="Bodoni MT"/>
+          <w:color w:val="auto"/>
+          <w:sz w:val="22"/>
+          <w:szCs w:val="22"/>
+          <w:highlight w:val="none"/>
+        </w:rPr>
+      </w:pPr>
+      <w:r>
+        <w:rPr>
+          <w:rFonts w:hint="default" w:ascii="Bodoni MT" w:hAnsi="Bodoni MT" w:cs="Bodoni MT"/>
+          <w:color w:val="auto"/>
+          <w:sz w:val="22"/>
+          <w:szCs w:val="22"/>
+          <w:highlight w:val="none"/>
+          <w:lang w:val="en-IN"/>
+        </w:rPr>
+        <w:t>Now you can access the website using both:</w:t>
+      </w:r>
+    </w:p>
+    <w:p>
+      <w:pPr>
+        <w:numPr>
+          <w:ilvl w:val="3"/>
+          <w:numId w:val="1"/>
+        </w:numPr>
+        <w:spacing w:line="360" w:lineRule="auto"/>
+        <w:ind w:left="1680" w:leftChars="0" w:hanging="420" w:firstLineChars="0"/>
+        <w:rPr>
+          <w:rFonts w:hint="default" w:ascii="Bodoni MT" w:hAnsi="Bodoni MT" w:cs="Bodoni MT"/>
+          <w:color w:val="auto"/>
+          <w:sz w:val="22"/>
+          <w:szCs w:val="22"/>
+          <w:highlight w:val="none"/>
+        </w:rPr>
+      </w:pPr>
+      <w:r>
+        <w:rPr>
+          <w:rFonts w:hint="default" w:ascii="Bodoni MT" w:hAnsi="Bodoni MT" w:cs="Bodoni MT"/>
+          <w:color w:val="auto"/>
+          <w:sz w:val="22"/>
+          <w:szCs w:val="22"/>
+          <w:highlight w:val="none"/>
+          <w:lang w:val="en-IN"/>
+        </w:rPr>
+        <w:t>Dns of the ELB (it’ll be HTTP)</w:t>
+      </w:r>
+    </w:p>
+    <w:p>
+      <w:pPr>
+        <w:numPr>
+          <w:ilvl w:val="3"/>
+          <w:numId w:val="1"/>
+        </w:numPr>
+        <w:spacing w:line="360" w:lineRule="auto"/>
+        <w:ind w:left="1680" w:leftChars="0" w:hanging="420" w:firstLineChars="0"/>
+        <w:rPr>
+          <w:rFonts w:hint="default" w:ascii="Bodoni MT" w:hAnsi="Bodoni MT" w:cs="Bodoni MT"/>
+          <w:color w:val="auto"/>
+          <w:sz w:val="22"/>
+          <w:szCs w:val="22"/>
+          <w:highlight w:val="none"/>
+        </w:rPr>
+      </w:pPr>
+      <w:r>
+        <w:rPr>
+          <w:rFonts w:hint="default" w:ascii="Bodoni MT" w:hAnsi="Bodoni MT" w:cs="Bodoni MT"/>
+          <w:color w:val="auto"/>
+          <w:sz w:val="22"/>
+          <w:szCs w:val="22"/>
+          <w:highlight w:val="none"/>
+          <w:lang w:val="en-IN"/>
+        </w:rPr>
+        <w:fldChar w:fldCharType="begin"/>
+      </w:r>
+      <w:r>
+        <w:rPr>
+          <w:rFonts w:hint="default" w:ascii="Bodoni MT" w:hAnsi="Bodoni MT" w:cs="Bodoni MT"/>
+          <w:color w:val="auto"/>
+          <w:sz w:val="22"/>
+          <w:szCs w:val="22"/>
+          <w:highlight w:val="none"/>
+          <w:lang w:val="en-IN"/>
+        </w:rPr>
+        <w:instrText xml:space="preserve"> HYPERLINK "https://vprofile.aloks.xyz" </w:instrText>
+      </w:r>
+      <w:r>
+        <w:rPr>
+          <w:rFonts w:hint="default" w:ascii="Bodoni MT" w:hAnsi="Bodoni MT" w:cs="Bodoni MT"/>
+          <w:color w:val="auto"/>
+          <w:sz w:val="22"/>
+          <w:szCs w:val="22"/>
+          <w:highlight w:val="none"/>
+          <w:lang w:val="en-IN"/>
+        </w:rPr>
+        <w:fldChar w:fldCharType="separate"/>
+      </w:r>
+      <w:r>
+        <w:rPr>
+          <w:rStyle w:val="4"/>
+          <w:rFonts w:hint="default" w:ascii="Bodoni MT" w:hAnsi="Bodoni MT" w:cs="Bodoni MT"/>
+          <w:sz w:val="22"/>
+          <w:szCs w:val="22"/>
+          <w:highlight w:val="none"/>
+          <w:lang w:val="en-IN"/>
+        </w:rPr>
+        <w:t>https://vprofileapp.aloks.xyz</w:t>
+      </w:r>
+      <w:r>
+        <w:rPr>
+          <w:rFonts w:hint="default" w:ascii="Bodoni MT" w:hAnsi="Bodoni MT" w:cs="Bodoni MT"/>
+          <w:color w:val="auto"/>
+          <w:sz w:val="22"/>
+          <w:szCs w:val="22"/>
+          <w:highlight w:val="none"/>
+          <w:lang w:val="en-IN"/>
+        </w:rPr>
+        <w:fldChar w:fldCharType="end"/>
+      </w:r>
+      <w:r>
+        <w:rPr>
+          <w:rFonts w:hint="default" w:ascii="Bodoni MT" w:hAnsi="Bodoni MT" w:cs="Bodoni MT"/>
+          <w:color w:val="auto"/>
+          <w:sz w:val="22"/>
+          <w:szCs w:val="22"/>
+          <w:highlight w:val="none"/>
+          <w:lang w:val="en-IN"/>
+        </w:rPr>
+        <w:t xml:space="preserve">   (using HTTPS)</w:t>
+      </w:r>
+    </w:p>
+    <w:p>
+      <w:pPr>
+        <w:numPr>
+          <w:ilvl w:val="4"/>
+          <w:numId w:val="1"/>
+        </w:numPr>
+        <w:spacing w:line="360" w:lineRule="auto"/>
+        <w:ind w:left="2100" w:leftChars="0" w:hanging="420" w:firstLineChars="0"/>
+        <w:rPr>
+          <w:rFonts w:hint="default" w:ascii="Bodoni MT" w:hAnsi="Bodoni MT" w:cs="Bodoni MT"/>
+          <w:color w:val="auto"/>
+          <w:sz w:val="22"/>
+          <w:szCs w:val="22"/>
+          <w:highlight w:val="none"/>
+        </w:rPr>
+      </w:pPr>
+      <w:r>
+        <w:rPr>
+          <w:rFonts w:hint="default" w:ascii="Bodoni MT" w:hAnsi="Bodoni MT" w:cs="Bodoni MT"/>
+          <w:b/>
+          <w:bCs/>
+          <w:color w:val="auto"/>
+          <w:sz w:val="22"/>
+          <w:szCs w:val="22"/>
+          <w:highlight w:val="none"/>
+          <w:lang w:val="en-IN"/>
+        </w:rPr>
+        <w:t>vprofileapp</w:t>
+      </w:r>
+      <w:r>
+        <w:rPr>
+          <w:rFonts w:hint="default" w:ascii="Bodoni MT" w:hAnsi="Bodoni MT" w:cs="Bodoni MT"/>
+          <w:color w:val="auto"/>
+          <w:sz w:val="22"/>
+          <w:szCs w:val="22"/>
+          <w:highlight w:val="none"/>
+          <w:lang w:val="en-IN"/>
+        </w:rPr>
+        <w:t xml:space="preserve"> is mentioned as the name inside the GoDaddy DNS.</w:t>
+      </w:r>
+    </w:p>
+    <w:p>
+      <w:pPr>
+        <w:numPr>
+          <w:ilvl w:val="2"/>
+          <w:numId w:val="1"/>
+        </w:numPr>
+        <w:spacing w:line="360" w:lineRule="auto"/>
+        <w:ind w:left="1260" w:leftChars="0" w:hanging="420" w:firstLineChars="0"/>
+        <w:rPr>
+          <w:rFonts w:hint="default" w:ascii="Bodoni MT" w:hAnsi="Bodoni MT" w:cs="Bodoni MT"/>
+          <w:color w:val="auto"/>
+          <w:sz w:val="22"/>
+          <w:szCs w:val="22"/>
+          <w:highlight w:val="none"/>
+        </w:rPr>
+      </w:pPr>
+      <w:r>
+        <w:rPr>
+          <w:rFonts w:hint="default" w:ascii="Bodoni MT" w:hAnsi="Bodoni MT" w:cs="Bodoni MT"/>
+          <w:color w:val="auto"/>
+          <w:sz w:val="22"/>
+          <w:szCs w:val="22"/>
+          <w:highlight w:val="none"/>
+          <w:lang w:val="en-IN"/>
+        </w:rPr>
+        <w:t xml:space="preserve">Now if you want then can create </w:t>
+      </w:r>
+      <w:r>
+        <w:rPr>
+          <w:rFonts w:hint="default" w:ascii="Bodoni MT" w:hAnsi="Bodoni MT" w:cs="Bodoni MT"/>
+          <w:b/>
+          <w:bCs/>
+          <w:color w:val="auto"/>
+          <w:sz w:val="22"/>
+          <w:szCs w:val="22"/>
+          <w:highlight w:val="none"/>
+          <w:lang w:val="en-IN"/>
+        </w:rPr>
+        <w:t>Auto Scaling Group</w:t>
+      </w:r>
+      <w:r>
+        <w:rPr>
+          <w:rFonts w:hint="default" w:ascii="Bodoni MT" w:hAnsi="Bodoni MT" w:cs="Bodoni MT"/>
+          <w:b w:val="0"/>
+          <w:bCs w:val="0"/>
+          <w:color w:val="auto"/>
+          <w:sz w:val="22"/>
+          <w:szCs w:val="22"/>
+          <w:highlight w:val="none"/>
+          <w:lang w:val="en-IN"/>
+        </w:rPr>
+        <w:t xml:space="preserve"> for the </w:t>
+      </w:r>
+      <w:r>
+        <w:rPr>
+          <w:rFonts w:hint="default" w:ascii="Bodoni MT" w:hAnsi="Bodoni MT" w:cs="Bodoni MT"/>
+          <w:b/>
+          <w:bCs/>
+          <w:color w:val="auto"/>
+          <w:sz w:val="22"/>
+          <w:szCs w:val="22"/>
+          <w:highlight w:val="none"/>
+          <w:lang w:val="en-IN"/>
+        </w:rPr>
+        <w:t>app</w:t>
+      </w:r>
+      <w:r>
+        <w:rPr>
+          <w:rFonts w:hint="default" w:ascii="Bodoni MT" w:hAnsi="Bodoni MT" w:cs="Bodoni MT"/>
+          <w:b w:val="0"/>
+          <w:bCs w:val="0"/>
+          <w:color w:val="auto"/>
+          <w:sz w:val="22"/>
+          <w:szCs w:val="22"/>
+          <w:highlight w:val="none"/>
+          <w:lang w:val="en-IN"/>
+        </w:rPr>
+        <w:t xml:space="preserve"> instance. (Don’t forget to add the </w:t>
+      </w:r>
+      <w:r>
+        <w:rPr>
+          <w:rFonts w:hint="default" w:ascii="Bodoni MT" w:hAnsi="Bodoni MT" w:cs="Bodoni MT"/>
+          <w:b/>
+          <w:bCs/>
+          <w:color w:val="auto"/>
+          <w:sz w:val="22"/>
+          <w:szCs w:val="22"/>
+          <w:highlight w:val="none"/>
+          <w:lang w:val="en-IN"/>
+        </w:rPr>
+        <w:t>IAM role</w:t>
+      </w:r>
+      <w:r>
+        <w:rPr>
+          <w:rFonts w:hint="default" w:ascii="Bodoni MT" w:hAnsi="Bodoni MT" w:cs="Bodoni MT"/>
+          <w:b w:val="0"/>
+          <w:bCs w:val="0"/>
+          <w:color w:val="auto"/>
+          <w:sz w:val="22"/>
+          <w:szCs w:val="22"/>
+          <w:highlight w:val="none"/>
+          <w:lang w:val="en-IN"/>
+        </w:rPr>
+        <w:t xml:space="preserve"> while creating Auto Scaling Group).</w:t>
+      </w:r>
+      <w:bookmarkStart w:id="0" w:name="_GoBack"/>
+      <w:bookmarkEnd w:id="0"/>
     </w:p>
     <w:sectPr>
       <w:pgSz w:w="11906" w:h="16838"/>
@@ -6876,9 +10689,9 @@
 <file path=word/numbering.xml><?xml version="1.0" encoding="utf-8"?>
 <w:numbering xmlns:wpc="http://schemas.microsoft.com/office/word/2010/wordprocessingCanvas" xmlns:mc="http://schemas.openxmlformats.org/markup-compatibility/2006" xmlns:o="urn:schemas-microsoft-com:office:office" xmlns:r="http://schemas.openxmlformats.org/officeDocument/2006/relationships" xmlns:m="http://schemas.openxmlformats.org/officeDocument/2006/math" xmlns:v="urn:schemas-microsoft-com:vml" xmlns:wp14="http://schemas.microsoft.com/office/word/2010/wordprocessingDrawing" xmlns:wp="http://schemas.openxmlformats.org/drawingml/2006/wordprocessingDrawing" xmlns:w10="urn:schemas-microsoft-com:office:word" xmlns:w="http://schemas.openxmlformats.org/wordprocessingml/2006/main" xmlns:w14="http://schemas.microsoft.com/office/word/2010/wordml" xmlns:wpg="http://schemas.microsoft.com/office/word/2010/wordprocessingGroup" xmlns:wpi="http://schemas.microsoft.com/office/word/2010/wordprocessingInk" xmlns:wne="http://schemas.microsoft.com/office/word/2006/wordml" xmlns:wps="http://schemas.microsoft.com/office/word/2010/wordprocessingShape" xmlns:wpsCustomData="http://www.wps.cn/officeDocument/2013/wpsCustomData" mc:Ignorable="w14 wp14">
   <w:abstractNum w:abstractNumId="0">
-    <w:nsid w:val="BB48FB51"/>
+    <w:nsid w:val="5FEA79EA"/>
     <w:multiLevelType w:val="multilevel"/>
-    <w:tmpl w:val="BB48FB51"/>
+    <w:tmpl w:val="5FEA79EA"/>
     <w:lvl w:ilvl="0" w:tentative="0">
       <w:start w:val="1"/>
       <w:numFmt w:val="bullet"/>
@@ -7099,7 +10912,7 @@
     <w:lsdException w:qFormat="1" w:unhideWhenUsed="0" w:uiPriority="0" w:semiHidden="0" w:name="Title"/>
     <w:lsdException w:unhideWhenUsed="0" w:uiPriority="0" w:semiHidden="0" w:name="Closing"/>
     <w:lsdException w:unhideWhenUsed="0" w:uiPriority="0" w:semiHidden="0" w:name="Signature"/>
-    <w:lsdException w:unhideWhenUsed="0" w:uiPriority="0" w:name="Default Paragraph Font"/>
+    <w:lsdException w:qFormat="1" w:unhideWhenUsed="0" w:uiPriority="0" w:name="Default Paragraph Font"/>
     <w:lsdException w:unhideWhenUsed="0" w:uiPriority="0" w:semiHidden="0" w:name="Body Text"/>
     <w:lsdException w:unhideWhenUsed="0" w:uiPriority="0" w:semiHidden="0" w:name="Body Text Indent"/>
     <w:lsdException w:unhideWhenUsed="0" w:uiPriority="0" w:semiHidden="0" w:name="List Continue"/>
@@ -7137,7 +10950,7 @@
     <w:lsdException w:unhideWhenUsed="0" w:uiPriority="0" w:semiHidden="0" w:name="HTML Sample"/>
     <w:lsdException w:unhideWhenUsed="0" w:uiPriority="0" w:semiHidden="0" w:name="HTML Typewriter"/>
     <w:lsdException w:unhideWhenUsed="0" w:uiPriority="0" w:semiHidden="0" w:name="HTML Variable"/>
-    <w:lsdException w:unhideWhenUsed="0" w:uiPriority="0" w:name="Normal Table"/>
+    <w:lsdException w:qFormat="1" w:unhideWhenUsed="0" w:uiPriority="0" w:name="Normal Table"/>
     <w:lsdException w:unhideWhenUsed="0" w:uiPriority="0" w:semiHidden="0" w:name="annotation subject"/>
     <w:lsdException w:unhideWhenUsed="0" w:uiPriority="0" w:semiHidden="0" w:name="Table Simple 1"/>
     <w:lsdException w:unhideWhenUsed="0" w:uiPriority="0" w:semiHidden="0" w:name="Table Simple 2"/>
@@ -7295,11 +11108,13 @@
   <w:style w:type="character" w:default="1" w:styleId="2">
     <w:name w:val="Default Paragraph Font"/>
     <w:semiHidden/>
+    <w:qFormat/>
     <w:uiPriority w:val="0"/>
   </w:style>
   <w:style w:type="table" w:default="1" w:styleId="3">
     <w:name w:val="Normal Table"/>
     <w:semiHidden/>
+    <w:qFormat/>
     <w:uiPriority w:val="0"/>
     <w:tblPr>
       <w:tblCellMar>
@@ -7309,6 +11124,15 @@
         <w:right w:w="108" w:type="dxa"/>
       </w:tblCellMar>
     </w:tblPr>
+  </w:style>
+  <w:style w:type="character" w:styleId="4">
+    <w:name w:val="Hyperlink"/>
+    <w:basedOn w:val="2"/>
+    <w:uiPriority w:val="0"/>
+    <w:rPr>
+      <w:color w:val="0000FF"/>
+      <w:u w:val="single"/>
+    </w:rPr>
   </w:style>
 </w:styles>
 </file>

</xml_diff>